<commit_message>
Dataordbog og DOM UC2 opdateret (lavet reviews)
</commit_message>
<xml_diff>
--- a/Documentation/Dataordbog.docx
+++ b/Documentation/Dataordbog.docx
@@ -151,6 +151,9 @@
             <w:r>
               <w:t>A</w:t>
             </w:r>
+            <w:r>
+              <w:t>real</w:t>
+            </w:r>
           </w:p>
         </w:tc>
         <w:tc>
@@ -169,7 +172,13 @@
               <w:spacing w:line="240" w:lineRule="auto"/>
             </w:pPr>
             <w:r>
-              <w:t xml:space="preserve">En generel vinkel i mm^2 </w:t>
+              <w:t>Et generelt areal i mm</w:t>
+            </w:r>
+            <w:r>
+              <w:rPr>
+                <w:vertAlign w:val="superscript"/>
+              </w:rPr>
+              <w:t>2</w:t>
             </w:r>
           </w:p>
         </w:tc>
@@ -189,7 +198,16 @@
               <w:spacing w:line="240" w:lineRule="auto"/>
             </w:pPr>
             <w:r>
-              <w:t xml:space="preserve">30mm^2 </w:t>
+              <w:t>30mm</w:t>
+            </w:r>
+            <w:r>
+              <w:rPr>
+                <w:vertAlign w:val="superscript"/>
+              </w:rPr>
+              <w:t>2</w:t>
+            </w:r>
+            <w:r>
+              <w:t xml:space="preserve"> </w:t>
             </w:r>
           </w:p>
         </w:tc>
@@ -846,6 +864,9 @@
               <w:widowControl w:val="0"/>
               <w:spacing w:line="240" w:lineRule="auto"/>
             </w:pPr>
+            <w:r>
+              <w:t>Tyngdekraften vil trække mod jorden</w:t>
+            </w:r>
           </w:p>
         </w:tc>
       </w:tr>
@@ -1291,6 +1312,9 @@
             <w:r>
               <w:t>En vægt</w:t>
             </w:r>
+            <w:r>
+              <w:t xml:space="preserve"> i newton</w:t>
+            </w:r>
           </w:p>
         </w:tc>
       </w:tr>
@@ -1333,15 +1357,7 @@
               <w:spacing w:line="240" w:lineRule="auto"/>
             </w:pPr>
             <w:r>
-              <w:t xml:space="preserve">Dimensionerende </w:t>
-            </w:r>
-            <w:proofErr w:type="gramStart"/>
-            <w:r>
-              <w:t>kraft(</w:t>
-            </w:r>
-            <w:proofErr w:type="gramEnd"/>
-            <w:r>
-              <w:t>fra kg til N)</w:t>
+              <w:t>Dimensionerende kraft(fra kg til N)</w:t>
             </w:r>
           </w:p>
         </w:tc>
@@ -1361,29 +1377,35 @@
               <w:spacing w:line="240" w:lineRule="auto"/>
             </w:pPr>
             <w:r>
-              <w:t>Den vægt, som bliver lagt på en kran</w:t>
-            </w:r>
-          </w:p>
-        </w:tc>
-      </w:tr>
-      <w:tr>
-        <w:tc>
-          <w:tcPr>
-            <w:tcW w:w="3009" w:type="dxa"/>
-            <w:tcMar>
-              <w:top w:w="100" w:type="dxa"/>
-              <w:left w:w="100" w:type="dxa"/>
-              <w:bottom w:w="100" w:type="dxa"/>
-              <w:right w:w="100" w:type="dxa"/>
-            </w:tcMar>
-          </w:tcPr>
-          <w:p>
-            <w:pPr>
-              <w:widowControl w:val="0"/>
-              <w:spacing w:line="240" w:lineRule="auto"/>
-            </w:pPr>
-            <w:r>
-              <w:t>FN</w:t>
+              <w:t>Tyngdekraftens påvirkning på et element hængende fra en kran</w:t>
+            </w:r>
+          </w:p>
+        </w:tc>
+      </w:tr>
+      <w:tr>
+        <w:tc>
+          <w:tcPr>
+            <w:tcW w:w="3009" w:type="dxa"/>
+            <w:tcMar>
+              <w:top w:w="100" w:type="dxa"/>
+              <w:left w:w="100" w:type="dxa"/>
+              <w:bottom w:w="100" w:type="dxa"/>
+              <w:right w:w="100" w:type="dxa"/>
+            </w:tcMar>
+          </w:tcPr>
+          <w:p>
+            <w:pPr>
+              <w:widowControl w:val="0"/>
+              <w:spacing w:line="240" w:lineRule="auto"/>
+            </w:pPr>
+            <w:r>
+              <w:t>F</w:t>
+            </w:r>
+            <w:r>
+              <w:rPr>
+                <w:vertAlign w:val="subscript"/>
+              </w:rPr>
+              <w:t>N</w:t>
             </w:r>
           </w:p>
         </w:tc>
@@ -1403,19 +1425,96 @@
               <w:spacing w:line="240" w:lineRule="auto"/>
             </w:pPr>
             <w:r>
-              <w:t>En kraft.</w:t>
-            </w:r>
-            <w:r>
-              <w:br/>
-              <w:t xml:space="preserve">En </w:t>
+              <w:t>Normalkraften</w:t>
+            </w:r>
+          </w:p>
+          <w:p>
+            <w:pPr>
+              <w:widowControl w:val="0"/>
+              <w:spacing w:line="240" w:lineRule="auto"/>
+              <w:rPr>
+                <w:vertAlign w:val="subscript"/>
+              </w:rPr>
+            </w:pPr>
+            <w:r>
+              <w:t>Cos/Sin(v)*F</w:t>
+            </w:r>
+            <w:r>
+              <w:rPr>
+                <w:vertAlign w:val="subscript"/>
+              </w:rPr>
+              <w:t>DIM</w:t>
+            </w:r>
+            <w:r>
+              <w:rPr>
+                <w:vertAlign w:val="subscript"/>
+              </w:rPr>
+              <w:t xml:space="preserve"> </w:t>
+            </w:r>
+          </w:p>
+          <w:p>
+            <w:pPr>
+              <w:widowControl w:val="0"/>
+              <w:spacing w:line="240" w:lineRule="auto"/>
+            </w:pPr>
+            <w:r>
+              <w:t>Bliver bestemt om der er målt til vandret eller lodret</w:t>
+            </w:r>
+          </w:p>
+        </w:tc>
+        <w:tc>
+          <w:tcPr>
+            <w:tcW w:w="3010" w:type="dxa"/>
+            <w:tcMar>
+              <w:top w:w="100" w:type="dxa"/>
+              <w:left w:w="100" w:type="dxa"/>
+              <w:bottom w:w="100" w:type="dxa"/>
+              <w:right w:w="100" w:type="dxa"/>
+            </w:tcMar>
+          </w:tcPr>
+          <w:p>
+            <w:pPr>
+              <w:widowControl w:val="0"/>
+              <w:spacing w:line="240" w:lineRule="auto"/>
+            </w:pPr>
+            <w:r>
+              <w:t xml:space="preserve">Den kraft som trykker </w:t>
             </w:r>
             <w:proofErr w:type="spellStart"/>
             <w:r>
-              <w:t>neuton</w:t>
+              <w:t>kran-armen</w:t>
             </w:r>
             <w:proofErr w:type="spellEnd"/>
             <w:r>
-              <w:t xml:space="preserve"> variabel.</w:t>
+              <w:t xml:space="preserve"> ned. </w:t>
+            </w:r>
+          </w:p>
+        </w:tc>
+      </w:tr>
+      <w:tr>
+        <w:tc>
+          <w:tcPr>
+            <w:tcW w:w="3009" w:type="dxa"/>
+            <w:tcMar>
+              <w:top w:w="100" w:type="dxa"/>
+              <w:left w:w="100" w:type="dxa"/>
+              <w:bottom w:w="100" w:type="dxa"/>
+              <w:right w:w="100" w:type="dxa"/>
+            </w:tcMar>
+          </w:tcPr>
+          <w:p>
+            <w:pPr>
+              <w:widowControl w:val="0"/>
+              <w:spacing w:line="240" w:lineRule="auto"/>
+            </w:pPr>
+            <w:r>
+              <w:t>F</w:t>
+            </w:r>
+            <w:r>
+              <w:rPr>
+                <w:vertAlign w:val="subscript"/>
+              </w:rPr>
+              <w:t>T</w:t>
             </w:r>
           </w:p>
         </w:tc>
@@ -1435,42 +1534,92 @@
               <w:spacing w:line="240" w:lineRule="auto"/>
             </w:pPr>
             <w:r>
-              <w:t xml:space="preserve">Den kraft som trykker </w:t>
+              <w:t>Tværkraft</w:t>
+            </w:r>
+          </w:p>
+          <w:p>
+            <w:pPr>
+              <w:widowControl w:val="0"/>
+              <w:spacing w:line="240" w:lineRule="auto"/>
+              <w:rPr>
+                <w:vertAlign w:val="subscript"/>
+              </w:rPr>
+            </w:pPr>
+            <w:r>
+              <w:t>Cos/Sin(v)*F</w:t>
+            </w:r>
+            <w:r>
+              <w:rPr>
+                <w:vertAlign w:val="subscript"/>
+              </w:rPr>
+              <w:t>DIM</w:t>
+            </w:r>
+            <w:r>
+              <w:rPr>
+                <w:vertAlign w:val="subscript"/>
+              </w:rPr>
+              <w:t xml:space="preserve"> </w:t>
+            </w:r>
+          </w:p>
+          <w:p>
+            <w:pPr>
+              <w:widowControl w:val="0"/>
+              <w:spacing w:line="240" w:lineRule="auto"/>
+            </w:pPr>
+            <w:r>
+              <w:t>Bliver bestemt om der er målt til vandret eller lodret</w:t>
+            </w:r>
+          </w:p>
+        </w:tc>
+        <w:tc>
+          <w:tcPr>
+            <w:tcW w:w="3010" w:type="dxa"/>
+            <w:tcMar>
+              <w:top w:w="100" w:type="dxa"/>
+              <w:left w:w="100" w:type="dxa"/>
+              <w:bottom w:w="100" w:type="dxa"/>
+              <w:right w:w="100" w:type="dxa"/>
+            </w:tcMar>
+          </w:tcPr>
+          <w:p>
+            <w:pPr>
+              <w:widowControl w:val="0"/>
+              <w:spacing w:line="240" w:lineRule="auto"/>
+            </w:pPr>
+            <w:r>
+              <w:t>Vinklen på kranen. Cos(vinkel)*</w:t>
             </w:r>
             <w:proofErr w:type="spellStart"/>
             <w:r>
-              <w:t>kran-armen</w:t>
+              <w:t>Dim</w:t>
             </w:r>
             <w:proofErr w:type="spellEnd"/>
-            <w:r>
-              <w:t xml:space="preserve"> ned. Sin(vinkel)*</w:t>
-            </w:r>
+          </w:p>
+        </w:tc>
+      </w:tr>
+      <w:tr>
+        <w:tc>
+          <w:tcPr>
+            <w:tcW w:w="3009" w:type="dxa"/>
+            <w:tcMar>
+              <w:top w:w="100" w:type="dxa"/>
+              <w:left w:w="100" w:type="dxa"/>
+              <w:bottom w:w="100" w:type="dxa"/>
+              <w:right w:w="100" w:type="dxa"/>
+            </w:tcMar>
+          </w:tcPr>
+          <w:p>
+            <w:pPr>
+              <w:widowControl w:val="0"/>
+              <w:spacing w:line="240" w:lineRule="auto"/>
+            </w:pPr>
             <w:proofErr w:type="spellStart"/>
             <w:r>
-              <w:t>Dim</w:t>
+              <w:t>Ft</w:t>
             </w:r>
             <w:proofErr w:type="spellEnd"/>
-          </w:p>
-        </w:tc>
-      </w:tr>
-      <w:tr>
-        <w:tc>
-          <w:tcPr>
-            <w:tcW w:w="3009" w:type="dxa"/>
-            <w:tcMar>
-              <w:top w:w="100" w:type="dxa"/>
-              <w:left w:w="100" w:type="dxa"/>
-              <w:bottom w:w="100" w:type="dxa"/>
-              <w:right w:w="100" w:type="dxa"/>
-            </w:tcMar>
-          </w:tcPr>
-          <w:p>
-            <w:pPr>
-              <w:widowControl w:val="0"/>
-              <w:spacing w:line="240" w:lineRule="auto"/>
-            </w:pPr>
-            <w:r>
-              <w:t>FT</w:t>
+            <w:r>
+              <w:t xml:space="preserve">             ?</w:t>
             </w:r>
           </w:p>
         </w:tc>
@@ -1490,7 +1639,7 @@
               <w:spacing w:line="240" w:lineRule="auto"/>
             </w:pPr>
             <w:r>
-              <w:t>En vinkel</w:t>
+              <w:t>En formel til en funktion</w:t>
             </w:r>
           </w:p>
         </w:tc>
@@ -1510,81 +1659,7 @@
               <w:spacing w:line="240" w:lineRule="auto"/>
             </w:pPr>
             <w:r>
-              <w:t>Vinklen på kranen. Cos(vinkel)*</w:t>
-            </w:r>
-            <w:proofErr w:type="spellStart"/>
-            <w:r>
-              <w:t>Dim</w:t>
-            </w:r>
-            <w:proofErr w:type="spellEnd"/>
-          </w:p>
-        </w:tc>
-      </w:tr>
-      <w:tr>
-        <w:tc>
-          <w:tcPr>
-            <w:tcW w:w="3009" w:type="dxa"/>
-            <w:tcMar>
-              <w:top w:w="100" w:type="dxa"/>
-              <w:left w:w="100" w:type="dxa"/>
-              <w:bottom w:w="100" w:type="dxa"/>
-              <w:right w:w="100" w:type="dxa"/>
-            </w:tcMar>
-          </w:tcPr>
-          <w:p>
-            <w:pPr>
-              <w:widowControl w:val="0"/>
-              <w:spacing w:line="240" w:lineRule="auto"/>
-            </w:pPr>
-            <w:proofErr w:type="spellStart"/>
-            <w:r>
-              <w:t>Ft</w:t>
-            </w:r>
-            <w:proofErr w:type="spellEnd"/>
-          </w:p>
-        </w:tc>
-        <w:tc>
-          <w:tcPr>
-            <w:tcW w:w="3010" w:type="dxa"/>
-            <w:tcMar>
-              <w:top w:w="100" w:type="dxa"/>
-              <w:left w:w="100" w:type="dxa"/>
-              <w:bottom w:w="100" w:type="dxa"/>
-              <w:right w:w="100" w:type="dxa"/>
-            </w:tcMar>
-          </w:tcPr>
-          <w:p>
-            <w:pPr>
-              <w:widowControl w:val="0"/>
-              <w:spacing w:line="240" w:lineRule="auto"/>
-            </w:pPr>
-            <w:r>
-              <w:t>En formel til en funktion</w:t>
-            </w:r>
-          </w:p>
-        </w:tc>
-        <w:tc>
-          <w:tcPr>
-            <w:tcW w:w="3010" w:type="dxa"/>
-            <w:tcMar>
-              <w:top w:w="100" w:type="dxa"/>
-              <w:left w:w="100" w:type="dxa"/>
-              <w:bottom w:w="100" w:type="dxa"/>
-              <w:right w:w="100" w:type="dxa"/>
-            </w:tcMar>
-          </w:tcPr>
-          <w:p>
-            <w:pPr>
-              <w:widowControl w:val="0"/>
-              <w:spacing w:line="240" w:lineRule="auto"/>
-            </w:pPr>
-            <w:proofErr w:type="gramStart"/>
-            <w:r>
-              <w:t>COS(</w:t>
-            </w:r>
-            <w:proofErr w:type="gramEnd"/>
-            <w:r>
-              <w:t xml:space="preserve">vinkel(IFT vandret)+vinkel af </w:t>
+              <w:t xml:space="preserve">COS(vinkel(IFT vandret)+vinkel af </w:t>
             </w:r>
             <w:proofErr w:type="spellStart"/>
             <w:r>
@@ -2085,6 +2160,7 @@
               <w:rPr>
                 <w:b/>
               </w:rPr>
+              <w:lastRenderedPageBreak/>
               <w:t>Ord/Udtryk</w:t>
             </w:r>
           </w:p>
@@ -2252,7 +2328,10 @@
     <w:p/>
     <w:p/>
     <w:p/>
-    <w:p/>
+    <w:p>
+      <w:bookmarkStart w:id="0" w:name="_GoBack"/>
+      <w:bookmarkEnd w:id="0"/>
+    </w:p>
     <w:p/>
     <w:p/>
     <w:p/>
@@ -3028,6 +3107,9 @@
             <w:r>
               <w:t>MB</w:t>
             </w:r>
+            <w:r>
+              <w:t xml:space="preserve"> – Bøjningsmoment </w:t>
+            </w:r>
           </w:p>
         </w:tc>
         <w:tc>
@@ -3047,6 +3129,9 @@
             </w:pPr>
             <w:r>
               <w:t>3 forskellige variabler, som lægger vægt på en figur.</w:t>
+            </w:r>
+            <w:r>
+              <w:t xml:space="preserve"> ?</w:t>
             </w:r>
           </w:p>
         </w:tc>
@@ -3189,6 +3274,7 @@
               <w:rPr>
                 <w:b/>
               </w:rPr>
+              <w:lastRenderedPageBreak/>
               <w:t>Ord/Udtryk</w:t>
             </w:r>
           </w:p>
@@ -3265,6 +3351,9 @@
             <w:r>
               <w:t>N</w:t>
             </w:r>
+            <w:r>
+              <w:t xml:space="preserve"> - Newton</w:t>
+            </w:r>
           </w:p>
         </w:tc>
         <w:tc>
@@ -3283,33 +3372,42 @@
               <w:spacing w:line="240" w:lineRule="auto"/>
             </w:pPr>
             <w:r>
-              <w:t xml:space="preserve">En </w:t>
-            </w:r>
+              <w:t>En måleenhed for kraft</w:t>
+            </w:r>
+          </w:p>
+        </w:tc>
+        <w:tc>
+          <w:tcPr>
+            <w:tcW w:w="3010" w:type="dxa"/>
+            <w:tcMar>
+              <w:top w:w="100" w:type="dxa"/>
+              <w:left w:w="100" w:type="dxa"/>
+              <w:bottom w:w="100" w:type="dxa"/>
+              <w:right w:w="100" w:type="dxa"/>
+            </w:tcMar>
+          </w:tcPr>
+          <w:p>
+            <w:pPr>
+              <w:widowControl w:val="0"/>
+              <w:spacing w:line="240" w:lineRule="auto"/>
+            </w:pPr>
             <w:proofErr w:type="spellStart"/>
             <w:r>
-              <w:t>neuton</w:t>
+              <w:t>f.eks</w:t>
             </w:r>
             <w:proofErr w:type="spellEnd"/>
             <w:r>
-              <w:t xml:space="preserve"> værdi</w:t>
-            </w:r>
-          </w:p>
-        </w:tc>
-        <w:tc>
-          <w:tcPr>
-            <w:tcW w:w="3010" w:type="dxa"/>
-            <w:tcMar>
-              <w:top w:w="100" w:type="dxa"/>
-              <w:left w:w="100" w:type="dxa"/>
-              <w:bottom w:w="100" w:type="dxa"/>
-              <w:right w:w="100" w:type="dxa"/>
-            </w:tcMar>
-          </w:tcPr>
-          <w:p>
-            <w:pPr>
-              <w:widowControl w:val="0"/>
-              <w:spacing w:line="240" w:lineRule="auto"/>
-            </w:pPr>
+              <w:t xml:space="preserve"> 1 kilo påvirket af tyngdeaccelerationen</w:t>
+            </w:r>
+          </w:p>
+          <w:p>
+            <w:pPr>
+              <w:widowControl w:val="0"/>
+              <w:spacing w:line="240" w:lineRule="auto"/>
+            </w:pPr>
+            <w:r>
+              <w:t xml:space="preserve">1*g = </w:t>
+            </w:r>
             <w:r>
               <w:t>[N]</w:t>
             </w:r>
@@ -4241,8 +4339,6 @@
       <w:r>
         <w:t>S</w:t>
       </w:r>
-      <w:bookmarkStart w:id="0" w:name="_GoBack"/>
-      <w:bookmarkEnd w:id="0"/>
     </w:p>
     <w:tbl>
       <w:tblPr>
@@ -4288,6 +4384,7 @@
               <w:rPr>
                 <w:b/>
               </w:rPr>
+              <w:lastRenderedPageBreak/>
               <w:t>Ord/Udtryk</w:t>
             </w:r>
           </w:p>
@@ -4364,6 +4461,9 @@
             <w:r>
               <w:t>Sigma n</w:t>
             </w:r>
+            <w:r>
+              <w:t xml:space="preserve"> </w:t>
+            </w:r>
           </w:p>
         </w:tc>
         <w:tc>
@@ -4382,7 +4482,43 @@
               <w:spacing w:line="240" w:lineRule="auto"/>
             </w:pPr>
             <w:r>
-              <w:t>En spænding i FN’s retning i forhold til arealet.</w:t>
+              <w:t>En spænding i F</w:t>
+            </w:r>
+            <w:r>
+              <w:rPr>
+                <w:vertAlign w:val="subscript"/>
+              </w:rPr>
+              <w:t>N</w:t>
+            </w:r>
+            <w:r>
+              <w:t>’s retning i forhold til arealet.</w:t>
+            </w:r>
+          </w:p>
+          <w:p>
+            <w:pPr>
+              <w:widowControl w:val="0"/>
+              <w:spacing w:line="240" w:lineRule="auto"/>
+            </w:pPr>
+            <w:r>
+              <w:t>F</w:t>
+            </w:r>
+            <w:r>
+              <w:rPr>
+                <w:vertAlign w:val="subscript"/>
+              </w:rPr>
+              <w:t>N</w:t>
+            </w:r>
+            <w:r>
+              <w:t>/Areal(mm</w:t>
+            </w:r>
+            <w:r>
+              <w:rPr>
+                <w:vertAlign w:val="superscript"/>
+              </w:rPr>
+              <w:t>2</w:t>
+            </w:r>
+            <w:r>
+              <w:t>)=Sigma n</w:t>
             </w:r>
           </w:p>
         </w:tc>
@@ -4401,13 +4537,8 @@
               <w:widowControl w:val="0"/>
               <w:spacing w:line="240" w:lineRule="auto"/>
             </w:pPr>
-            <w:proofErr w:type="spellStart"/>
-            <w:r>
-              <w:t>Fn</w:t>
-            </w:r>
-            <w:proofErr w:type="spellEnd"/>
-            <w:r>
-              <w:t xml:space="preserve">(N)/Areal(mm^2)  </w:t>
+            <w:r>
+              <w:t>?</w:t>
             </w:r>
           </w:p>
         </w:tc>
@@ -5382,6 +5513,7 @@
               <w:rPr>
                 <w:b/>
               </w:rPr>
+              <w:lastRenderedPageBreak/>
               <w:t>Ord/Udtryk</w:t>
             </w:r>
           </w:p>
@@ -7038,7 +7170,7 @@
   <w:style w:type="paragraph" w:default="1" w:styleId="Normal">
     <w:name w:val="Normal"/>
   </w:style>
-  <w:style w:type="paragraph" w:styleId="Overskrift1">
+  <w:style w:type="paragraph" w:styleId="Heading1">
     <w:name w:val="heading 1"/>
     <w:basedOn w:val="Normal"/>
     <w:next w:val="Normal"/>
@@ -7054,7 +7186,7 @@
       <w:szCs w:val="40"/>
     </w:rPr>
   </w:style>
-  <w:style w:type="paragraph" w:styleId="Overskrift2">
+  <w:style w:type="paragraph" w:styleId="Heading2">
     <w:name w:val="heading 2"/>
     <w:basedOn w:val="Normal"/>
     <w:next w:val="Normal"/>
@@ -7070,7 +7202,7 @@
       <w:szCs w:val="32"/>
     </w:rPr>
   </w:style>
-  <w:style w:type="paragraph" w:styleId="Overskrift3">
+  <w:style w:type="paragraph" w:styleId="Heading3">
     <w:name w:val="heading 3"/>
     <w:basedOn w:val="Normal"/>
     <w:next w:val="Normal"/>
@@ -7087,7 +7219,7 @@
       <w:szCs w:val="28"/>
     </w:rPr>
   </w:style>
-  <w:style w:type="paragraph" w:styleId="Overskrift4">
+  <w:style w:type="paragraph" w:styleId="Heading4">
     <w:name w:val="heading 4"/>
     <w:basedOn w:val="Normal"/>
     <w:next w:val="Normal"/>
@@ -7104,7 +7236,7 @@
       <w:szCs w:val="24"/>
     </w:rPr>
   </w:style>
-  <w:style w:type="paragraph" w:styleId="Overskrift5">
+  <w:style w:type="paragraph" w:styleId="Heading5">
     <w:name w:val="heading 5"/>
     <w:basedOn w:val="Normal"/>
     <w:next w:val="Normal"/>
@@ -7119,7 +7251,7 @@
       <w:color w:val="666666"/>
     </w:rPr>
   </w:style>
-  <w:style w:type="paragraph" w:styleId="Overskrift6">
+  <w:style w:type="paragraph" w:styleId="Heading6">
     <w:name w:val="heading 6"/>
     <w:basedOn w:val="Normal"/>
     <w:next w:val="Normal"/>
@@ -7135,13 +7267,13 @@
       <w:color w:val="666666"/>
     </w:rPr>
   </w:style>
-  <w:style w:type="character" w:default="1" w:styleId="Standardskrifttypeiafsnit">
+  <w:style w:type="character" w:default="1" w:styleId="DefaultParagraphFont">
     <w:name w:val="Default Paragraph Font"/>
     <w:uiPriority w:val="1"/>
     <w:semiHidden/>
     <w:unhideWhenUsed/>
   </w:style>
-  <w:style w:type="table" w:default="1" w:styleId="Tabel-Normal">
+  <w:style w:type="table" w:default="1" w:styleId="TableNormal">
     <w:name w:val="Normal Table"/>
     <w:uiPriority w:val="99"/>
     <w:semiHidden/>
@@ -7156,14 +7288,14 @@
       </w:tblCellMar>
     </w:tblPr>
   </w:style>
-  <w:style w:type="numbering" w:default="1" w:styleId="Ingenoversigt">
+  <w:style w:type="numbering" w:default="1" w:styleId="NoList">
     <w:name w:val="No List"/>
     <w:uiPriority w:val="99"/>
     <w:semiHidden/>
     <w:unhideWhenUsed/>
   </w:style>
-  <w:style w:type="table" w:customStyle="1" w:styleId="TableNormal">
-    <w:name w:val="Table Normal"/>
+  <w:style w:type="table" w:customStyle="1" w:styleId="TableNormal1">
+    <w:name w:val="Table Normal1"/>
     <w:tblPr>
       <w:tblCellMar>
         <w:top w:w="0" w:type="dxa"/>
@@ -7173,7 +7305,7 @@
       </w:tblCellMar>
     </w:tblPr>
   </w:style>
-  <w:style w:type="paragraph" w:styleId="Titel">
+  <w:style w:type="paragraph" w:styleId="Title">
     <w:name w:val="Title"/>
     <w:basedOn w:val="Normal"/>
     <w:next w:val="Normal"/>
@@ -7188,7 +7320,7 @@
       <w:szCs w:val="52"/>
     </w:rPr>
   </w:style>
-  <w:style w:type="paragraph" w:styleId="Undertitel">
+  <w:style w:type="paragraph" w:styleId="Subtitle">
     <w:name w:val="Subtitle"/>
     <w:basedOn w:val="Normal"/>
     <w:next w:val="Normal"/>
@@ -7205,203 +7337,203 @@
     </w:rPr>
   </w:style>
   <w:style w:type="table" w:customStyle="1" w:styleId="a">
-    <w:basedOn w:val="TableNormal"/>
+    <w:basedOn w:val="TableNormal1"/>
     <w:tblPr>
       <w:tblStyleRowBandSize w:val="1"/>
       <w:tblStyleColBandSize w:val="1"/>
     </w:tblPr>
   </w:style>
   <w:style w:type="table" w:customStyle="1" w:styleId="a0">
-    <w:basedOn w:val="TableNormal"/>
+    <w:basedOn w:val="TableNormal1"/>
     <w:tblPr>
       <w:tblStyleRowBandSize w:val="1"/>
       <w:tblStyleColBandSize w:val="1"/>
     </w:tblPr>
   </w:style>
   <w:style w:type="table" w:customStyle="1" w:styleId="a1">
-    <w:basedOn w:val="TableNormal"/>
+    <w:basedOn w:val="TableNormal1"/>
     <w:tblPr>
       <w:tblStyleRowBandSize w:val="1"/>
       <w:tblStyleColBandSize w:val="1"/>
     </w:tblPr>
   </w:style>
   <w:style w:type="table" w:customStyle="1" w:styleId="a2">
-    <w:basedOn w:val="TableNormal"/>
+    <w:basedOn w:val="TableNormal1"/>
     <w:tblPr>
       <w:tblStyleRowBandSize w:val="1"/>
       <w:tblStyleColBandSize w:val="1"/>
     </w:tblPr>
   </w:style>
   <w:style w:type="table" w:customStyle="1" w:styleId="a3">
-    <w:basedOn w:val="TableNormal"/>
+    <w:basedOn w:val="TableNormal1"/>
     <w:tblPr>
       <w:tblStyleRowBandSize w:val="1"/>
       <w:tblStyleColBandSize w:val="1"/>
     </w:tblPr>
   </w:style>
   <w:style w:type="table" w:customStyle="1" w:styleId="a4">
-    <w:basedOn w:val="TableNormal"/>
+    <w:basedOn w:val="TableNormal1"/>
     <w:tblPr>
       <w:tblStyleRowBandSize w:val="1"/>
       <w:tblStyleColBandSize w:val="1"/>
     </w:tblPr>
   </w:style>
   <w:style w:type="table" w:customStyle="1" w:styleId="a5">
-    <w:basedOn w:val="TableNormal"/>
+    <w:basedOn w:val="TableNormal1"/>
     <w:tblPr>
       <w:tblStyleRowBandSize w:val="1"/>
       <w:tblStyleColBandSize w:val="1"/>
     </w:tblPr>
   </w:style>
   <w:style w:type="table" w:customStyle="1" w:styleId="a6">
-    <w:basedOn w:val="TableNormal"/>
+    <w:basedOn w:val="TableNormal1"/>
     <w:tblPr>
       <w:tblStyleRowBandSize w:val="1"/>
       <w:tblStyleColBandSize w:val="1"/>
     </w:tblPr>
   </w:style>
   <w:style w:type="table" w:customStyle="1" w:styleId="a7">
-    <w:basedOn w:val="TableNormal"/>
+    <w:basedOn w:val="TableNormal1"/>
     <w:tblPr>
       <w:tblStyleRowBandSize w:val="1"/>
       <w:tblStyleColBandSize w:val="1"/>
     </w:tblPr>
   </w:style>
   <w:style w:type="table" w:customStyle="1" w:styleId="a8">
-    <w:basedOn w:val="TableNormal"/>
+    <w:basedOn w:val="TableNormal1"/>
     <w:tblPr>
       <w:tblStyleRowBandSize w:val="1"/>
       <w:tblStyleColBandSize w:val="1"/>
     </w:tblPr>
   </w:style>
   <w:style w:type="table" w:customStyle="1" w:styleId="a9">
-    <w:basedOn w:val="TableNormal"/>
+    <w:basedOn w:val="TableNormal1"/>
     <w:tblPr>
       <w:tblStyleRowBandSize w:val="1"/>
       <w:tblStyleColBandSize w:val="1"/>
     </w:tblPr>
   </w:style>
   <w:style w:type="table" w:customStyle="1" w:styleId="aa">
-    <w:basedOn w:val="TableNormal"/>
+    <w:basedOn w:val="TableNormal1"/>
     <w:tblPr>
       <w:tblStyleRowBandSize w:val="1"/>
       <w:tblStyleColBandSize w:val="1"/>
     </w:tblPr>
   </w:style>
   <w:style w:type="table" w:customStyle="1" w:styleId="ab">
-    <w:basedOn w:val="TableNormal"/>
+    <w:basedOn w:val="TableNormal1"/>
     <w:tblPr>
       <w:tblStyleRowBandSize w:val="1"/>
       <w:tblStyleColBandSize w:val="1"/>
     </w:tblPr>
   </w:style>
   <w:style w:type="table" w:customStyle="1" w:styleId="ac">
-    <w:basedOn w:val="TableNormal"/>
+    <w:basedOn w:val="TableNormal1"/>
     <w:tblPr>
       <w:tblStyleRowBandSize w:val="1"/>
       <w:tblStyleColBandSize w:val="1"/>
     </w:tblPr>
   </w:style>
   <w:style w:type="table" w:customStyle="1" w:styleId="ad">
-    <w:basedOn w:val="TableNormal"/>
+    <w:basedOn w:val="TableNormal1"/>
     <w:tblPr>
       <w:tblStyleRowBandSize w:val="1"/>
       <w:tblStyleColBandSize w:val="1"/>
     </w:tblPr>
   </w:style>
   <w:style w:type="table" w:customStyle="1" w:styleId="ae">
-    <w:basedOn w:val="TableNormal"/>
+    <w:basedOn w:val="TableNormal1"/>
     <w:tblPr>
       <w:tblStyleRowBandSize w:val="1"/>
       <w:tblStyleColBandSize w:val="1"/>
     </w:tblPr>
   </w:style>
   <w:style w:type="table" w:customStyle="1" w:styleId="af">
-    <w:basedOn w:val="TableNormal"/>
+    <w:basedOn w:val="TableNormal1"/>
     <w:tblPr>
       <w:tblStyleRowBandSize w:val="1"/>
       <w:tblStyleColBandSize w:val="1"/>
     </w:tblPr>
   </w:style>
   <w:style w:type="table" w:customStyle="1" w:styleId="af0">
-    <w:basedOn w:val="TableNormal"/>
+    <w:basedOn w:val="TableNormal1"/>
     <w:tblPr>
       <w:tblStyleRowBandSize w:val="1"/>
       <w:tblStyleColBandSize w:val="1"/>
     </w:tblPr>
   </w:style>
   <w:style w:type="table" w:customStyle="1" w:styleId="af1">
-    <w:basedOn w:val="TableNormal"/>
+    <w:basedOn w:val="TableNormal1"/>
     <w:tblPr>
       <w:tblStyleRowBandSize w:val="1"/>
       <w:tblStyleColBandSize w:val="1"/>
     </w:tblPr>
   </w:style>
   <w:style w:type="table" w:customStyle="1" w:styleId="af2">
-    <w:basedOn w:val="TableNormal"/>
+    <w:basedOn w:val="TableNormal1"/>
     <w:tblPr>
       <w:tblStyleRowBandSize w:val="1"/>
       <w:tblStyleColBandSize w:val="1"/>
     </w:tblPr>
   </w:style>
   <w:style w:type="table" w:customStyle="1" w:styleId="af3">
-    <w:basedOn w:val="TableNormal"/>
+    <w:basedOn w:val="TableNormal1"/>
     <w:tblPr>
       <w:tblStyleRowBandSize w:val="1"/>
       <w:tblStyleColBandSize w:val="1"/>
     </w:tblPr>
   </w:style>
   <w:style w:type="table" w:customStyle="1" w:styleId="af4">
-    <w:basedOn w:val="TableNormal"/>
+    <w:basedOn w:val="TableNormal1"/>
     <w:tblPr>
       <w:tblStyleRowBandSize w:val="1"/>
       <w:tblStyleColBandSize w:val="1"/>
     </w:tblPr>
   </w:style>
   <w:style w:type="table" w:customStyle="1" w:styleId="af5">
-    <w:basedOn w:val="TableNormal"/>
+    <w:basedOn w:val="TableNormal1"/>
     <w:tblPr>
       <w:tblStyleRowBandSize w:val="1"/>
       <w:tblStyleColBandSize w:val="1"/>
     </w:tblPr>
   </w:style>
   <w:style w:type="table" w:customStyle="1" w:styleId="af6">
-    <w:basedOn w:val="TableNormal"/>
+    <w:basedOn w:val="TableNormal1"/>
     <w:tblPr>
       <w:tblStyleRowBandSize w:val="1"/>
       <w:tblStyleColBandSize w:val="1"/>
     </w:tblPr>
   </w:style>
   <w:style w:type="table" w:customStyle="1" w:styleId="af7">
-    <w:basedOn w:val="TableNormal"/>
+    <w:basedOn w:val="TableNormal1"/>
     <w:tblPr>
       <w:tblStyleRowBandSize w:val="1"/>
       <w:tblStyleColBandSize w:val="1"/>
     </w:tblPr>
   </w:style>
   <w:style w:type="table" w:customStyle="1" w:styleId="af8">
-    <w:basedOn w:val="TableNormal"/>
+    <w:basedOn w:val="TableNormal1"/>
     <w:tblPr>
       <w:tblStyleRowBandSize w:val="1"/>
       <w:tblStyleColBandSize w:val="1"/>
     </w:tblPr>
   </w:style>
   <w:style w:type="table" w:customStyle="1" w:styleId="af9">
-    <w:basedOn w:val="TableNormal"/>
+    <w:basedOn w:val="TableNormal1"/>
     <w:tblPr>
       <w:tblStyleRowBandSize w:val="1"/>
       <w:tblStyleColBandSize w:val="1"/>
     </w:tblPr>
   </w:style>
   <w:style w:type="table" w:customStyle="1" w:styleId="afa">
-    <w:basedOn w:val="TableNormal"/>
+    <w:basedOn w:val="TableNormal1"/>
     <w:tblPr>
       <w:tblStyleRowBandSize w:val="1"/>
       <w:tblStyleColBandSize w:val="1"/>
     </w:tblPr>
   </w:style>
   <w:style w:type="table" w:customStyle="1" w:styleId="afb">
-    <w:basedOn w:val="TableNormal"/>
+    <w:basedOn w:val="TableNormal1"/>
     <w:tblPr>
       <w:tblStyleRowBandSize w:val="1"/>
       <w:tblStyleColBandSize w:val="1"/>

</xml_diff>

<commit_message>
Dataordbog er opdateret til de første 5 UC's
</commit_message>
<xml_diff>
--- a/Documentation/Dataordbog.docx
+++ b/Documentation/Dataordbog.docx
@@ -2328,10 +2328,7 @@
     <w:p/>
     <w:p/>
     <w:p/>
-    <w:p>
-      <w:bookmarkStart w:id="0" w:name="_GoBack"/>
-      <w:bookmarkEnd w:id="0"/>
-    </w:p>
+    <w:p/>
     <w:p/>
     <w:p/>
     <w:p/>
@@ -3812,40 +3809,104 @@
               <w:widowControl w:val="0"/>
               <w:spacing w:line="240" w:lineRule="auto"/>
             </w:pPr>
-          </w:p>
-        </w:tc>
-        <w:tc>
-          <w:tcPr>
-            <w:tcW w:w="3009" w:type="dxa"/>
-            <w:tcMar>
-              <w:top w:w="100" w:type="dxa"/>
-              <w:left w:w="100" w:type="dxa"/>
-              <w:bottom w:w="100" w:type="dxa"/>
-              <w:right w:w="100" w:type="dxa"/>
-            </w:tcMar>
-          </w:tcPr>
-          <w:p>
-            <w:pPr>
-              <w:widowControl w:val="0"/>
-              <w:spacing w:line="240" w:lineRule="auto"/>
-            </w:pPr>
-          </w:p>
-        </w:tc>
-        <w:tc>
-          <w:tcPr>
-            <w:tcW w:w="3009" w:type="dxa"/>
-            <w:tcMar>
-              <w:top w:w="100" w:type="dxa"/>
-              <w:left w:w="100" w:type="dxa"/>
-              <w:bottom w:w="100" w:type="dxa"/>
-              <w:right w:w="100" w:type="dxa"/>
-            </w:tcMar>
-          </w:tcPr>
-          <w:p>
-            <w:pPr>
-              <w:widowControl w:val="0"/>
-              <w:spacing w:line="240" w:lineRule="auto"/>
-            </w:pPr>
+            <w:r>
+              <w:t>Profilrør</w:t>
+            </w:r>
+          </w:p>
+        </w:tc>
+        <w:tc>
+          <w:tcPr>
+            <w:tcW w:w="3009" w:type="dxa"/>
+            <w:tcMar>
+              <w:top w:w="100" w:type="dxa"/>
+              <w:left w:w="100" w:type="dxa"/>
+              <w:bottom w:w="100" w:type="dxa"/>
+              <w:right w:w="100" w:type="dxa"/>
+            </w:tcMar>
+          </w:tcPr>
+          <w:p>
+            <w:pPr>
+              <w:widowControl w:val="0"/>
+              <w:spacing w:line="240" w:lineRule="auto"/>
+            </w:pPr>
+            <w:r>
+              <w:t xml:space="preserve">Det emne som der beregnes areal af. </w:t>
+            </w:r>
+          </w:p>
+          <w:p>
+            <w:pPr>
+              <w:widowControl w:val="0"/>
+              <w:spacing w:line="240" w:lineRule="auto"/>
+            </w:pPr>
+          </w:p>
+        </w:tc>
+        <w:tc>
+          <w:tcPr>
+            <w:tcW w:w="3009" w:type="dxa"/>
+            <w:tcMar>
+              <w:top w:w="100" w:type="dxa"/>
+              <w:left w:w="100" w:type="dxa"/>
+              <w:bottom w:w="100" w:type="dxa"/>
+              <w:right w:w="100" w:type="dxa"/>
+            </w:tcMar>
+          </w:tcPr>
+          <w:p>
+            <w:pPr>
+              <w:widowControl w:val="0"/>
+              <w:spacing w:line="240" w:lineRule="auto"/>
+            </w:pPr>
+            <w:r>
+              <w:rPr>
+                <w:noProof/>
+                <w:lang w:val="en-GB" w:eastAsia="en-GB"/>
+              </w:rPr>
+              <w:drawing>
+                <wp:inline distT="0" distB="0" distL="0" distR="0" wp14:anchorId="4DD5C164" wp14:editId="1C690142">
+                  <wp:extent cx="1428750" cy="895350"/>
+                  <wp:effectExtent l="0" t="0" r="0" b="0"/>
+                  <wp:docPr id="2" name="Picture 2"/>
+                  <wp:cNvGraphicFramePr/>
+                  <a:graphic xmlns:a="http://schemas.openxmlformats.org/drawingml/2006/main">
+                    <a:graphicData uri="http://schemas.openxmlformats.org/drawingml/2006/picture">
+                      <pic:pic xmlns:pic="http://schemas.openxmlformats.org/drawingml/2006/picture">
+                        <pic:nvPicPr>
+                          <pic:cNvPr id="2" name="Picture 2"/>
+                          <pic:cNvPicPr/>
+                        </pic:nvPicPr>
+                        <pic:blipFill rotWithShape="1">
+                          <a:blip r:embed="rId4" cstate="print">
+                            <a:extLst>
+                              <a:ext uri="{28A0092B-C50C-407E-A947-70E740481C1C}">
+                                <a14:useLocalDpi xmlns:a14="http://schemas.microsoft.com/office/drawing/2010/main" val="0"/>
+                              </a:ext>
+                            </a:extLst>
+                          </a:blip>
+                          <a:srcRect l="10720" t="39301" r="8877" b="22913"/>
+                          <a:stretch/>
+                        </pic:blipFill>
+                        <pic:spPr bwMode="auto">
+                          <a:xfrm>
+                            <a:off x="0" y="0"/>
+                            <a:ext cx="1428750" cy="895350"/>
+                          </a:xfrm>
+                          <a:prstGeom prst="rect">
+                            <a:avLst/>
+                          </a:prstGeom>
+                          <a:ln>
+                            <a:noFill/>
+                          </a:ln>
+                          <a:extLst>
+                            <a:ext uri="{53640926-AAD7-44D8-BBD7-CCE9431645EC}">
+                              <a14:shadowObscured xmlns:a14="http://schemas.microsoft.com/office/drawing/2010/main"/>
+                            </a:ext>
+                          </a:extLst>
+                        </pic:spPr>
+                      </pic:pic>
+                    </a:graphicData>
+                  </a:graphic>
+                </wp:inline>
+              </w:drawing>
+            </w:r>
           </w:p>
         </w:tc>
       </w:tr>
@@ -4384,7 +4445,6 @@
               <w:rPr>
                 <w:b/>
               </w:rPr>
-              <w:lastRenderedPageBreak/>
               <w:t>Ord/Udtryk</w:t>
             </w:r>
           </w:p>
@@ -4726,40 +4786,119 @@
               <w:widowControl w:val="0"/>
               <w:spacing w:line="240" w:lineRule="auto"/>
             </w:pPr>
-          </w:p>
-        </w:tc>
-        <w:tc>
-          <w:tcPr>
-            <w:tcW w:w="3009" w:type="dxa"/>
-            <w:tcMar>
-              <w:top w:w="100" w:type="dxa"/>
-              <w:left w:w="100" w:type="dxa"/>
-              <w:bottom w:w="100" w:type="dxa"/>
-              <w:right w:w="100" w:type="dxa"/>
-            </w:tcMar>
-          </w:tcPr>
-          <w:p>
-            <w:pPr>
-              <w:widowControl w:val="0"/>
-              <w:spacing w:line="240" w:lineRule="auto"/>
-            </w:pPr>
-          </w:p>
-        </w:tc>
-        <w:tc>
-          <w:tcPr>
-            <w:tcW w:w="3009" w:type="dxa"/>
-            <w:tcMar>
-              <w:top w:w="100" w:type="dxa"/>
-              <w:left w:w="100" w:type="dxa"/>
-              <w:bottom w:w="100" w:type="dxa"/>
-              <w:right w:w="100" w:type="dxa"/>
-            </w:tcMar>
-          </w:tcPr>
-          <w:p>
-            <w:pPr>
-              <w:widowControl w:val="0"/>
-              <w:spacing w:line="240" w:lineRule="auto"/>
-            </w:pPr>
+            <w:r>
+              <w:t>Tau</w:t>
+            </w:r>
+            <w:r>
+              <w:rPr>
+                <w:sz w:val="36"/>
+                <w:szCs w:val="36"/>
+              </w:rPr>
+              <w:t xml:space="preserve"> </w:t>
+            </w:r>
+            <w:r>
+              <w:rPr>
+                <w:rFonts w:ascii="Courier New" w:hAnsi="Courier New" w:cs="Courier New"/>
+                <w:b/>
+                <w:bCs/>
+                <w:color w:val="1B277D"/>
+                <w:sz w:val="36"/>
+                <w:szCs w:val="36"/>
+                <w:shd w:val="clear" w:color="auto" w:fill="F2F9ED"/>
+              </w:rPr>
+              <w:t>τ</w:t>
+            </w:r>
+          </w:p>
+        </w:tc>
+        <w:tc>
+          <w:tcPr>
+            <w:tcW w:w="3009" w:type="dxa"/>
+            <w:tcMar>
+              <w:top w:w="100" w:type="dxa"/>
+              <w:left w:w="100" w:type="dxa"/>
+              <w:bottom w:w="100" w:type="dxa"/>
+              <w:right w:w="100" w:type="dxa"/>
+            </w:tcMar>
+          </w:tcPr>
+          <w:p>
+            <w:pPr>
+              <w:widowControl w:val="0"/>
+              <w:spacing w:line="240" w:lineRule="auto"/>
+            </w:pPr>
+            <w:r>
+              <w:t>Bruges i forbindelse med spændinger. Den indgår i en større beregning, hvori der er 3 mindre beregninger. De 3 beregninger til sammen fortæller hvor hårdt materialet bliver belastet.</w:t>
+            </w:r>
+          </w:p>
+        </w:tc>
+        <w:tc>
+          <w:tcPr>
+            <w:tcW w:w="3009" w:type="dxa"/>
+            <w:tcMar>
+              <w:top w:w="100" w:type="dxa"/>
+              <w:left w:w="100" w:type="dxa"/>
+              <w:bottom w:w="100" w:type="dxa"/>
+              <w:right w:w="100" w:type="dxa"/>
+            </w:tcMar>
+          </w:tcPr>
+          <w:p>
+            <w:pPr>
+              <w:widowControl w:val="0"/>
+              <w:spacing w:line="240" w:lineRule="auto"/>
+            </w:pPr>
+            <w:r>
+              <w:rPr>
+                <w:noProof/>
+                <w:lang w:val="en-GB" w:eastAsia="en-GB"/>
+              </w:rPr>
+              <w:drawing>
+                <wp:inline distT="0" distB="0" distL="0" distR="0" wp14:anchorId="2A4696FA" wp14:editId="2C8DFA09">
+                  <wp:extent cx="1428750" cy="1400175"/>
+                  <wp:effectExtent l="0" t="0" r="0" b="9525"/>
+                  <wp:docPr id="3" name="Picture 3"/>
+                  <wp:cNvGraphicFramePr/>
+                  <a:graphic xmlns:a="http://schemas.openxmlformats.org/drawingml/2006/main">
+                    <a:graphicData uri="http://schemas.openxmlformats.org/drawingml/2006/picture">
+                      <pic:pic xmlns:pic="http://schemas.openxmlformats.org/drawingml/2006/picture">
+                        <pic:nvPicPr>
+                          <pic:cNvPr id="3" name="Picture 3"/>
+                          <pic:cNvPicPr/>
+                        </pic:nvPicPr>
+                        <pic:blipFill rotWithShape="1">
+                          <a:blip r:embed="rId5" cstate="print">
+                            <a:extLst>
+                              <a:ext uri="{28A0092B-C50C-407E-A947-70E740481C1C}">
+                                <a14:useLocalDpi xmlns:a14="http://schemas.microsoft.com/office/drawing/2010/main" val="0"/>
+                              </a:ext>
+                            </a:extLst>
+                          </a:blip>
+                          <a:srcRect l="7501" t="22859" r="12137" b="18081"/>
+                          <a:stretch/>
+                        </pic:blipFill>
+                        <pic:spPr bwMode="auto">
+                          <a:xfrm>
+                            <a:off x="0" y="0"/>
+                            <a:ext cx="1428750" cy="1400175"/>
+                          </a:xfrm>
+                          <a:prstGeom prst="rect">
+                            <a:avLst/>
+                          </a:prstGeom>
+                          <a:ln>
+                            <a:noFill/>
+                          </a:ln>
+                          <a:extLst>
+                            <a:ext uri="{53640926-AAD7-44D8-BBD7-CCE9431645EC}">
+                              <a14:shadowObscured xmlns:a14="http://schemas.microsoft.com/office/drawing/2010/main"/>
+                            </a:ext>
+                          </a:extLst>
+                        </pic:spPr>
+                      </pic:pic>
+                    </a:graphicData>
+                  </a:graphic>
+                </wp:inline>
+              </w:drawing>
+            </w:r>
+            <w:bookmarkStart w:id="0" w:name="_GoBack"/>
+            <w:bookmarkEnd w:id="0"/>
           </w:p>
         </w:tc>
       </w:tr>
@@ -5251,6 +5390,7 @@
     <w:p/>
     <w:p>
       <w:r>
+        <w:lastRenderedPageBreak/>
         <w:t>W</w:t>
       </w:r>
     </w:p>
@@ -5513,7 +5653,6 @@
               <w:rPr>
                 <w:b/>
               </w:rPr>
-              <w:lastRenderedPageBreak/>
               <w:t>Ord/Udtryk</w:t>
             </w:r>
           </w:p>
@@ -6542,6 +6681,7 @@
     <w:p/>
     <w:p>
       <w:r>
+        <w:lastRenderedPageBreak/>
         <w:t>Å</w:t>
       </w:r>
     </w:p>
@@ -7170,7 +7310,7 @@
   <w:style w:type="paragraph" w:default="1" w:styleId="Normal">
     <w:name w:val="Normal"/>
   </w:style>
-  <w:style w:type="paragraph" w:styleId="Heading1">
+  <w:style w:type="paragraph" w:styleId="Overskrift1">
     <w:name w:val="heading 1"/>
     <w:basedOn w:val="Normal"/>
     <w:next w:val="Normal"/>
@@ -7186,7 +7326,7 @@
       <w:szCs w:val="40"/>
     </w:rPr>
   </w:style>
-  <w:style w:type="paragraph" w:styleId="Heading2">
+  <w:style w:type="paragraph" w:styleId="Overskrift2">
     <w:name w:val="heading 2"/>
     <w:basedOn w:val="Normal"/>
     <w:next w:val="Normal"/>
@@ -7202,7 +7342,7 @@
       <w:szCs w:val="32"/>
     </w:rPr>
   </w:style>
-  <w:style w:type="paragraph" w:styleId="Heading3">
+  <w:style w:type="paragraph" w:styleId="Overskrift3">
     <w:name w:val="heading 3"/>
     <w:basedOn w:val="Normal"/>
     <w:next w:val="Normal"/>
@@ -7219,7 +7359,7 @@
       <w:szCs w:val="28"/>
     </w:rPr>
   </w:style>
-  <w:style w:type="paragraph" w:styleId="Heading4">
+  <w:style w:type="paragraph" w:styleId="Overskrift4">
     <w:name w:val="heading 4"/>
     <w:basedOn w:val="Normal"/>
     <w:next w:val="Normal"/>
@@ -7236,7 +7376,7 @@
       <w:szCs w:val="24"/>
     </w:rPr>
   </w:style>
-  <w:style w:type="paragraph" w:styleId="Heading5">
+  <w:style w:type="paragraph" w:styleId="Overskrift5">
     <w:name w:val="heading 5"/>
     <w:basedOn w:val="Normal"/>
     <w:next w:val="Normal"/>
@@ -7251,7 +7391,7 @@
       <w:color w:val="666666"/>
     </w:rPr>
   </w:style>
-  <w:style w:type="paragraph" w:styleId="Heading6">
+  <w:style w:type="paragraph" w:styleId="Overskrift6">
     <w:name w:val="heading 6"/>
     <w:basedOn w:val="Normal"/>
     <w:next w:val="Normal"/>
@@ -7267,13 +7407,13 @@
       <w:color w:val="666666"/>
     </w:rPr>
   </w:style>
-  <w:style w:type="character" w:default="1" w:styleId="DefaultParagraphFont">
+  <w:style w:type="character" w:default="1" w:styleId="Standardskrifttypeiafsnit">
     <w:name w:val="Default Paragraph Font"/>
     <w:uiPriority w:val="1"/>
     <w:semiHidden/>
     <w:unhideWhenUsed/>
   </w:style>
-  <w:style w:type="table" w:default="1" w:styleId="TableNormal">
+  <w:style w:type="table" w:default="1" w:styleId="Tabel-Normal">
     <w:name w:val="Normal Table"/>
     <w:uiPriority w:val="99"/>
     <w:semiHidden/>
@@ -7288,7 +7428,7 @@
       </w:tblCellMar>
     </w:tblPr>
   </w:style>
-  <w:style w:type="numbering" w:default="1" w:styleId="NoList">
+  <w:style w:type="numbering" w:default="1" w:styleId="Ingenoversigt">
     <w:name w:val="No List"/>
     <w:uiPriority w:val="99"/>
     <w:semiHidden/>
@@ -7305,7 +7445,7 @@
       </w:tblCellMar>
     </w:tblPr>
   </w:style>
-  <w:style w:type="paragraph" w:styleId="Title">
+  <w:style w:type="paragraph" w:styleId="Titel">
     <w:name w:val="Title"/>
     <w:basedOn w:val="Normal"/>
     <w:next w:val="Normal"/>
@@ -7320,7 +7460,7 @@
       <w:szCs w:val="52"/>
     </w:rPr>
   </w:style>
-  <w:style w:type="paragraph" w:styleId="Subtitle">
+  <w:style w:type="paragraph" w:styleId="Undertitel">
     <w:name w:val="Subtitle"/>
     <w:basedOn w:val="Normal"/>
     <w:next w:val="Normal"/>

</xml_diff>

<commit_message>
DD opdateret, sin og cos er sat til cosh og sinh
</commit_message>
<xml_diff>
--- a/Documentation/Dataordbog.docx
+++ b/Documentation/Dataordbog.docx
@@ -180,6 +180,15 @@
               </w:rPr>
               <w:t>2</w:t>
             </w:r>
+            <w:r>
+              <w:rPr>
+                <w:vertAlign w:val="superscript"/>
+              </w:rPr>
+              <w:t xml:space="preserve"> </w:t>
+            </w:r>
+            <w:r>
+              <w:t>for alle tænkelige figurer</w:t>
+            </w:r>
           </w:p>
         </w:tc>
         <w:tc>
@@ -208,6 +217,9 @@
             </w:r>
             <w:r>
               <w:t xml:space="preserve"> </w:t>
+            </w:r>
+            <w:r>
+              <w:t>vi skal kun håndtere areal som input.</w:t>
             </w:r>
           </w:p>
         </w:tc>
@@ -822,11 +834,23 @@
               <w:widowControl w:val="0"/>
               <w:spacing w:line="240" w:lineRule="auto"/>
             </w:pPr>
+            <w:r>
+              <w:t>Dimensionerende kraft (</w:t>
+            </w:r>
             <w:proofErr w:type="spellStart"/>
             <w:r>
+              <w:t>F</w:t>
+            </w:r>
+            <w:r>
+              <w:rPr>
+                <w:vertAlign w:val="subscript"/>
+              </w:rPr>
               <w:t>Dim</w:t>
             </w:r>
             <w:proofErr w:type="spellEnd"/>
+            <w:r>
+              <w:t>)</w:t>
+            </w:r>
           </w:p>
         </w:tc>
         <w:tc>
@@ -845,7 +869,7 @@
               <w:spacing w:line="240" w:lineRule="auto"/>
             </w:pPr>
             <w:r>
-              <w:t xml:space="preserve">Den retning, hvor kraften bliver presset ned på. </w:t>
+              <w:t>Den kraft emnet belastes med, skal altid omregnes til newton. Kendte omregnings værdier (g, kg, tons, newton)</w:t>
             </w:r>
           </w:p>
         </w:tc>
@@ -866,6 +890,12 @@
             </w:pPr>
             <w:r>
               <w:t>Tyngdekraften vil trække mod jorden</w:t>
+            </w:r>
+            <w:r>
+              <w:t xml:space="preserve">, vægt i kg skal altid ganges med </w:t>
+            </w:r>
+            <w:r>
+              <w:t>tyngdekraften når omregnes til newton.</w:t>
             </w:r>
           </w:p>
         </w:tc>
@@ -980,7 +1010,6 @@
               <w:rPr>
                 <w:b/>
               </w:rPr>
-              <w:lastRenderedPageBreak/>
               <w:t>Ord/Udtryk</w:t>
             </w:r>
           </w:p>
@@ -1377,7 +1406,58 @@
               <w:spacing w:line="240" w:lineRule="auto"/>
             </w:pPr>
             <w:r>
-              <w:t>Tyngdekraftens påvirkning på et element hængende fra en kran</w:t>
+              <w:rPr>
+                <w:noProof/>
+                <w:lang w:val="en-GB" w:eastAsia="en-GB"/>
+              </w:rPr>
+              <w:drawing>
+                <wp:inline distT="0" distB="0" distL="0" distR="0" wp14:anchorId="4F6CB99E" wp14:editId="1919B92B">
+                  <wp:extent cx="1096230" cy="1836420"/>
+                  <wp:effectExtent l="0" t="8255" r="635" b="635"/>
+                  <wp:docPr id="5" name="Billede 5" descr="C:\Users\Steffen S. Andersen\AppData\Local\Microsoft\Windows\INetCache\Content.Word\17327805_10155021086889831_1390886257_n.jpg"/>
+                  <wp:cNvGraphicFramePr>
+                    <a:graphicFrameLocks xmlns:a="http://schemas.openxmlformats.org/drawingml/2006/main" noChangeAspect="1"/>
+                  </wp:cNvGraphicFramePr>
+                  <a:graphic xmlns:a="http://schemas.openxmlformats.org/drawingml/2006/main">
+                    <a:graphicData uri="http://schemas.openxmlformats.org/drawingml/2006/picture">
+                      <pic:pic xmlns:pic="http://schemas.openxmlformats.org/drawingml/2006/picture">
+                        <pic:nvPicPr>
+                          <pic:cNvPr id="0" name="Picture 1" descr="C:\Users\Steffen S. Andersen\AppData\Local\Microsoft\Windows\INetCache\Content.Word\17327805_10155021086889831_1390886257_n.jpg"/>
+                          <pic:cNvPicPr>
+                            <a:picLocks noChangeAspect="1" noChangeArrowheads="1"/>
+                          </pic:cNvPicPr>
+                        </pic:nvPicPr>
+                        <pic:blipFill>
+                          <a:blip r:embed="rId4">
+                            <a:extLst>
+                              <a:ext uri="{28A0092B-C50C-407E-A947-70E740481C1C}">
+                                <a14:useLocalDpi xmlns:a14="http://schemas.microsoft.com/office/drawing/2010/main" val="0"/>
+                              </a:ext>
+                            </a:extLst>
+                          </a:blip>
+                          <a:srcRect/>
+                          <a:stretch>
+                            <a:fillRect/>
+                          </a:stretch>
+                        </pic:blipFill>
+                        <pic:spPr bwMode="auto">
+                          <a:xfrm rot="16200000">
+                            <a:off x="0" y="0"/>
+                            <a:ext cx="1102513" cy="1846946"/>
+                          </a:xfrm>
+                          <a:prstGeom prst="rect">
+                            <a:avLst/>
+                          </a:prstGeom>
+                          <a:noFill/>
+                          <a:ln>
+                            <a:noFill/>
+                          </a:ln>
+                        </pic:spPr>
+                      </pic:pic>
+                    </a:graphicData>
+                  </a:graphic>
+                </wp:inline>
+              </w:drawing>
             </w:r>
           </w:p>
         </w:tc>
@@ -1458,7 +1538,7 @@
               <w:spacing w:line="240" w:lineRule="auto"/>
             </w:pPr>
             <w:r>
-              <w:t>Bliver bestemt om der er målt til vandret eller lodret</w:t>
+              <w:t>Den kraft der løber i kranarmen</w:t>
             </w:r>
           </w:p>
         </w:tc>
@@ -1478,15 +1558,58 @@
               <w:spacing w:line="240" w:lineRule="auto"/>
             </w:pPr>
             <w:r>
-              <w:t xml:space="preserve">Den kraft som trykker </w:t>
-            </w:r>
-            <w:proofErr w:type="spellStart"/>
-            <w:r>
-              <w:t>kran-armen</w:t>
-            </w:r>
-            <w:proofErr w:type="spellEnd"/>
-            <w:r>
-              <w:t xml:space="preserve"> ned. </w:t>
+              <w:rPr>
+                <w:noProof/>
+                <w:lang w:val="en-GB" w:eastAsia="en-GB"/>
+              </w:rPr>
+              <w:drawing>
+                <wp:inline distT="0" distB="0" distL="0" distR="0" wp14:anchorId="4F6CB99E" wp14:editId="1919B92B">
+                  <wp:extent cx="1096230" cy="1836420"/>
+                  <wp:effectExtent l="0" t="8255" r="635" b="635"/>
+                  <wp:docPr id="4" name="Billede 4" descr="C:\Users\Steffen S. Andersen\AppData\Local\Microsoft\Windows\INetCache\Content.Word\17327805_10155021086889831_1390886257_n.jpg"/>
+                  <wp:cNvGraphicFramePr>
+                    <a:graphicFrameLocks xmlns:a="http://schemas.openxmlformats.org/drawingml/2006/main" noChangeAspect="1"/>
+                  </wp:cNvGraphicFramePr>
+                  <a:graphic xmlns:a="http://schemas.openxmlformats.org/drawingml/2006/main">
+                    <a:graphicData uri="http://schemas.openxmlformats.org/drawingml/2006/picture">
+                      <pic:pic xmlns:pic="http://schemas.openxmlformats.org/drawingml/2006/picture">
+                        <pic:nvPicPr>
+                          <pic:cNvPr id="0" name="Picture 1" descr="C:\Users\Steffen S. Andersen\AppData\Local\Microsoft\Windows\INetCache\Content.Word\17327805_10155021086889831_1390886257_n.jpg"/>
+                          <pic:cNvPicPr>
+                            <a:picLocks noChangeAspect="1" noChangeArrowheads="1"/>
+                          </pic:cNvPicPr>
+                        </pic:nvPicPr>
+                        <pic:blipFill>
+                          <a:blip r:embed="rId4">
+                            <a:extLst>
+                              <a:ext uri="{28A0092B-C50C-407E-A947-70E740481C1C}">
+                                <a14:useLocalDpi xmlns:a14="http://schemas.microsoft.com/office/drawing/2010/main" val="0"/>
+                              </a:ext>
+                            </a:extLst>
+                          </a:blip>
+                          <a:srcRect/>
+                          <a:stretch>
+                            <a:fillRect/>
+                          </a:stretch>
+                        </pic:blipFill>
+                        <pic:spPr bwMode="auto">
+                          <a:xfrm rot="16200000">
+                            <a:off x="0" y="0"/>
+                            <a:ext cx="1102513" cy="1846946"/>
+                          </a:xfrm>
+                          <a:prstGeom prst="rect">
+                            <a:avLst/>
+                          </a:prstGeom>
+                          <a:noFill/>
+                          <a:ln>
+                            <a:noFill/>
+                          </a:ln>
+                        </pic:spPr>
+                      </pic:pic>
+                    </a:graphicData>
+                  </a:graphic>
+                </wp:inline>
+              </w:drawing>
             </w:r>
           </w:p>
         </w:tc>
@@ -1567,7 +1690,7 @@
               <w:spacing w:line="240" w:lineRule="auto"/>
             </w:pPr>
             <w:r>
-              <w:t>Bliver bestemt om der er målt til vandret eller lodret</w:t>
+              <w:t>Den kraft der vil forskyde kranarmen</w:t>
             </w:r>
           </w:p>
         </w:tc>
@@ -1587,40 +1710,78 @@
               <w:spacing w:line="240" w:lineRule="auto"/>
             </w:pPr>
             <w:r>
-              <w:t>Vinklen på kranen. Cos(vinkel)*</w:t>
-            </w:r>
-            <w:proofErr w:type="spellStart"/>
-            <w:r>
-              <w:t>Dim</w:t>
-            </w:r>
-            <w:proofErr w:type="spellEnd"/>
-          </w:p>
-        </w:tc>
-      </w:tr>
-      <w:tr>
-        <w:tc>
-          <w:tcPr>
-            <w:tcW w:w="3009" w:type="dxa"/>
-            <w:tcMar>
-              <w:top w:w="100" w:type="dxa"/>
-              <w:left w:w="100" w:type="dxa"/>
-              <w:bottom w:w="100" w:type="dxa"/>
-              <w:right w:w="100" w:type="dxa"/>
-            </w:tcMar>
-          </w:tcPr>
-          <w:p>
-            <w:pPr>
-              <w:widowControl w:val="0"/>
-              <w:spacing w:line="240" w:lineRule="auto"/>
-            </w:pPr>
-            <w:proofErr w:type="spellStart"/>
-            <w:r>
-              <w:t>Ft</w:t>
-            </w:r>
-            <w:proofErr w:type="spellEnd"/>
-            <w:r>
-              <w:t xml:space="preserve">             ?</w:t>
-            </w:r>
+              <w:rPr>
+                <w:noProof/>
+                <w:lang w:val="en-GB" w:eastAsia="en-GB"/>
+              </w:rPr>
+              <w:drawing>
+                <wp:inline distT="0" distB="0" distL="0" distR="0">
+                  <wp:extent cx="1096230" cy="1836420"/>
+                  <wp:effectExtent l="0" t="8255" r="635" b="635"/>
+                  <wp:docPr id="1" name="Billede 1" descr="C:\Users\Steffen S. Andersen\AppData\Local\Microsoft\Windows\INetCache\Content.Word\17327805_10155021086889831_1390886257_n.jpg"/>
+                  <wp:cNvGraphicFramePr>
+                    <a:graphicFrameLocks xmlns:a="http://schemas.openxmlformats.org/drawingml/2006/main" noChangeAspect="1"/>
+                  </wp:cNvGraphicFramePr>
+                  <a:graphic xmlns:a="http://schemas.openxmlformats.org/drawingml/2006/main">
+                    <a:graphicData uri="http://schemas.openxmlformats.org/drawingml/2006/picture">
+                      <pic:pic xmlns:pic="http://schemas.openxmlformats.org/drawingml/2006/picture">
+                        <pic:nvPicPr>
+                          <pic:cNvPr id="0" name="Picture 1" descr="C:\Users\Steffen S. Andersen\AppData\Local\Microsoft\Windows\INetCache\Content.Word\17327805_10155021086889831_1390886257_n.jpg"/>
+                          <pic:cNvPicPr>
+                            <a:picLocks noChangeAspect="1" noChangeArrowheads="1"/>
+                          </pic:cNvPicPr>
+                        </pic:nvPicPr>
+                        <pic:blipFill>
+                          <a:blip r:embed="rId4">
+                            <a:extLst>
+                              <a:ext uri="{28A0092B-C50C-407E-A947-70E740481C1C}">
+                                <a14:useLocalDpi xmlns:a14="http://schemas.microsoft.com/office/drawing/2010/main" val="0"/>
+                              </a:ext>
+                            </a:extLst>
+                          </a:blip>
+                          <a:srcRect/>
+                          <a:stretch>
+                            <a:fillRect/>
+                          </a:stretch>
+                        </pic:blipFill>
+                        <pic:spPr bwMode="auto">
+                          <a:xfrm rot="16200000">
+                            <a:off x="0" y="0"/>
+                            <a:ext cx="1102513" cy="1846946"/>
+                          </a:xfrm>
+                          <a:prstGeom prst="rect">
+                            <a:avLst/>
+                          </a:prstGeom>
+                          <a:noFill/>
+                          <a:ln>
+                            <a:noFill/>
+                          </a:ln>
+                        </pic:spPr>
+                      </pic:pic>
+                    </a:graphicData>
+                  </a:graphic>
+                </wp:inline>
+              </w:drawing>
+            </w:r>
+          </w:p>
+        </w:tc>
+      </w:tr>
+      <w:tr>
+        <w:tc>
+          <w:tcPr>
+            <w:tcW w:w="3009" w:type="dxa"/>
+            <w:tcMar>
+              <w:top w:w="100" w:type="dxa"/>
+              <w:left w:w="100" w:type="dxa"/>
+              <w:bottom w:w="100" w:type="dxa"/>
+              <w:right w:w="100" w:type="dxa"/>
+            </w:tcMar>
+          </w:tcPr>
+          <w:p>
+            <w:pPr>
+              <w:widowControl w:val="0"/>
+              <w:spacing w:line="240" w:lineRule="auto"/>
+            </w:pPr>
           </w:p>
         </w:tc>
         <w:tc>
@@ -1638,9 +1799,6 @@
               <w:widowControl w:val="0"/>
               <w:spacing w:line="240" w:lineRule="auto"/>
             </w:pPr>
-            <w:r>
-              <w:t>En formel til en funktion</w:t>
-            </w:r>
           </w:p>
         </w:tc>
         <w:tc>
@@ -1658,22 +1816,6 @@
               <w:widowControl w:val="0"/>
               <w:spacing w:line="240" w:lineRule="auto"/>
             </w:pPr>
-            <w:r>
-              <w:t xml:space="preserve">COS(vinkel(IFT vandret)+vinkel af </w:t>
-            </w:r>
-            <w:proofErr w:type="spellStart"/>
-            <w:r>
-              <w:t>Dim</w:t>
-            </w:r>
-            <w:proofErr w:type="spellEnd"/>
-            <w:r>
-              <w:t>(IFT lodret med uret)) *</w:t>
-            </w:r>
-            <w:proofErr w:type="spellStart"/>
-            <w:r>
-              <w:t>Dim</w:t>
-            </w:r>
-            <w:proofErr w:type="spellEnd"/>
           </w:p>
         </w:tc>
       </w:tr>
@@ -1944,6 +2086,7 @@
               <w:rPr>
                 <w:b/>
               </w:rPr>
+              <w:lastRenderedPageBreak/>
               <w:t>Ord/Udtryk</w:t>
             </w:r>
           </w:p>
@@ -2160,7 +2303,6 @@
               <w:rPr>
                 <w:b/>
               </w:rPr>
-              <w:lastRenderedPageBreak/>
               <w:t>Ord/Udtryk</w:t>
             </w:r>
           </w:p>
@@ -2234,23 +2376,51 @@
               <w:widowControl w:val="0"/>
               <w:spacing w:line="240" w:lineRule="auto"/>
             </w:pPr>
-          </w:p>
-        </w:tc>
-        <w:tc>
-          <w:tcPr>
-            <w:tcW w:w="3009" w:type="dxa"/>
-            <w:tcMar>
-              <w:top w:w="100" w:type="dxa"/>
-              <w:left w:w="100" w:type="dxa"/>
-              <w:bottom w:w="100" w:type="dxa"/>
-              <w:right w:w="100" w:type="dxa"/>
-            </w:tcMar>
-          </w:tcPr>
-          <w:p>
-            <w:pPr>
-              <w:widowControl w:val="0"/>
-              <w:spacing w:line="240" w:lineRule="auto"/>
-            </w:pPr>
+            <w:r>
+              <w:t>Input</w:t>
+            </w:r>
+          </w:p>
+        </w:tc>
+        <w:tc>
+          <w:tcPr>
+            <w:tcW w:w="3009" w:type="dxa"/>
+            <w:tcMar>
+              <w:top w:w="100" w:type="dxa"/>
+              <w:left w:w="100" w:type="dxa"/>
+              <w:bottom w:w="100" w:type="dxa"/>
+              <w:right w:w="100" w:type="dxa"/>
+            </w:tcMar>
+          </w:tcPr>
+          <w:p>
+            <w:pPr>
+              <w:widowControl w:val="0"/>
+              <w:spacing w:line="240" w:lineRule="auto"/>
+            </w:pPr>
+            <w:r>
+              <w:t>Vægt, areal, e(højde/2), I(</w:t>
+            </w:r>
+            <w:proofErr w:type="spellStart"/>
+            <w:r>
+              <w:t>inertimonent</w:t>
+            </w:r>
+            <w:proofErr w:type="spellEnd"/>
+            <w:r>
+              <w:t xml:space="preserve">), </w:t>
+            </w:r>
+            <w:proofErr w:type="spellStart"/>
+            <w:r>
+              <w:t>Sigam</w:t>
+            </w:r>
+            <w:r>
+              <w:rPr>
+                <w:vertAlign w:val="subscript"/>
+              </w:rPr>
+              <w:t>Till</w:t>
+            </w:r>
+            <w:proofErr w:type="spellEnd"/>
+            <w:r>
+              <w:t>, vinkel, afstand</w:t>
+            </w:r>
           </w:p>
         </w:tc>
         <w:tc>
@@ -2835,12 +3005,20 @@
                 <w:b/>
               </w:rPr>
             </w:pPr>
+            <w:proofErr w:type="spellStart"/>
             <w:r>
               <w:rPr>
                 <w:b/>
               </w:rPr>
               <w:t>Forklaring</w:t>
             </w:r>
+            <w:r>
+              <w:rPr>
+                <w:b/>
+              </w:rPr>
+              <w:t>f</w:t>
+            </w:r>
+            <w:proofErr w:type="spellEnd"/>
           </w:p>
         </w:tc>
         <w:tc>
@@ -2886,40 +3064,78 @@
               <w:widowControl w:val="0"/>
               <w:spacing w:line="240" w:lineRule="auto"/>
             </w:pPr>
-          </w:p>
-        </w:tc>
-        <w:tc>
-          <w:tcPr>
-            <w:tcW w:w="3009" w:type="dxa"/>
-            <w:tcMar>
-              <w:top w:w="100" w:type="dxa"/>
-              <w:left w:w="100" w:type="dxa"/>
-              <w:bottom w:w="100" w:type="dxa"/>
-              <w:right w:w="100" w:type="dxa"/>
-            </w:tcMar>
-          </w:tcPr>
-          <w:p>
-            <w:pPr>
-              <w:widowControl w:val="0"/>
-              <w:spacing w:line="240" w:lineRule="auto"/>
-            </w:pPr>
-          </w:p>
-        </w:tc>
-        <w:tc>
-          <w:tcPr>
-            <w:tcW w:w="3009" w:type="dxa"/>
-            <w:tcMar>
-              <w:top w:w="100" w:type="dxa"/>
-              <w:left w:w="100" w:type="dxa"/>
-              <w:bottom w:w="100" w:type="dxa"/>
-              <w:right w:w="100" w:type="dxa"/>
-            </w:tcMar>
-          </w:tcPr>
-          <w:p>
-            <w:pPr>
-              <w:widowControl w:val="0"/>
-              <w:spacing w:line="240" w:lineRule="auto"/>
-            </w:pPr>
+            <w:r>
+              <w:t>Længde</w:t>
+            </w:r>
+          </w:p>
+        </w:tc>
+        <w:tc>
+          <w:tcPr>
+            <w:tcW w:w="3009" w:type="dxa"/>
+            <w:tcMar>
+              <w:top w:w="100" w:type="dxa"/>
+              <w:left w:w="100" w:type="dxa"/>
+              <w:bottom w:w="100" w:type="dxa"/>
+              <w:right w:w="100" w:type="dxa"/>
+            </w:tcMar>
+          </w:tcPr>
+          <w:p>
+            <w:pPr>
+              <w:widowControl w:val="0"/>
+              <w:spacing w:line="240" w:lineRule="auto"/>
+            </w:pPr>
+            <w:r>
+              <w:t>Afstanden fra snittet(F</w:t>
+            </w:r>
+            <w:r>
+              <w:rPr>
+                <w:vertAlign w:val="subscript"/>
+              </w:rPr>
+              <w:t>T</w:t>
+            </w:r>
+            <w:r>
+              <w:t xml:space="preserve">) til </w:t>
+            </w:r>
+            <w:proofErr w:type="spellStart"/>
+            <w:r>
+              <w:t>F</w:t>
+            </w:r>
+            <w:r>
+              <w:rPr>
+                <w:vertAlign w:val="subscript"/>
+              </w:rPr>
+              <w:t>Dim</w:t>
+            </w:r>
+            <w:proofErr w:type="spellEnd"/>
+            <w:r>
+              <w:t>, kan måles vandret eller på F</w:t>
+            </w:r>
+            <w:r>
+              <w:rPr>
+                <w:vertAlign w:val="subscript"/>
+              </w:rPr>
+              <w:t>N</w:t>
+            </w:r>
+          </w:p>
+        </w:tc>
+        <w:tc>
+          <w:tcPr>
+            <w:tcW w:w="3009" w:type="dxa"/>
+            <w:tcMar>
+              <w:top w:w="100" w:type="dxa"/>
+              <w:left w:w="100" w:type="dxa"/>
+              <w:bottom w:w="100" w:type="dxa"/>
+              <w:right w:w="100" w:type="dxa"/>
+            </w:tcMar>
+          </w:tcPr>
+          <w:p>
+            <w:pPr>
+              <w:widowControl w:val="0"/>
+              <w:spacing w:line="240" w:lineRule="auto"/>
+            </w:pPr>
+            <w:r>
+              <w:t>Når bruges skal den omregnes til vandret</w:t>
+            </w:r>
           </w:p>
         </w:tc>
       </w:tr>
@@ -3125,10 +3341,69 @@
               <w:spacing w:line="240" w:lineRule="auto"/>
             </w:pPr>
             <w:r>
-              <w:t>3 forskellige variabler, som lægger vægt på en figur.</w:t>
-            </w:r>
-            <w:r>
-              <w:t xml:space="preserve"> ?</w:t>
+              <w:t>Den kraft der vil bøje linjen F</w:t>
+            </w:r>
+            <w:r>
+              <w:rPr>
+                <w:vertAlign w:val="subscript"/>
+              </w:rPr>
+              <w:t>N</w:t>
+            </w:r>
+            <w:r>
+              <w:rPr>
+                <w:vertAlign w:val="subscript"/>
+              </w:rPr>
+              <w:t xml:space="preserve"> </w:t>
+            </w:r>
+            <w:r>
+              <w:t xml:space="preserve">, </w:t>
+            </w:r>
+          </w:p>
+          <w:p>
+            <w:pPr>
+              <w:widowControl w:val="0"/>
+              <w:spacing w:line="240" w:lineRule="auto"/>
+            </w:pPr>
+            <w:proofErr w:type="spellStart"/>
+            <w:r>
+              <w:t>F</w:t>
+            </w:r>
+            <w:r>
+              <w:rPr>
+                <w:vertAlign w:val="subscript"/>
+              </w:rPr>
+              <w:t>Dim</w:t>
+            </w:r>
+            <w:proofErr w:type="spellEnd"/>
+            <w:r>
+              <w:t xml:space="preserve"> * l</w:t>
+            </w:r>
+            <w:r>
+              <w:t>ængde til vandret</w:t>
+            </w:r>
+          </w:p>
+          <w:p>
+            <w:pPr>
+              <w:widowControl w:val="0"/>
+              <w:spacing w:line="240" w:lineRule="auto"/>
+            </w:pPr>
+            <w:r>
+              <w:t>F</w:t>
+            </w:r>
+            <w:r>
+              <w:rPr>
+                <w:vertAlign w:val="subscript"/>
+              </w:rPr>
+              <w:t>T</w:t>
+            </w:r>
+            <w:r>
+              <w:t xml:space="preserve"> * længde af F</w:t>
+            </w:r>
+            <w:r>
+              <w:rPr>
+                <w:vertAlign w:val="subscript"/>
+              </w:rPr>
+              <w:t>N</w:t>
             </w:r>
           </w:p>
         </w:tc>
@@ -3147,19 +3422,9 @@
               <w:widowControl w:val="0"/>
               <w:spacing w:line="240" w:lineRule="auto"/>
             </w:pPr>
-            <w:proofErr w:type="spellStart"/>
-            <w:r>
-              <w:t>Tyndge</w:t>
-            </w:r>
-            <w:proofErr w:type="spellEnd"/>
-            <w:r>
-              <w:t xml:space="preserve">, vægt, </w:t>
-            </w:r>
-            <w:proofErr w:type="spellStart"/>
-            <w:r>
-              <w:t>hælning</w:t>
-            </w:r>
-            <w:proofErr w:type="spellEnd"/>
+            <w:r>
+              <w:t>Den kraft der vil bøje kranarmen</w:t>
+            </w:r>
             <w:r>
               <w:t xml:space="preserve"> </w:t>
             </w:r>
@@ -3271,7 +3536,6 @@
               <w:rPr>
                 <w:b/>
               </w:rPr>
-              <w:lastRenderedPageBreak/>
               <w:t>Ord/Udtryk</w:t>
             </w:r>
           </w:p>
@@ -3874,7 +4138,7 @@
                           <pic:cNvPicPr/>
                         </pic:nvPicPr>
                         <pic:blipFill rotWithShape="1">
-                          <a:blip r:embed="rId4" cstate="print">
+                          <a:blip r:embed="rId5" cstate="print">
                             <a:extLst>
                               <a:ext uri="{28A0092B-C50C-407E-A947-70E740481C1C}">
                                 <a14:useLocalDpi xmlns:a14="http://schemas.microsoft.com/office/drawing/2010/main" val="0"/>
@@ -4419,8 +4683,8 @@
       </w:tblPr>
       <w:tblGrid>
         <w:gridCol w:w="3009"/>
-        <w:gridCol w:w="3010"/>
-        <w:gridCol w:w="3010"/>
+        <w:gridCol w:w="3226"/>
+        <w:gridCol w:w="2794"/>
       </w:tblGrid>
       <w:tr>
         <w:tc>
@@ -4451,7 +4715,7 @@
         </w:tc>
         <w:tc>
           <w:tcPr>
-            <w:tcW w:w="3010" w:type="dxa"/>
+            <w:tcW w:w="3226" w:type="dxa"/>
             <w:tcMar>
               <w:top w:w="100" w:type="dxa"/>
               <w:left w:w="100" w:type="dxa"/>
@@ -4477,7 +4741,7 @@
         </w:tc>
         <w:tc>
           <w:tcPr>
-            <w:tcW w:w="3010" w:type="dxa"/>
+            <w:tcW w:w="2794" w:type="dxa"/>
             <w:tcMar>
               <w:top w:w="100" w:type="dxa"/>
               <w:left w:w="100" w:type="dxa"/>
@@ -4528,7 +4792,7 @@
         </w:tc>
         <w:tc>
           <w:tcPr>
-            <w:tcW w:w="3010" w:type="dxa"/>
+            <w:tcW w:w="3226" w:type="dxa"/>
             <w:tcMar>
               <w:top w:w="100" w:type="dxa"/>
               <w:left w:w="100" w:type="dxa"/>
@@ -4580,11 +4844,23 @@
             <w:r>
               <w:t>)=Sigma n</w:t>
             </w:r>
-          </w:p>
-        </w:tc>
-        <w:tc>
-          <w:tcPr>
-            <w:tcW w:w="3010" w:type="dxa"/>
+            <w:r>
+              <w:t>(N/mm</w:t>
+            </w:r>
+            <w:r>
+              <w:rPr>
+                <w:vertAlign w:val="superscript"/>
+              </w:rPr>
+              <w:t>2</w:t>
+            </w:r>
+            <w:r>
+              <w:t>)</w:t>
+            </w:r>
+          </w:p>
+        </w:tc>
+        <w:tc>
+          <w:tcPr>
+            <w:tcW w:w="2794" w:type="dxa"/>
             <w:tcMar>
               <w:top w:w="100" w:type="dxa"/>
               <w:left w:w="100" w:type="dxa"/>
@@ -4619,42 +4895,369 @@
               <w:widowControl w:val="0"/>
               <w:spacing w:line="240" w:lineRule="auto"/>
             </w:pPr>
-          </w:p>
-        </w:tc>
-        <w:tc>
-          <w:tcPr>
-            <w:tcW w:w="3010" w:type="dxa"/>
-            <w:tcMar>
-              <w:top w:w="100" w:type="dxa"/>
-              <w:left w:w="100" w:type="dxa"/>
-              <w:bottom w:w="100" w:type="dxa"/>
-              <w:right w:w="100" w:type="dxa"/>
-            </w:tcMar>
-          </w:tcPr>
-          <w:p>
-            <w:pPr>
-              <w:widowControl w:val="0"/>
-              <w:spacing w:line="240" w:lineRule="auto"/>
-            </w:pPr>
-          </w:p>
-        </w:tc>
-        <w:tc>
-          <w:tcPr>
-            <w:tcW w:w="3010" w:type="dxa"/>
-            <w:tcMar>
-              <w:top w:w="100" w:type="dxa"/>
-              <w:left w:w="100" w:type="dxa"/>
-              <w:bottom w:w="100" w:type="dxa"/>
-              <w:right w:w="100" w:type="dxa"/>
-            </w:tcMar>
-          </w:tcPr>
-          <w:p>
-            <w:pPr>
-              <w:widowControl w:val="0"/>
-              <w:spacing w:line="240" w:lineRule="auto"/>
-            </w:pPr>
-          </w:p>
-        </w:tc>
+            <w:r>
+              <w:t>Sigma B</w:t>
+            </w:r>
+          </w:p>
+        </w:tc>
+        <w:tc>
+          <w:tcPr>
+            <w:tcW w:w="3226" w:type="dxa"/>
+            <w:tcMar>
+              <w:top w:w="100" w:type="dxa"/>
+              <w:left w:w="100" w:type="dxa"/>
+              <w:bottom w:w="100" w:type="dxa"/>
+              <w:right w:w="100" w:type="dxa"/>
+            </w:tcMar>
+          </w:tcPr>
+          <w:p>
+            <w:pPr>
+              <w:widowControl w:val="0"/>
+              <w:spacing w:line="240" w:lineRule="auto"/>
+            </w:pPr>
+            <w:r>
+              <w:t>Den kraft på en mm</w:t>
+            </w:r>
+            <w:r>
+              <w:rPr>
+                <w:vertAlign w:val="superscript"/>
+              </w:rPr>
+              <w:t>2</w:t>
+            </w:r>
+            <w:r>
+              <w:rPr>
+                <w:vertAlign w:val="superscript"/>
+              </w:rPr>
+              <w:t xml:space="preserve"> </w:t>
+            </w:r>
+            <w:r>
+              <w:t>at kranarmen påvirkes.</w:t>
+            </w:r>
+          </w:p>
+          <w:p>
+            <w:pPr>
+              <w:widowControl w:val="0"/>
+              <w:spacing w:line="240" w:lineRule="auto"/>
+            </w:pPr>
+            <w:proofErr w:type="spellStart"/>
+            <w:r>
+              <w:t>SigmaB</w:t>
+            </w:r>
+            <w:proofErr w:type="spellEnd"/>
+            <w:r>
+              <w:t>(N/mm</w:t>
+            </w:r>
+            <w:r>
+              <w:rPr>
+                <w:vertAlign w:val="superscript"/>
+              </w:rPr>
+              <w:t>2</w:t>
+            </w:r>
+            <w:r>
+              <w:t xml:space="preserve">) = </w:t>
+            </w:r>
+            <m:oMath>
+              <m:f>
+                <m:fPr>
+                  <m:ctrlPr>
+                    <w:rPr>
+                      <w:rFonts w:ascii="Cambria Math" w:hAnsi="Cambria Math"/>
+                      <w:i/>
+                    </w:rPr>
+                  </m:ctrlPr>
+                </m:fPr>
+                <m:num>
+                  <m:sSub>
+                    <m:sSubPr>
+                      <m:ctrlPr>
+                        <w:rPr>
+                          <w:rFonts w:ascii="Cambria Math" w:hAnsi="Cambria Math"/>
+                          <w:i/>
+                        </w:rPr>
+                      </m:ctrlPr>
+                    </m:sSubPr>
+                    <m:e>
+                      <m:r>
+                        <w:rPr>
+                          <w:rFonts w:ascii="Cambria Math" w:hAnsi="Cambria Math"/>
+                        </w:rPr>
+                        <m:t>M</m:t>
+                      </m:r>
+                    </m:e>
+                    <m:sub>
+                      <m:r>
+                        <w:rPr>
+                          <w:rFonts w:ascii="Cambria Math" w:hAnsi="Cambria Math"/>
+                        </w:rPr>
+                        <m:t>B</m:t>
+                      </m:r>
+                    </m:sub>
+                  </m:sSub>
+                  <m:r>
+                    <w:rPr>
+                      <w:rFonts w:ascii="Cambria Math" w:hAnsi="Cambria Math"/>
+                    </w:rPr>
+                    <m:t>*e</m:t>
+                  </m:r>
+                </m:num>
+                <m:den>
+                  <m:r>
+                    <w:rPr>
+                      <w:rFonts w:ascii="Cambria Math" w:hAnsi="Cambria Math"/>
+                    </w:rPr>
+                    <m:t>I</m:t>
+                  </m:r>
+                </m:den>
+              </m:f>
+            </m:oMath>
+            <w:r>
+              <w:t xml:space="preserve"> </w:t>
+            </w:r>
+          </w:p>
+        </w:tc>
+        <w:tc>
+          <w:tcPr>
+            <w:tcW w:w="2794" w:type="dxa"/>
+            <w:tcMar>
+              <w:top w:w="100" w:type="dxa"/>
+              <w:left w:w="100" w:type="dxa"/>
+              <w:bottom w:w="100" w:type="dxa"/>
+              <w:right w:w="100" w:type="dxa"/>
+            </w:tcMar>
+          </w:tcPr>
+          <w:p>
+            <w:pPr>
+              <w:widowControl w:val="0"/>
+              <w:spacing w:line="240" w:lineRule="auto"/>
+            </w:pPr>
+          </w:p>
+        </w:tc>
+      </w:tr>
+      <w:tr>
+        <w:tc>
+          <w:tcPr>
+            <w:tcW w:w="3009" w:type="dxa"/>
+            <w:tcMar>
+              <w:top w:w="100" w:type="dxa"/>
+              <w:left w:w="100" w:type="dxa"/>
+              <w:bottom w:w="100" w:type="dxa"/>
+              <w:right w:w="100" w:type="dxa"/>
+            </w:tcMar>
+          </w:tcPr>
+          <w:p>
+            <w:pPr>
+              <w:widowControl w:val="0"/>
+              <w:spacing w:line="240" w:lineRule="auto"/>
+            </w:pPr>
+            <w:r>
+              <w:t xml:space="preserve">Sigma </w:t>
+            </w:r>
+            <w:proofErr w:type="spellStart"/>
+            <w:r>
+              <w:t>Ref</w:t>
+            </w:r>
+            <w:proofErr w:type="spellEnd"/>
+          </w:p>
+        </w:tc>
+        <w:tc>
+          <w:tcPr>
+            <w:tcW w:w="3226" w:type="dxa"/>
+            <w:tcMar>
+              <w:top w:w="100" w:type="dxa"/>
+              <w:left w:w="100" w:type="dxa"/>
+              <w:bottom w:w="100" w:type="dxa"/>
+              <w:right w:w="100" w:type="dxa"/>
+            </w:tcMar>
+          </w:tcPr>
+          <w:p>
+            <w:pPr>
+              <w:widowControl w:val="0"/>
+              <w:spacing w:line="240" w:lineRule="auto"/>
+            </w:pPr>
+            <m:oMathPara>
+              <m:oMath>
+                <m:sSub>
+                  <m:sSubPr>
+                    <m:ctrlPr>
+                      <w:rPr>
+                        <w:rFonts w:ascii="Cambria Math" w:hAnsi="Cambria Math"/>
+                        <w:i/>
+                      </w:rPr>
+                    </m:ctrlPr>
+                  </m:sSubPr>
+                  <m:e>
+                    <m:r>
+                      <w:rPr>
+                        <w:rFonts w:ascii="Cambria Math" w:hAnsi="Cambria Math"/>
+                      </w:rPr>
+                      <m:t>σ</m:t>
+                    </m:r>
+                  </m:e>
+                  <m:sub>
+                    <m:r>
+                      <w:rPr>
+                        <w:rFonts w:ascii="Cambria Math" w:hAnsi="Cambria Math"/>
+                      </w:rPr>
+                      <m:t>ref</m:t>
+                    </m:r>
+                  </m:sub>
+                </m:sSub>
+                <m:r>
+                  <w:rPr>
+                    <w:rFonts w:ascii="Cambria Math" w:hAnsi="Cambria Math"/>
+                  </w:rPr>
+                  <m:t>=</m:t>
+                </m:r>
+                <m:rad>
+                  <m:radPr>
+                    <m:degHide m:val="1"/>
+                    <m:ctrlPr>
+                      <w:rPr>
+                        <w:rFonts w:ascii="Cambria Math" w:hAnsi="Cambria Math"/>
+                        <w:i/>
+                      </w:rPr>
+                    </m:ctrlPr>
+                  </m:radPr>
+                  <m:deg/>
+                  <m:e>
+                    <m:sSub>
+                      <m:sSubPr>
+                        <m:ctrlPr>
+                          <w:rPr>
+                            <w:rFonts w:ascii="Cambria Math" w:hAnsi="Cambria Math"/>
+                            <w:i/>
+                          </w:rPr>
+                        </m:ctrlPr>
+                      </m:sSubPr>
+                      <m:e>
+                        <m:r>
+                          <w:rPr>
+                            <w:rFonts w:ascii="Cambria Math" w:hAnsi="Cambria Math"/>
+                          </w:rPr>
+                          <m:t>(</m:t>
+                        </m:r>
+                        <m:r>
+                          <w:rPr>
+                            <w:rFonts w:ascii="Cambria Math" w:hAnsi="Cambria Math"/>
+                          </w:rPr>
+                          <m:t>σ</m:t>
+                        </m:r>
+                      </m:e>
+                      <m:sub>
+                        <m:r>
+                          <w:rPr>
+                            <w:rFonts w:ascii="Cambria Math" w:hAnsi="Cambria Math"/>
+                          </w:rPr>
+                          <m:t>N</m:t>
+                        </m:r>
+                      </m:sub>
+                    </m:sSub>
+                    <m:r>
+                      <w:rPr>
+                        <w:rFonts w:ascii="Cambria Math" w:hAnsi="Cambria Math"/>
+                      </w:rPr>
+                      <m:t>+</m:t>
+                    </m:r>
+                    <m:sSub>
+                      <m:sSubPr>
+                        <m:ctrlPr>
+                          <w:rPr>
+                            <w:rFonts w:ascii="Cambria Math" w:hAnsi="Cambria Math"/>
+                            <w:i/>
+                          </w:rPr>
+                        </m:ctrlPr>
+                      </m:sSubPr>
+                      <m:e>
+                        <m:r>
+                          <w:rPr>
+                            <w:rFonts w:ascii="Cambria Math" w:hAnsi="Cambria Math"/>
+                          </w:rPr>
+                          <m:t>σ</m:t>
+                        </m:r>
+                      </m:e>
+                      <m:sub>
+                        <m:r>
+                          <w:rPr>
+                            <w:rFonts w:ascii="Cambria Math" w:hAnsi="Cambria Math"/>
+                          </w:rPr>
+                          <m:t>B</m:t>
+                        </m:r>
+                      </m:sub>
+                    </m:sSub>
+                    <m:r>
+                      <w:rPr>
+                        <w:rFonts w:ascii="Cambria Math" w:hAnsi="Cambria Math"/>
+                      </w:rPr>
+                      <m:t xml:space="preserve">)^2+3*τ^2 </m:t>
+                    </m:r>
+                  </m:e>
+                </m:rad>
+              </m:oMath>
+            </m:oMathPara>
+          </w:p>
+          <w:p>
+            <w:pPr>
+              <w:widowControl w:val="0"/>
+              <w:spacing w:line="240" w:lineRule="auto"/>
+            </w:pPr>
+            <w:r>
+              <w:t xml:space="preserve">En samling af </w:t>
+            </w:r>
+            <w:proofErr w:type="spellStart"/>
+            <w:r>
+              <w:t>sigmaB</w:t>
+            </w:r>
+            <w:proofErr w:type="spellEnd"/>
+            <w:r>
+              <w:t xml:space="preserve"> og sigma N og Tau</w:t>
+            </w:r>
+          </w:p>
+          <w:p>
+            <w:pPr>
+              <w:widowControl w:val="0"/>
+              <w:spacing w:line="240" w:lineRule="auto"/>
+            </w:pPr>
+            <w:r>
+              <w:t xml:space="preserve">Sigma </w:t>
+            </w:r>
+            <w:proofErr w:type="spellStart"/>
+            <w:r>
+              <w:t>ref</w:t>
+            </w:r>
+            <w:proofErr w:type="spellEnd"/>
+            <w:r>
+              <w:t xml:space="preserve"> angives i (N/mm</w:t>
+            </w:r>
+            <w:r>
+              <w:rPr>
+                <w:vertAlign w:val="superscript"/>
+              </w:rPr>
+              <w:t>2</w:t>
+            </w:r>
+            <w:r>
+              <w:t>)</w:t>
+            </w:r>
+          </w:p>
+        </w:tc>
+        <w:tc>
+          <w:tcPr>
+            <w:tcW w:w="2794" w:type="dxa"/>
+            <w:tcMar>
+              <w:top w:w="100" w:type="dxa"/>
+              <w:left w:w="100" w:type="dxa"/>
+              <w:bottom w:w="100" w:type="dxa"/>
+              <w:right w:w="100" w:type="dxa"/>
+            </w:tcMar>
+          </w:tcPr>
+          <w:p>
+            <w:pPr>
+              <w:widowControl w:val="0"/>
+              <w:spacing w:line="240" w:lineRule="auto"/>
+            </w:pPr>
+          </w:p>
+        </w:tc>
+        <w:bookmarkStart w:id="0" w:name="_GoBack"/>
+        <w:bookmarkEnd w:id="0"/>
       </w:tr>
     </w:tbl>
     <w:p/>
@@ -4787,6 +5390,7 @@
               <w:spacing w:line="240" w:lineRule="auto"/>
             </w:pPr>
             <w:r>
+              <w:lastRenderedPageBreak/>
               <w:t>Tau</w:t>
             </w:r>
             <w:r>
@@ -4828,6 +5432,78 @@
             <w:r>
               <w:t>Bruges i forbindelse med spændinger. Den indgår i en større beregning, hvori der er 3 mindre beregninger. De 3 beregninger til sammen fortæller hvor hårdt materialet bliver belastet.</w:t>
             </w:r>
+          </w:p>
+          <w:p>
+            <w:pPr>
+              <w:widowControl w:val="0"/>
+              <w:spacing w:line="240" w:lineRule="auto"/>
+            </w:pPr>
+          </w:p>
+          <w:p>
+            <w:pPr>
+              <w:widowControl w:val="0"/>
+              <w:spacing w:line="240" w:lineRule="auto"/>
+            </w:pPr>
+            <w:r>
+              <w:t>Tau(N/mm</w:t>
+            </w:r>
+            <w:r>
+              <w:rPr>
+                <w:vertAlign w:val="superscript"/>
+              </w:rPr>
+              <w:t>2</w:t>
+            </w:r>
+            <w:r>
+              <w:t xml:space="preserve">) = </w:t>
+            </w:r>
+            <m:oMath>
+              <m:f>
+                <m:fPr>
+                  <m:ctrlPr>
+                    <w:rPr>
+                      <w:rFonts w:ascii="Cambria Math" w:hAnsi="Cambria Math"/>
+                      <w:i/>
+                    </w:rPr>
+                  </m:ctrlPr>
+                </m:fPr>
+                <m:num>
+                  <m:sSub>
+                    <m:sSubPr>
+                      <m:ctrlPr>
+                        <w:rPr>
+                          <w:rFonts w:ascii="Cambria Math" w:hAnsi="Cambria Math"/>
+                          <w:i/>
+                        </w:rPr>
+                      </m:ctrlPr>
+                    </m:sSubPr>
+                    <m:e>
+                      <m:r>
+                        <w:rPr>
+                          <w:rFonts w:ascii="Cambria Math" w:hAnsi="Cambria Math"/>
+                        </w:rPr>
+                        <m:t>F</m:t>
+                      </m:r>
+                    </m:e>
+                    <m:sub>
+                      <m:r>
+                        <w:rPr>
+                          <w:rFonts w:ascii="Cambria Math" w:hAnsi="Cambria Math"/>
+                        </w:rPr>
+                        <m:t>T</m:t>
+                      </m:r>
+                    </m:sub>
+                  </m:sSub>
+                </m:num>
+                <m:den>
+                  <m:r>
+                    <w:rPr>
+                      <w:rFonts w:ascii="Cambria Math" w:hAnsi="Cambria Math"/>
+                    </w:rPr>
+                    <m:t>A</m:t>
+                  </m:r>
+                </m:den>
+              </m:f>
+            </m:oMath>
           </w:p>
         </w:tc>
         <w:tc>
@@ -4864,7 +5540,7 @@
                           <pic:cNvPicPr/>
                         </pic:nvPicPr>
                         <pic:blipFill rotWithShape="1">
-                          <a:blip r:embed="rId5" cstate="print">
+                          <a:blip r:embed="rId6" cstate="print">
                             <a:extLst>
                               <a:ext uri="{28A0092B-C50C-407E-A947-70E740481C1C}">
                                 <a14:useLocalDpi xmlns:a14="http://schemas.microsoft.com/office/drawing/2010/main" val="0"/>
@@ -4897,44 +5573,48 @@
                 </wp:inline>
               </w:drawing>
             </w:r>
-            <w:bookmarkStart w:id="0" w:name="_GoBack"/>
-            <w:bookmarkEnd w:id="0"/>
-          </w:p>
-        </w:tc>
-      </w:tr>
-      <w:tr>
-        <w:tc>
-          <w:tcPr>
-            <w:tcW w:w="3009" w:type="dxa"/>
-            <w:tcMar>
-              <w:top w:w="100" w:type="dxa"/>
-              <w:left w:w="100" w:type="dxa"/>
-              <w:bottom w:w="100" w:type="dxa"/>
-              <w:right w:w="100" w:type="dxa"/>
-            </w:tcMar>
-          </w:tcPr>
-          <w:p>
-            <w:pPr>
-              <w:widowControl w:val="0"/>
-              <w:spacing w:line="240" w:lineRule="auto"/>
-            </w:pPr>
-          </w:p>
-        </w:tc>
-        <w:tc>
-          <w:tcPr>
-            <w:tcW w:w="3009" w:type="dxa"/>
-            <w:tcMar>
-              <w:top w:w="100" w:type="dxa"/>
-              <w:left w:w="100" w:type="dxa"/>
-              <w:bottom w:w="100" w:type="dxa"/>
-              <w:right w:w="100" w:type="dxa"/>
-            </w:tcMar>
-          </w:tcPr>
-          <w:p>
-            <w:pPr>
-              <w:widowControl w:val="0"/>
-              <w:spacing w:line="240" w:lineRule="auto"/>
-            </w:pPr>
+          </w:p>
+        </w:tc>
+      </w:tr>
+      <w:tr>
+        <w:tc>
+          <w:tcPr>
+            <w:tcW w:w="3009" w:type="dxa"/>
+            <w:tcMar>
+              <w:top w:w="100" w:type="dxa"/>
+              <w:left w:w="100" w:type="dxa"/>
+              <w:bottom w:w="100" w:type="dxa"/>
+              <w:right w:w="100" w:type="dxa"/>
+            </w:tcMar>
+          </w:tcPr>
+          <w:p>
+            <w:pPr>
+              <w:widowControl w:val="0"/>
+              <w:spacing w:line="240" w:lineRule="auto"/>
+            </w:pPr>
+            <w:r>
+              <w:t xml:space="preserve">Tyngdeacceleration </w:t>
+            </w:r>
+          </w:p>
+        </w:tc>
+        <w:tc>
+          <w:tcPr>
+            <w:tcW w:w="3009" w:type="dxa"/>
+            <w:tcMar>
+              <w:top w:w="100" w:type="dxa"/>
+              <w:left w:w="100" w:type="dxa"/>
+              <w:bottom w:w="100" w:type="dxa"/>
+              <w:right w:w="100" w:type="dxa"/>
+            </w:tcMar>
+          </w:tcPr>
+          <w:p>
+            <w:pPr>
+              <w:widowControl w:val="0"/>
+              <w:spacing w:line="240" w:lineRule="auto"/>
+            </w:pPr>
+            <w:r>
+              <w:t>I Danmark opgives den til 9,816</w:t>
+            </w:r>
           </w:p>
         </w:tc>
         <w:tc>
@@ -5390,7 +6070,6 @@
     <w:p/>
     <w:p>
       <w:r>
-        <w:lastRenderedPageBreak/>
         <w:t>W</w:t>
       </w:r>
     </w:p>
@@ -5868,6 +6547,7 @@
               <w:rPr>
                 <w:b/>
               </w:rPr>
+              <w:lastRenderedPageBreak/>
               <w:t>Ord/Udtryk</w:t>
             </w:r>
           </w:p>
@@ -6681,7 +7361,6 @@
     <w:p/>
     <w:p>
       <w:r>
-        <w:lastRenderedPageBreak/>
         <w:t>Å</w:t>
       </w:r>
     </w:p>
@@ -7679,6 +8358,16 @@
       <w:tblStyleColBandSize w:val="1"/>
     </w:tblPr>
   </w:style>
+  <w:style w:type="character" w:styleId="Pladsholdertekst">
+    <w:name w:val="Placeholder Text"/>
+    <w:basedOn w:val="Standardskrifttypeiafsnit"/>
+    <w:uiPriority w:val="99"/>
+    <w:semiHidden/>
+    <w:rsid w:val="008039A5"/>
+    <w:rPr>
+      <w:color w:val="808080"/>
+    </w:rPr>
+  </w:style>
 </w:styles>
 </file>
 

</xml_diff>

<commit_message>
tilføjet dataordbogs beskrivelse for UC 7
</commit_message>
<xml_diff>
--- a/Documentation/Dataordbog.docx
+++ b/Documentation/Dataordbog.docx
@@ -1,6 +1,6 @@
 
 <file path=word/document.xml><?xml version="1.0" encoding="utf-8"?>
-<w:document xmlns:wpc="http://schemas.microsoft.com/office/word/2010/wordprocessingCanvas" xmlns:cx="http://schemas.microsoft.com/office/drawing/2014/chartex" xmlns:cx1="http://schemas.microsoft.com/office/drawing/2015/9/8/chartex" xmlns:cx2="http://schemas.microsoft.com/office/drawing/2015/10/21/chartex" xmlns:cx3="http://schemas.microsoft.com/office/drawing/2016/5/9/chartex" xmlns:cx4="http://schemas.microsoft.com/office/drawing/2016/5/10/chartex" xmlns:cx5="http://schemas.microsoft.com/office/drawing/2016/5/11/chartex" xmlns:mc="http://schemas.openxmlformats.org/markup-compatibility/2006" xmlns:o="urn:schemas-microsoft-com:office:office" xmlns:r="http://schemas.openxmlformats.org/officeDocument/2006/relationships" xmlns:m="http://schemas.openxmlformats.org/officeDocument/2006/math" xmlns:v="urn:schemas-microsoft-com:vml" xmlns:wp14="http://schemas.microsoft.com/office/word/2010/wordprocessingDrawing" xmlns:wp="http://schemas.openxmlformats.org/drawingml/2006/wordprocessingDrawing" xmlns:w10="urn:schemas-microsoft-com:office:word" xmlns:w="http://schemas.openxmlformats.org/wordprocessingml/2006/main" xmlns:w14="http://schemas.microsoft.com/office/word/2010/wordml" xmlns:w15="http://schemas.microsoft.com/office/word/2012/wordml" xmlns:w16se="http://schemas.microsoft.com/office/word/2015/wordml/symex" xmlns:wpg="http://schemas.microsoft.com/office/word/2010/wordprocessingGroup" xmlns:wpi="http://schemas.microsoft.com/office/word/2010/wordprocessingInk" xmlns:wne="http://schemas.microsoft.com/office/word/2006/wordml" xmlns:wps="http://schemas.microsoft.com/office/word/2010/wordprocessingShape" mc:Ignorable="w14 w15 w16se wp14">
+<w:document xmlns:wpc="http://schemas.microsoft.com/office/word/2010/wordprocessingCanvas" xmlns:mc="http://schemas.openxmlformats.org/markup-compatibility/2006" xmlns:o="urn:schemas-microsoft-com:office:office" xmlns:r="http://schemas.openxmlformats.org/officeDocument/2006/relationships" xmlns:m="http://schemas.openxmlformats.org/officeDocument/2006/math" xmlns:v="urn:schemas-microsoft-com:vml" xmlns:wp14="http://schemas.microsoft.com/office/word/2010/wordprocessingDrawing" xmlns:wp="http://schemas.openxmlformats.org/drawingml/2006/wordprocessingDrawing" xmlns:w10="urn:schemas-microsoft-com:office:word" xmlns:w="http://schemas.openxmlformats.org/wordprocessingml/2006/main" xmlns:w14="http://schemas.microsoft.com/office/word/2010/wordml" xmlns:wpg="http://schemas.microsoft.com/office/word/2010/wordprocessingGroup" xmlns:wpi="http://schemas.microsoft.com/office/word/2010/wordprocessingInk" xmlns:wne="http://schemas.microsoft.com/office/word/2006/wordml" xmlns:wps="http://schemas.microsoft.com/office/word/2010/wordprocessingShape" mc:Ignorable="w14 wp14">
   <w:body>
     <w:p>
       <w:pPr>
@@ -835,11 +835,7 @@
               <w:spacing w:line="240" w:lineRule="auto"/>
             </w:pPr>
             <w:r>
-              <w:t>Dimensionerende kraft (</w:t>
-            </w:r>
-            <w:proofErr w:type="spellStart"/>
-            <w:r>
-              <w:t>F</w:t>
+              <w:t>Dimensionerende kraft (F</w:t>
             </w:r>
             <w:r>
               <w:rPr>
@@ -847,7 +843,6 @@
               </w:rPr>
               <w:t>Dim</w:t>
             </w:r>
-            <w:proofErr w:type="spellEnd"/>
             <w:r>
               <w:t>)</w:t>
             </w:r>
@@ -1363,11 +1358,9 @@
               <w:widowControl w:val="0"/>
               <w:spacing w:line="240" w:lineRule="auto"/>
             </w:pPr>
-            <w:proofErr w:type="spellStart"/>
             <w:r>
               <w:t>Fdim</w:t>
             </w:r>
-            <w:proofErr w:type="spellEnd"/>
           </w:p>
         </w:tc>
         <w:tc>
@@ -1408,7 +1401,7 @@
             <w:r>
               <w:rPr>
                 <w:noProof/>
-                <w:lang w:val="en-GB" w:eastAsia="en-GB"/>
+                <w:lang w:bidi="th-TH"/>
               </w:rPr>
               <w:drawing>
                 <wp:inline distT="0" distB="0" distL="0" distR="0" wp14:anchorId="4F6CB99E" wp14:editId="1919B92B">
@@ -1428,7 +1421,7 @@
                           </pic:cNvPicPr>
                         </pic:nvPicPr>
                         <pic:blipFill>
-                          <a:blip r:embed="rId4">
+                          <a:blip r:embed="rId5">
                             <a:extLst>
                               <a:ext uri="{28A0092B-C50C-407E-A947-70E740481C1C}">
                                 <a14:useLocalDpi xmlns:a14="http://schemas.microsoft.com/office/drawing/2010/main" val="0"/>
@@ -1560,7 +1553,7 @@
             <w:r>
               <w:rPr>
                 <w:noProof/>
-                <w:lang w:val="en-GB" w:eastAsia="en-GB"/>
+                <w:lang w:bidi="th-TH"/>
               </w:rPr>
               <w:drawing>
                 <wp:inline distT="0" distB="0" distL="0" distR="0" wp14:anchorId="4F6CB99E" wp14:editId="1919B92B">
@@ -1580,7 +1573,7 @@
                           </pic:cNvPicPr>
                         </pic:nvPicPr>
                         <pic:blipFill>
-                          <a:blip r:embed="rId4">
+                          <a:blip r:embed="rId5">
                             <a:extLst>
                               <a:ext uri="{28A0092B-C50C-407E-A947-70E740481C1C}">
                                 <a14:useLocalDpi xmlns:a14="http://schemas.microsoft.com/office/drawing/2010/main" val="0"/>
@@ -1712,7 +1705,7 @@
             <w:r>
               <w:rPr>
                 <w:noProof/>
-                <w:lang w:val="en-GB" w:eastAsia="en-GB"/>
+                <w:lang w:bidi="th-TH"/>
               </w:rPr>
               <w:drawing>
                 <wp:inline distT="0" distB="0" distL="0" distR="0">
@@ -1732,7 +1725,7 @@
                           </pic:cNvPicPr>
                         </pic:nvPicPr>
                         <pic:blipFill>
-                          <a:blip r:embed="rId4">
+                          <a:blip r:embed="rId5">
                             <a:extLst>
                               <a:ext uri="{28A0092B-C50C-407E-A947-70E740481C1C}">
                                 <a14:useLocalDpi xmlns:a14="http://schemas.microsoft.com/office/drawing/2010/main" val="0"/>
@@ -2397,19 +2390,7 @@
               <w:spacing w:line="240" w:lineRule="auto"/>
             </w:pPr>
             <w:r>
-              <w:t>Vægt, areal, e(højde/2), I(</w:t>
-            </w:r>
-            <w:proofErr w:type="spellStart"/>
-            <w:r>
-              <w:t>inertimonent</w:t>
-            </w:r>
-            <w:proofErr w:type="spellEnd"/>
-            <w:r>
-              <w:t xml:space="preserve">), </w:t>
-            </w:r>
-            <w:proofErr w:type="spellStart"/>
-            <w:r>
-              <w:t>Sigam</w:t>
+              <w:t>Vægt, areal, e(højde/2), I(inertimonent), Sigam</w:t>
             </w:r>
             <w:r>
               <w:rPr>
@@ -2417,7 +2398,6 @@
               </w:rPr>
               <w:t>Till</w:t>
             </w:r>
-            <w:proofErr w:type="spellEnd"/>
             <w:r>
               <w:t>, vinkel, afstand</w:t>
             </w:r>
@@ -3005,7 +2985,6 @@
                 <w:b/>
               </w:rPr>
             </w:pPr>
-            <w:proofErr w:type="spellStart"/>
             <w:r>
               <w:rPr>
                 <w:b/>
@@ -3018,7 +2997,6 @@
               </w:rPr>
               <w:t>f</w:t>
             </w:r>
-            <w:proofErr w:type="spellEnd"/>
           </w:p>
         </w:tc>
         <w:tc>
@@ -3094,11 +3072,7 @@
               <w:t>T</w:t>
             </w:r>
             <w:r>
-              <w:t xml:space="preserve">) til </w:t>
-            </w:r>
-            <w:proofErr w:type="spellStart"/>
-            <w:r>
-              <w:t>F</w:t>
+              <w:t>) til F</w:t>
             </w:r>
             <w:r>
               <w:rPr>
@@ -3106,7 +3080,6 @@
               </w:rPr>
               <w:t>Dim</w:t>
             </w:r>
-            <w:proofErr w:type="spellEnd"/>
             <w:r>
               <w:t>, kan måles vandret eller på F</w:t>
             </w:r>
@@ -3364,7 +3337,6 @@
               <w:widowControl w:val="0"/>
               <w:spacing w:line="240" w:lineRule="auto"/>
             </w:pPr>
-            <w:proofErr w:type="spellStart"/>
             <w:r>
               <w:t>F</w:t>
             </w:r>
@@ -3374,7 +3346,6 @@
               </w:rPr>
               <w:t>Dim</w:t>
             </w:r>
-            <w:proofErr w:type="spellEnd"/>
             <w:r>
               <w:t xml:space="preserve"> * l</w:t>
             </w:r>
@@ -3652,13 +3623,8 @@
               <w:widowControl w:val="0"/>
               <w:spacing w:line="240" w:lineRule="auto"/>
             </w:pPr>
-            <w:proofErr w:type="spellStart"/>
-            <w:r>
-              <w:t>f.eks</w:t>
-            </w:r>
-            <w:proofErr w:type="spellEnd"/>
-            <w:r>
-              <w:t xml:space="preserve"> 1 kilo påvirket af tyngdeaccelerationen</w:t>
+            <w:r>
+              <w:t>f.eks 1 kilo påvirket af tyngdeaccelerationen</w:t>
             </w:r>
           </w:p>
           <w:p>
@@ -4122,7 +4088,7 @@
             <w:r>
               <w:rPr>
                 <w:noProof/>
-                <w:lang w:val="en-GB" w:eastAsia="en-GB"/>
+                <w:lang w:bidi="th-TH"/>
               </w:rPr>
               <w:drawing>
                 <wp:inline distT="0" distB="0" distL="0" distR="0" wp14:anchorId="4DD5C164" wp14:editId="1C690142">
@@ -4138,7 +4104,7 @@
                           <pic:cNvPicPr/>
                         </pic:nvPicPr>
                         <pic:blipFill rotWithShape="1">
-                          <a:blip r:embed="rId5" cstate="print">
+                          <a:blip r:embed="rId6" cstate="print">
                             <a:extLst>
                               <a:ext uri="{28A0092B-C50C-407E-A947-70E740481C1C}">
                                 <a14:useLocalDpi xmlns:a14="http://schemas.microsoft.com/office/drawing/2010/main" val="0"/>
@@ -4939,13 +4905,8 @@
               <w:widowControl w:val="0"/>
               <w:spacing w:line="240" w:lineRule="auto"/>
             </w:pPr>
-            <w:proofErr w:type="spellStart"/>
-            <w:r>
-              <w:t>SigmaB</w:t>
-            </w:r>
-            <w:proofErr w:type="spellEnd"/>
-            <w:r>
-              <w:t>(N/mm</w:t>
+            <w:r>
+              <w:t>SigmaB(N/mm</w:t>
             </w:r>
             <w:r>
               <w:rPr>
@@ -5050,13 +5011,8 @@
               <w:spacing w:line="240" w:lineRule="auto"/>
             </w:pPr>
             <w:r>
-              <w:t xml:space="preserve">Sigma </w:t>
-            </w:r>
-            <w:proofErr w:type="spellStart"/>
-            <w:r>
-              <w:t>Ref</w:t>
-            </w:r>
-            <w:proofErr w:type="spellEnd"/>
+              <w:t>Sigma Ref</w:t>
+            </w:r>
           </w:p>
         </w:tc>
         <w:tc>
@@ -5098,7 +5054,7 @@
                       <w:rPr>
                         <w:rFonts w:ascii="Cambria Math" w:hAnsi="Cambria Math"/>
                       </w:rPr>
-                      <m:t>ref</m:t>
+                      <m:t>Ref</m:t>
                     </m:r>
                   </m:sub>
                 </m:sSub>
@@ -5120,76 +5076,128 @@
                   </m:radPr>
                   <m:deg/>
                   <m:e>
-                    <m:sSub>
-                      <m:sSubPr>
+                    <m:sSup>
+                      <m:sSupPr>
                         <m:ctrlPr>
                           <w:rPr>
                             <w:rFonts w:ascii="Cambria Math" w:hAnsi="Cambria Math"/>
                             <w:i/>
                           </w:rPr>
                         </m:ctrlPr>
-                      </m:sSubPr>
+                      </m:sSupPr>
                       <m:e>
+                        <m:d>
+                          <m:dPr>
+                            <m:ctrlPr>
+                              <w:rPr>
+                                <w:rFonts w:ascii="Cambria Math" w:hAnsi="Cambria Math"/>
+                                <w:i/>
+                              </w:rPr>
+                            </m:ctrlPr>
+                          </m:dPr>
+                          <m:e>
+                            <m:sSub>
+                              <m:sSubPr>
+                                <m:ctrlPr>
+                                  <w:rPr>
+                                    <w:rFonts w:ascii="Cambria Math" w:hAnsi="Cambria Math"/>
+                                    <w:i/>
+                                  </w:rPr>
+                                </m:ctrlPr>
+                              </m:sSubPr>
+                              <m:e>
+                                <m:r>
+                                  <w:rPr>
+                                    <w:rFonts w:ascii="Cambria Math" w:hAnsi="Cambria Math"/>
+                                  </w:rPr>
+                                  <m:t>σ</m:t>
+                                </m:r>
+                              </m:e>
+                              <m:sub>
+                                <m:r>
+                                  <w:rPr>
+                                    <w:rFonts w:ascii="Cambria Math" w:hAnsi="Cambria Math"/>
+                                  </w:rPr>
+                                  <m:t>N</m:t>
+                                </m:r>
+                              </m:sub>
+                            </m:sSub>
+                            <m:r>
+                              <w:rPr>
+                                <w:rFonts w:ascii="Cambria Math" w:hAnsi="Cambria Math"/>
+                              </w:rPr>
+                              <m:t>+</m:t>
+                            </m:r>
+                            <m:sSub>
+                              <m:sSubPr>
+                                <m:ctrlPr>
+                                  <w:rPr>
+                                    <w:rFonts w:ascii="Cambria Math" w:hAnsi="Cambria Math"/>
+                                    <w:i/>
+                                  </w:rPr>
+                                </m:ctrlPr>
+                              </m:sSubPr>
+                              <m:e>
+                                <m:r>
+                                  <w:rPr>
+                                    <w:rFonts w:ascii="Cambria Math" w:hAnsi="Cambria Math"/>
+                                  </w:rPr>
+                                  <m:t>σ</m:t>
+                                </m:r>
+                              </m:e>
+                              <m:sub>
+                                <m:r>
+                                  <w:rPr>
+                                    <w:rFonts w:ascii="Cambria Math" w:hAnsi="Cambria Math"/>
+                                  </w:rPr>
+                                  <m:t>B</m:t>
+                                </m:r>
+                              </m:sub>
+                            </m:sSub>
+                          </m:e>
+                        </m:d>
+                      </m:e>
+                      <m:sup>
                         <m:r>
                           <w:rPr>
                             <w:rFonts w:ascii="Cambria Math" w:hAnsi="Cambria Math"/>
                           </w:rPr>
-                          <m:t>(</m:t>
+                          <m:t>2</m:t>
                         </m:r>
-                        <m:r>
-                          <w:rPr>
-                            <w:rFonts w:ascii="Cambria Math" w:hAnsi="Cambria Math"/>
-                          </w:rPr>
-                          <m:t>σ</m:t>
-                        </m:r>
-                      </m:e>
-                      <m:sub>
-                        <m:r>
-                          <w:rPr>
-                            <w:rFonts w:ascii="Cambria Math" w:hAnsi="Cambria Math"/>
-                          </w:rPr>
-                          <m:t>N</m:t>
-                        </m:r>
-                      </m:sub>
-                    </m:sSub>
+                      </m:sup>
+                    </m:sSup>
                     <m:r>
                       <w:rPr>
                         <w:rFonts w:ascii="Cambria Math" w:hAnsi="Cambria Math"/>
                       </w:rPr>
-                      <m:t>+</m:t>
+                      <m:t>+3·</m:t>
                     </m:r>
-                    <m:sSub>
-                      <m:sSubPr>
+                    <m:sSup>
+                      <m:sSupPr>
                         <m:ctrlPr>
                           <w:rPr>
                             <w:rFonts w:ascii="Cambria Math" w:hAnsi="Cambria Math"/>
                             <w:i/>
                           </w:rPr>
                         </m:ctrlPr>
-                      </m:sSubPr>
+                      </m:sSupPr>
                       <m:e>
                         <m:r>
                           <w:rPr>
                             <w:rFonts w:ascii="Cambria Math" w:hAnsi="Cambria Math"/>
                           </w:rPr>
-                          <m:t>σ</m:t>
+                          <m:t>τ</m:t>
                         </m:r>
                       </m:e>
-                      <m:sub>
+                      <m:sup>
                         <m:r>
                           <w:rPr>
                             <w:rFonts w:ascii="Cambria Math" w:hAnsi="Cambria Math"/>
                           </w:rPr>
-                          <m:t>B</m:t>
+                          <m:t>2</m:t>
                         </m:r>
-                      </m:sub>
-                    </m:sSub>
-                    <m:r>
-                      <w:rPr>
-                        <w:rFonts w:ascii="Cambria Math" w:hAnsi="Cambria Math"/>
-                      </w:rPr>
-                      <m:t xml:space="preserve">)^2+3*τ^2 </m:t>
-                    </m:r>
+                      </m:sup>
+                    </m:sSup>
                   </m:e>
                 </m:rad>
               </m:oMath>
@@ -5201,32 +5209,16 @@
               <w:spacing w:line="240" w:lineRule="auto"/>
             </w:pPr>
             <w:r>
-              <w:t xml:space="preserve">En samling af </w:t>
-            </w:r>
-            <w:proofErr w:type="spellStart"/>
-            <w:r>
-              <w:t>sigmaB</w:t>
-            </w:r>
-            <w:proofErr w:type="spellEnd"/>
-            <w:r>
-              <w:t xml:space="preserve"> og sigma N og Tau</w:t>
-            </w:r>
-          </w:p>
-          <w:p>
-            <w:pPr>
-              <w:widowControl w:val="0"/>
-              <w:spacing w:line="240" w:lineRule="auto"/>
-            </w:pPr>
-            <w:r>
-              <w:t xml:space="preserve">Sigma </w:t>
-            </w:r>
-            <w:proofErr w:type="spellStart"/>
-            <w:r>
-              <w:t>ref</w:t>
-            </w:r>
-            <w:proofErr w:type="spellEnd"/>
-            <w:r>
-              <w:t xml:space="preserve"> angives i (N/mm</w:t>
+              <w:t>En samling af sigmaB og sigma N og Tau</w:t>
+            </w:r>
+          </w:p>
+          <w:p>
+            <w:pPr>
+              <w:widowControl w:val="0"/>
+              <w:spacing w:line="240" w:lineRule="auto"/>
+            </w:pPr>
+            <w:r>
+              <w:t>Sigma ref angives i (N/mm</w:t>
             </w:r>
             <w:r>
               <w:rPr>
@@ -5238,6 +5230,15 @@
               <w:t>)</w:t>
             </w:r>
           </w:p>
+          <w:p>
+            <w:pPr>
+              <w:widowControl w:val="0"/>
+              <w:spacing w:line="240" w:lineRule="auto"/>
+            </w:pPr>
+            <w:r>
+              <w:t>Det er den samlede belastning af materialet og beregnes til at finde sikkerhedsfakter (SF)</w:t>
+            </w:r>
+          </w:p>
         </w:tc>
         <w:tc>
           <w:tcPr>
@@ -5254,10 +5255,13 @@
               <w:widowControl w:val="0"/>
               <w:spacing w:line="240" w:lineRule="auto"/>
             </w:pPr>
-          </w:p>
-        </w:tc>
-        <w:bookmarkStart w:id="0" w:name="_GoBack"/>
-        <w:bookmarkEnd w:id="0"/>
+            <w:r>
+              <w:t>Se billede nr. 1 i billag/UC7 mappen i Git.</w:t>
+            </w:r>
+            <w:bookmarkStart w:id="0" w:name="_GoBack"/>
+            <w:bookmarkEnd w:id="0"/>
+          </w:p>
+        </w:tc>
       </w:tr>
     </w:tbl>
     <w:p/>
@@ -5524,7 +5528,7 @@
             <w:r>
               <w:rPr>
                 <w:noProof/>
-                <w:lang w:val="en-GB" w:eastAsia="en-GB"/>
+                <w:lang w:bidi="th-TH"/>
               </w:rPr>
               <w:drawing>
                 <wp:inline distT="0" distB="0" distL="0" distR="0" wp14:anchorId="2A4696FA" wp14:editId="2C8DFA09">
@@ -5540,7 +5544,7 @@
                           <pic:cNvPicPr/>
                         </pic:nvPicPr>
                         <pic:blipFill rotWithShape="1">
-                          <a:blip r:embed="rId6" cstate="print">
+                          <a:blip r:embed="rId7" cstate="print">
                             <a:extLst>
                               <a:ext uri="{28A0092B-C50C-407E-A947-70E740481C1C}">
                                 <a14:useLocalDpi xmlns:a14="http://schemas.microsoft.com/office/drawing/2010/main" val="0"/>
@@ -7593,7 +7597,7 @@
 </file>
 
 <file path=word/styles.xml><?xml version="1.0" encoding="utf-8"?>
-<w:styles xmlns:mc="http://schemas.openxmlformats.org/markup-compatibility/2006" xmlns:r="http://schemas.openxmlformats.org/officeDocument/2006/relationships" xmlns:w="http://schemas.openxmlformats.org/wordprocessingml/2006/main" xmlns:w14="http://schemas.microsoft.com/office/word/2010/wordml" xmlns:w15="http://schemas.microsoft.com/office/word/2012/wordml" xmlns:w16se="http://schemas.microsoft.com/office/word/2015/wordml/symex" mc:Ignorable="w14 w15 w16se">
+<w:styles xmlns:mc="http://schemas.openxmlformats.org/markup-compatibility/2006" xmlns:r="http://schemas.openxmlformats.org/officeDocument/2006/relationships" xmlns:w="http://schemas.openxmlformats.org/wordprocessingml/2006/main" xmlns:w14="http://schemas.microsoft.com/office/word/2010/wordml" mc:Ignorable="w14">
   <w:docDefaults>
     <w:rPrDefault>
       <w:rPr>
@@ -7610,386 +7614,149 @@
       </w:pPr>
     </w:pPrDefault>
   </w:docDefaults>
-  <w:latentStyles w:defLockedState="0" w:defUIPriority="99" w:defSemiHidden="0" w:defUnhideWhenUsed="0" w:defQFormat="0" w:count="374">
-    <w:lsdException w:name="Normal" w:uiPriority="0" w:qFormat="1"/>
-    <w:lsdException w:name="heading 1" w:uiPriority="9" w:qFormat="1"/>
-    <w:lsdException w:name="heading 2" w:semiHidden="1" w:uiPriority="9" w:unhideWhenUsed="1" w:qFormat="1"/>
-    <w:lsdException w:name="heading 3" w:semiHidden="1" w:uiPriority="9" w:unhideWhenUsed="1" w:qFormat="1"/>
-    <w:lsdException w:name="heading 4" w:semiHidden="1" w:uiPriority="9" w:unhideWhenUsed="1" w:qFormat="1"/>
-    <w:lsdException w:name="heading 5" w:semiHidden="1" w:uiPriority="9" w:unhideWhenUsed="1" w:qFormat="1"/>
-    <w:lsdException w:name="heading 6" w:semiHidden="1" w:uiPriority="9" w:unhideWhenUsed="1" w:qFormat="1"/>
-    <w:lsdException w:name="heading 7" w:semiHidden="1" w:uiPriority="9" w:unhideWhenUsed="1" w:qFormat="1"/>
-    <w:lsdException w:name="heading 8" w:semiHidden="1" w:uiPriority="9" w:unhideWhenUsed="1" w:qFormat="1"/>
-    <w:lsdException w:name="heading 9" w:semiHidden="1" w:uiPriority="9" w:unhideWhenUsed="1" w:qFormat="1"/>
-    <w:lsdException w:name="index 1" w:semiHidden="1" w:unhideWhenUsed="1"/>
-    <w:lsdException w:name="index 2" w:semiHidden="1" w:unhideWhenUsed="1"/>
-    <w:lsdException w:name="index 3" w:semiHidden="1" w:unhideWhenUsed="1"/>
-    <w:lsdException w:name="index 4" w:semiHidden="1" w:unhideWhenUsed="1"/>
-    <w:lsdException w:name="index 5" w:semiHidden="1" w:unhideWhenUsed="1"/>
-    <w:lsdException w:name="index 6" w:semiHidden="1" w:unhideWhenUsed="1"/>
-    <w:lsdException w:name="index 7" w:semiHidden="1" w:unhideWhenUsed="1"/>
-    <w:lsdException w:name="index 8" w:semiHidden="1" w:unhideWhenUsed="1"/>
-    <w:lsdException w:name="index 9" w:semiHidden="1" w:unhideWhenUsed="1"/>
-    <w:lsdException w:name="toc 1" w:semiHidden="1" w:uiPriority="39" w:unhideWhenUsed="1"/>
-    <w:lsdException w:name="toc 2" w:semiHidden="1" w:uiPriority="39" w:unhideWhenUsed="1"/>
-    <w:lsdException w:name="toc 3" w:semiHidden="1" w:uiPriority="39" w:unhideWhenUsed="1"/>
-    <w:lsdException w:name="toc 4" w:semiHidden="1" w:uiPriority="39" w:unhideWhenUsed="1"/>
-    <w:lsdException w:name="toc 5" w:semiHidden="1" w:uiPriority="39" w:unhideWhenUsed="1"/>
-    <w:lsdException w:name="toc 6" w:semiHidden="1" w:uiPriority="39" w:unhideWhenUsed="1"/>
-    <w:lsdException w:name="toc 7" w:semiHidden="1" w:uiPriority="39" w:unhideWhenUsed="1"/>
-    <w:lsdException w:name="toc 8" w:semiHidden="1" w:uiPriority="39" w:unhideWhenUsed="1"/>
-    <w:lsdException w:name="toc 9" w:semiHidden="1" w:uiPriority="39" w:unhideWhenUsed="1"/>
-    <w:lsdException w:name="Normal Indent" w:semiHidden="1" w:unhideWhenUsed="1"/>
-    <w:lsdException w:name="footnote text" w:semiHidden="1" w:unhideWhenUsed="1"/>
-    <w:lsdException w:name="annotation text" w:semiHidden="1" w:unhideWhenUsed="1"/>
-    <w:lsdException w:name="header" w:semiHidden="1" w:unhideWhenUsed="1"/>
-    <w:lsdException w:name="footer" w:semiHidden="1" w:unhideWhenUsed="1"/>
-    <w:lsdException w:name="index heading" w:semiHidden="1" w:unhideWhenUsed="1"/>
-    <w:lsdException w:name="caption" w:semiHidden="1" w:uiPriority="35" w:unhideWhenUsed="1" w:qFormat="1"/>
-    <w:lsdException w:name="table of figures" w:semiHidden="1" w:unhideWhenUsed="1"/>
-    <w:lsdException w:name="envelope address" w:semiHidden="1" w:unhideWhenUsed="1"/>
-    <w:lsdException w:name="envelope return" w:semiHidden="1" w:unhideWhenUsed="1"/>
-    <w:lsdException w:name="footnote reference" w:semiHidden="1" w:unhideWhenUsed="1"/>
-    <w:lsdException w:name="annotation reference" w:semiHidden="1" w:unhideWhenUsed="1"/>
-    <w:lsdException w:name="line number" w:semiHidden="1" w:unhideWhenUsed="1"/>
-    <w:lsdException w:name="page number" w:semiHidden="1" w:unhideWhenUsed="1"/>
-    <w:lsdException w:name="endnote reference" w:semiHidden="1" w:unhideWhenUsed="1"/>
-    <w:lsdException w:name="endnote text" w:semiHidden="1" w:unhideWhenUsed="1"/>
-    <w:lsdException w:name="table of authorities" w:semiHidden="1" w:unhideWhenUsed="1"/>
-    <w:lsdException w:name="macro" w:semiHidden="1" w:unhideWhenUsed="1"/>
-    <w:lsdException w:name="toa heading" w:semiHidden="1" w:unhideWhenUsed="1"/>
-    <w:lsdException w:name="List" w:semiHidden="1" w:unhideWhenUsed="1"/>
-    <w:lsdException w:name="List Bullet" w:semiHidden="1" w:unhideWhenUsed="1"/>
-    <w:lsdException w:name="List Number" w:semiHidden="1" w:unhideWhenUsed="1"/>
-    <w:lsdException w:name="List 2" w:semiHidden="1" w:unhideWhenUsed="1"/>
-    <w:lsdException w:name="List 3" w:semiHidden="1" w:unhideWhenUsed="1"/>
-    <w:lsdException w:name="List 4" w:semiHidden="1" w:unhideWhenUsed="1"/>
-    <w:lsdException w:name="List 5" w:semiHidden="1" w:unhideWhenUsed="1"/>
-    <w:lsdException w:name="List Bullet 2" w:semiHidden="1" w:unhideWhenUsed="1"/>
-    <w:lsdException w:name="List Bullet 3" w:semiHidden="1" w:unhideWhenUsed="1"/>
-    <w:lsdException w:name="List Bullet 4" w:semiHidden="1" w:unhideWhenUsed="1"/>
-    <w:lsdException w:name="List Bullet 5" w:semiHidden="1" w:unhideWhenUsed="1"/>
-    <w:lsdException w:name="List Number 2" w:semiHidden="1" w:unhideWhenUsed="1"/>
-    <w:lsdException w:name="List Number 3" w:semiHidden="1" w:unhideWhenUsed="1"/>
-    <w:lsdException w:name="List Number 4" w:semiHidden="1" w:unhideWhenUsed="1"/>
-    <w:lsdException w:name="List Number 5" w:semiHidden="1" w:unhideWhenUsed="1"/>
-    <w:lsdException w:name="Title" w:uiPriority="10" w:qFormat="1"/>
-    <w:lsdException w:name="Closing" w:semiHidden="1" w:unhideWhenUsed="1"/>
-    <w:lsdException w:name="Signature" w:semiHidden="1" w:unhideWhenUsed="1"/>
-    <w:lsdException w:name="Default Paragraph Font" w:semiHidden="1" w:uiPriority="1" w:unhideWhenUsed="1"/>
-    <w:lsdException w:name="Body Text" w:semiHidden="1" w:unhideWhenUsed="1"/>
-    <w:lsdException w:name="Body Text Indent" w:semiHidden="1" w:unhideWhenUsed="1"/>
-    <w:lsdException w:name="List Continue" w:semiHidden="1" w:unhideWhenUsed="1"/>
-    <w:lsdException w:name="List Continue 2" w:semiHidden="1" w:unhideWhenUsed="1"/>
-    <w:lsdException w:name="List Continue 3" w:semiHidden="1" w:unhideWhenUsed="1"/>
-    <w:lsdException w:name="List Continue 4" w:semiHidden="1" w:unhideWhenUsed="1"/>
-    <w:lsdException w:name="List Continue 5" w:semiHidden="1" w:unhideWhenUsed="1"/>
-    <w:lsdException w:name="Message Header" w:semiHidden="1" w:unhideWhenUsed="1"/>
-    <w:lsdException w:name="Subtitle" w:uiPriority="11" w:qFormat="1"/>
-    <w:lsdException w:name="Salutation" w:semiHidden="1" w:unhideWhenUsed="1"/>
-    <w:lsdException w:name="Date" w:semiHidden="1" w:unhideWhenUsed="1"/>
-    <w:lsdException w:name="Body Text First Indent" w:semiHidden="1" w:unhideWhenUsed="1"/>
-    <w:lsdException w:name="Body Text First Indent 2" w:semiHidden="1" w:unhideWhenUsed="1"/>
-    <w:lsdException w:name="Note Heading" w:semiHidden="1" w:unhideWhenUsed="1"/>
-    <w:lsdException w:name="Body Text 2" w:semiHidden="1" w:unhideWhenUsed="1"/>
-    <w:lsdException w:name="Body Text 3" w:semiHidden="1" w:unhideWhenUsed="1"/>
-    <w:lsdException w:name="Body Text Indent 2" w:semiHidden="1" w:unhideWhenUsed="1"/>
-    <w:lsdException w:name="Body Text Indent 3" w:semiHidden="1" w:unhideWhenUsed="1"/>
-    <w:lsdException w:name="Block Text" w:semiHidden="1" w:unhideWhenUsed="1"/>
-    <w:lsdException w:name="Hyperlink" w:semiHidden="1" w:unhideWhenUsed="1"/>
-    <w:lsdException w:name="FollowedHyperlink" w:semiHidden="1" w:unhideWhenUsed="1"/>
-    <w:lsdException w:name="Strong" w:uiPriority="22" w:qFormat="1"/>
-    <w:lsdException w:name="Emphasis" w:uiPriority="20" w:qFormat="1"/>
-    <w:lsdException w:name="Document Map" w:semiHidden="1" w:unhideWhenUsed="1"/>
-    <w:lsdException w:name="Plain Text" w:semiHidden="1" w:unhideWhenUsed="1"/>
-    <w:lsdException w:name="E-mail Signature" w:semiHidden="1" w:unhideWhenUsed="1"/>
-    <w:lsdException w:name="HTML Top of Form" w:semiHidden="1" w:unhideWhenUsed="1"/>
-    <w:lsdException w:name="HTML Bottom of Form" w:semiHidden="1" w:unhideWhenUsed="1"/>
-    <w:lsdException w:name="Normal (Web)" w:semiHidden="1" w:unhideWhenUsed="1"/>
-    <w:lsdException w:name="HTML Acronym" w:semiHidden="1" w:unhideWhenUsed="1"/>
-    <w:lsdException w:name="HTML Address" w:semiHidden="1" w:unhideWhenUsed="1"/>
-    <w:lsdException w:name="HTML Cite" w:semiHidden="1" w:unhideWhenUsed="1"/>
-    <w:lsdException w:name="HTML Code" w:semiHidden="1" w:unhideWhenUsed="1"/>
-    <w:lsdException w:name="HTML Definition" w:semiHidden="1" w:unhideWhenUsed="1"/>
-    <w:lsdException w:name="HTML Keyboard" w:semiHidden="1" w:unhideWhenUsed="1"/>
-    <w:lsdException w:name="HTML Preformatted" w:semiHidden="1" w:unhideWhenUsed="1"/>
-    <w:lsdException w:name="HTML Sample" w:semiHidden="1" w:unhideWhenUsed="1"/>
-    <w:lsdException w:name="HTML Typewriter" w:semiHidden="1" w:unhideWhenUsed="1"/>
-    <w:lsdException w:name="HTML Variable" w:semiHidden="1" w:unhideWhenUsed="1"/>
-    <w:lsdException w:name="Normal Table" w:semiHidden="1" w:unhideWhenUsed="1"/>
-    <w:lsdException w:name="annotation subject" w:semiHidden="1" w:unhideWhenUsed="1"/>
-    <w:lsdException w:name="No List" w:semiHidden="1" w:unhideWhenUsed="1"/>
-    <w:lsdException w:name="Outline List 1" w:semiHidden="1" w:unhideWhenUsed="1"/>
-    <w:lsdException w:name="Outline List 2" w:semiHidden="1" w:unhideWhenUsed="1"/>
-    <w:lsdException w:name="Outline List 3" w:semiHidden="1" w:unhideWhenUsed="1"/>
-    <w:lsdException w:name="Table Simple 1" w:semiHidden="1" w:unhideWhenUsed="1"/>
-    <w:lsdException w:name="Table Simple 2" w:semiHidden="1" w:unhideWhenUsed="1"/>
-    <w:lsdException w:name="Table Simple 3" w:semiHidden="1" w:unhideWhenUsed="1"/>
-    <w:lsdException w:name="Table Classic 1" w:semiHidden="1" w:unhideWhenUsed="1"/>
-    <w:lsdException w:name="Table Classic 2" w:semiHidden="1" w:unhideWhenUsed="1"/>
-    <w:lsdException w:name="Table Classic 3" w:semiHidden="1" w:unhideWhenUsed="1"/>
-    <w:lsdException w:name="Table Classic 4" w:semiHidden="1" w:unhideWhenUsed="1"/>
-    <w:lsdException w:name="Table Colorful 1" w:semiHidden="1" w:unhideWhenUsed="1"/>
-    <w:lsdException w:name="Table Colorful 2" w:semiHidden="1" w:unhideWhenUsed="1"/>
-    <w:lsdException w:name="Table Colorful 3" w:semiHidden="1" w:unhideWhenUsed="1"/>
-    <w:lsdException w:name="Table Columns 1" w:semiHidden="1" w:unhideWhenUsed="1"/>
-    <w:lsdException w:name="Table Columns 2" w:semiHidden="1" w:unhideWhenUsed="1"/>
-    <w:lsdException w:name="Table Columns 3" w:semiHidden="1" w:unhideWhenUsed="1"/>
-    <w:lsdException w:name="Table Columns 4" w:semiHidden="1" w:unhideWhenUsed="1"/>
-    <w:lsdException w:name="Table Columns 5" w:semiHidden="1" w:unhideWhenUsed="1"/>
-    <w:lsdException w:name="Table Grid 1" w:semiHidden="1" w:unhideWhenUsed="1"/>
-    <w:lsdException w:name="Table Grid 2" w:semiHidden="1" w:unhideWhenUsed="1"/>
-    <w:lsdException w:name="Table Grid 3" w:semiHidden="1" w:unhideWhenUsed="1"/>
-    <w:lsdException w:name="Table Grid 4" w:semiHidden="1" w:unhideWhenUsed="1"/>
-    <w:lsdException w:name="Table Grid 5" w:semiHidden="1" w:unhideWhenUsed="1"/>
-    <w:lsdException w:name="Table Grid 6" w:semiHidden="1" w:unhideWhenUsed="1"/>
-    <w:lsdException w:name="Table Grid 7" w:semiHidden="1" w:unhideWhenUsed="1"/>
-    <w:lsdException w:name="Table Grid 8" w:semiHidden="1" w:unhideWhenUsed="1"/>
-    <w:lsdException w:name="Table List 1" w:semiHidden="1" w:unhideWhenUsed="1"/>
-    <w:lsdException w:name="Table List 2" w:semiHidden="1" w:unhideWhenUsed="1"/>
-    <w:lsdException w:name="Table List 3" w:semiHidden="1" w:unhideWhenUsed="1"/>
-    <w:lsdException w:name="Table List 4" w:semiHidden="1" w:unhideWhenUsed="1"/>
-    <w:lsdException w:name="Table List 5" w:semiHidden="1" w:unhideWhenUsed="1"/>
-    <w:lsdException w:name="Table List 6" w:semiHidden="1" w:unhideWhenUsed="1"/>
-    <w:lsdException w:name="Table List 7" w:semiHidden="1" w:unhideWhenUsed="1"/>
-    <w:lsdException w:name="Table List 8" w:semiHidden="1" w:unhideWhenUsed="1"/>
-    <w:lsdException w:name="Table 3D effects 1" w:semiHidden="1" w:unhideWhenUsed="1"/>
-    <w:lsdException w:name="Table 3D effects 2" w:semiHidden="1" w:unhideWhenUsed="1"/>
-    <w:lsdException w:name="Table 3D effects 3" w:semiHidden="1" w:unhideWhenUsed="1"/>
-    <w:lsdException w:name="Table Contemporary" w:semiHidden="1" w:unhideWhenUsed="1"/>
-    <w:lsdException w:name="Table Elegant" w:semiHidden="1" w:unhideWhenUsed="1"/>
-    <w:lsdException w:name="Table Professional" w:semiHidden="1" w:unhideWhenUsed="1"/>
-    <w:lsdException w:name="Table Subtle 1" w:semiHidden="1" w:unhideWhenUsed="1"/>
-    <w:lsdException w:name="Table Subtle 2" w:semiHidden="1" w:unhideWhenUsed="1"/>
-    <w:lsdException w:name="Table Web 1" w:semiHidden="1" w:unhideWhenUsed="1"/>
-    <w:lsdException w:name="Table Web 2" w:semiHidden="1" w:unhideWhenUsed="1"/>
-    <w:lsdException w:name="Table Web 3" w:semiHidden="1" w:unhideWhenUsed="1"/>
-    <w:lsdException w:name="Balloon Text" w:semiHidden="1" w:unhideWhenUsed="1"/>
-    <w:lsdException w:name="Table Grid" w:uiPriority="39"/>
-    <w:lsdException w:name="Table Theme" w:semiHidden="1" w:unhideWhenUsed="1"/>
-    <w:lsdException w:name="Placeholder Text" w:semiHidden="1"/>
-    <w:lsdException w:name="No Spacing" w:uiPriority="1" w:qFormat="1"/>
-    <w:lsdException w:name="Light Shading" w:uiPriority="60"/>
-    <w:lsdException w:name="Light List" w:uiPriority="61"/>
-    <w:lsdException w:name="Light Grid" w:uiPriority="62"/>
-    <w:lsdException w:name="Medium Shading 1" w:uiPriority="63"/>
-    <w:lsdException w:name="Medium Shading 2" w:uiPriority="64"/>
-    <w:lsdException w:name="Medium List 1" w:uiPriority="65"/>
-    <w:lsdException w:name="Medium List 2" w:uiPriority="66"/>
-    <w:lsdException w:name="Medium Grid 1" w:uiPriority="67"/>
-    <w:lsdException w:name="Medium Grid 2" w:uiPriority="68"/>
-    <w:lsdException w:name="Medium Grid 3" w:uiPriority="69"/>
-    <w:lsdException w:name="Dark List" w:uiPriority="70"/>
-    <w:lsdException w:name="Colorful Shading" w:uiPriority="71"/>
-    <w:lsdException w:name="Colorful List" w:uiPriority="72"/>
-    <w:lsdException w:name="Colorful Grid" w:uiPriority="73"/>
-    <w:lsdException w:name="Light Shading Accent 1" w:uiPriority="60"/>
-    <w:lsdException w:name="Light List Accent 1" w:uiPriority="61"/>
-    <w:lsdException w:name="Light Grid Accent 1" w:uiPriority="62"/>
-    <w:lsdException w:name="Medium Shading 1 Accent 1" w:uiPriority="63"/>
-    <w:lsdException w:name="Medium Shading 2 Accent 1" w:uiPriority="64"/>
-    <w:lsdException w:name="Medium List 1 Accent 1" w:uiPriority="65"/>
-    <w:lsdException w:name="Revision" w:semiHidden="1"/>
-    <w:lsdException w:name="List Paragraph" w:uiPriority="34" w:qFormat="1"/>
-    <w:lsdException w:name="Quote" w:uiPriority="29" w:qFormat="1"/>
-    <w:lsdException w:name="Intense Quote" w:uiPriority="30" w:qFormat="1"/>
-    <w:lsdException w:name="Medium List 2 Accent 1" w:uiPriority="66"/>
-    <w:lsdException w:name="Medium Grid 1 Accent 1" w:uiPriority="67"/>
-    <w:lsdException w:name="Medium Grid 2 Accent 1" w:uiPriority="68"/>
-    <w:lsdException w:name="Medium Grid 3 Accent 1" w:uiPriority="69"/>
-    <w:lsdException w:name="Dark List Accent 1" w:uiPriority="70"/>
-    <w:lsdException w:name="Colorful Shading Accent 1" w:uiPriority="71"/>
-    <w:lsdException w:name="Colorful List Accent 1" w:uiPriority="72"/>
-    <w:lsdException w:name="Colorful Grid Accent 1" w:uiPriority="73"/>
-    <w:lsdException w:name="Light Shading Accent 2" w:uiPriority="60"/>
-    <w:lsdException w:name="Light List Accent 2" w:uiPriority="61"/>
-    <w:lsdException w:name="Light Grid Accent 2" w:uiPriority="62"/>
-    <w:lsdException w:name="Medium Shading 1 Accent 2" w:uiPriority="63"/>
-    <w:lsdException w:name="Medium Shading 2 Accent 2" w:uiPriority="64"/>
-    <w:lsdException w:name="Medium List 1 Accent 2" w:uiPriority="65"/>
-    <w:lsdException w:name="Medium List 2 Accent 2" w:uiPriority="66"/>
-    <w:lsdException w:name="Medium Grid 1 Accent 2" w:uiPriority="67"/>
-    <w:lsdException w:name="Medium Grid 2 Accent 2" w:uiPriority="68"/>
-    <w:lsdException w:name="Medium Grid 3 Accent 2" w:uiPriority="69"/>
-    <w:lsdException w:name="Dark List Accent 2" w:uiPriority="70"/>
-    <w:lsdException w:name="Colorful Shading Accent 2" w:uiPriority="71"/>
-    <w:lsdException w:name="Colorful List Accent 2" w:uiPriority="72"/>
-    <w:lsdException w:name="Colorful Grid Accent 2" w:uiPriority="73"/>
-    <w:lsdException w:name="Light Shading Accent 3" w:uiPriority="60"/>
-    <w:lsdException w:name="Light List Accent 3" w:uiPriority="61"/>
-    <w:lsdException w:name="Light Grid Accent 3" w:uiPriority="62"/>
-    <w:lsdException w:name="Medium Shading 1 Accent 3" w:uiPriority="63"/>
-    <w:lsdException w:name="Medium Shading 2 Accent 3" w:uiPriority="64"/>
-    <w:lsdException w:name="Medium List 1 Accent 3" w:uiPriority="65"/>
-    <w:lsdException w:name="Medium List 2 Accent 3" w:uiPriority="66"/>
-    <w:lsdException w:name="Medium Grid 1 Accent 3" w:uiPriority="67"/>
-    <w:lsdException w:name="Medium Grid 2 Accent 3" w:uiPriority="68"/>
-    <w:lsdException w:name="Medium Grid 3 Accent 3" w:uiPriority="69"/>
-    <w:lsdException w:name="Dark List Accent 3" w:uiPriority="70"/>
-    <w:lsdException w:name="Colorful Shading Accent 3" w:uiPriority="71"/>
-    <w:lsdException w:name="Colorful List Accent 3" w:uiPriority="72"/>
-    <w:lsdException w:name="Colorful Grid Accent 3" w:uiPriority="73"/>
-    <w:lsdException w:name="Light Shading Accent 4" w:uiPriority="60"/>
-    <w:lsdException w:name="Light List Accent 4" w:uiPriority="61"/>
-    <w:lsdException w:name="Light Grid Accent 4" w:uiPriority="62"/>
-    <w:lsdException w:name="Medium Shading 1 Accent 4" w:uiPriority="63"/>
-    <w:lsdException w:name="Medium Shading 2 Accent 4" w:uiPriority="64"/>
-    <w:lsdException w:name="Medium List 1 Accent 4" w:uiPriority="65"/>
-    <w:lsdException w:name="Medium List 2 Accent 4" w:uiPriority="66"/>
-    <w:lsdException w:name="Medium Grid 1 Accent 4" w:uiPriority="67"/>
-    <w:lsdException w:name="Medium Grid 2 Accent 4" w:uiPriority="68"/>
-    <w:lsdException w:name="Medium Grid 3 Accent 4" w:uiPriority="69"/>
-    <w:lsdException w:name="Dark List Accent 4" w:uiPriority="70"/>
-    <w:lsdException w:name="Colorful Shading Accent 4" w:uiPriority="71"/>
-    <w:lsdException w:name="Colorful List Accent 4" w:uiPriority="72"/>
-    <w:lsdException w:name="Colorful Grid Accent 4" w:uiPriority="73"/>
-    <w:lsdException w:name="Light Shading Accent 5" w:uiPriority="60"/>
-    <w:lsdException w:name="Light List Accent 5" w:uiPriority="61"/>
-    <w:lsdException w:name="Light Grid Accent 5" w:uiPriority="62"/>
-    <w:lsdException w:name="Medium Shading 1 Accent 5" w:uiPriority="63"/>
-    <w:lsdException w:name="Medium Shading 2 Accent 5" w:uiPriority="64"/>
-    <w:lsdException w:name="Medium List 1 Accent 5" w:uiPriority="65"/>
-    <w:lsdException w:name="Medium List 2 Accent 5" w:uiPriority="66"/>
-    <w:lsdException w:name="Medium Grid 1 Accent 5" w:uiPriority="67"/>
-    <w:lsdException w:name="Medium Grid 2 Accent 5" w:uiPriority="68"/>
-    <w:lsdException w:name="Medium Grid 3 Accent 5" w:uiPriority="69"/>
-    <w:lsdException w:name="Dark List Accent 5" w:uiPriority="70"/>
-    <w:lsdException w:name="Colorful Shading Accent 5" w:uiPriority="71"/>
-    <w:lsdException w:name="Colorful List Accent 5" w:uiPriority="72"/>
-    <w:lsdException w:name="Colorful Grid Accent 5" w:uiPriority="73"/>
-    <w:lsdException w:name="Light Shading Accent 6" w:uiPriority="60"/>
-    <w:lsdException w:name="Light List Accent 6" w:uiPriority="61"/>
-    <w:lsdException w:name="Light Grid Accent 6" w:uiPriority="62"/>
-    <w:lsdException w:name="Medium Shading 1 Accent 6" w:uiPriority="63"/>
-    <w:lsdException w:name="Medium Shading 2 Accent 6" w:uiPriority="64"/>
-    <w:lsdException w:name="Medium List 1 Accent 6" w:uiPriority="65"/>
-    <w:lsdException w:name="Medium List 2 Accent 6" w:uiPriority="66"/>
-    <w:lsdException w:name="Medium Grid 1 Accent 6" w:uiPriority="67"/>
-    <w:lsdException w:name="Medium Grid 2 Accent 6" w:uiPriority="68"/>
-    <w:lsdException w:name="Medium Grid 3 Accent 6" w:uiPriority="69"/>
-    <w:lsdException w:name="Dark List Accent 6" w:uiPriority="70"/>
-    <w:lsdException w:name="Colorful Shading Accent 6" w:uiPriority="71"/>
-    <w:lsdException w:name="Colorful List Accent 6" w:uiPriority="72"/>
-    <w:lsdException w:name="Colorful Grid Accent 6" w:uiPriority="73"/>
-    <w:lsdException w:name="Subtle Emphasis" w:uiPriority="19" w:qFormat="1"/>
-    <w:lsdException w:name="Intense Emphasis" w:uiPriority="21" w:qFormat="1"/>
-    <w:lsdException w:name="Subtle Reference" w:uiPriority="31" w:qFormat="1"/>
-    <w:lsdException w:name="Intense Reference" w:uiPriority="32" w:qFormat="1"/>
-    <w:lsdException w:name="Book Title" w:uiPriority="33" w:qFormat="1"/>
-    <w:lsdException w:name="Bibliography" w:semiHidden="1" w:uiPriority="37" w:unhideWhenUsed="1"/>
-    <w:lsdException w:name="TOC Heading" w:semiHidden="1" w:uiPriority="39" w:unhideWhenUsed="1" w:qFormat="1"/>
-    <w:lsdException w:name="Plain Table 1" w:uiPriority="41"/>
-    <w:lsdException w:name="Plain Table 2" w:uiPriority="42"/>
-    <w:lsdException w:name="Plain Table 3" w:uiPriority="43"/>
-    <w:lsdException w:name="Plain Table 4" w:uiPriority="44"/>
-    <w:lsdException w:name="Plain Table 5" w:uiPriority="45"/>
-    <w:lsdException w:name="Grid Table Light" w:uiPriority="40"/>
-    <w:lsdException w:name="Grid Table 1 Light" w:uiPriority="46"/>
-    <w:lsdException w:name="Grid Table 2" w:uiPriority="47"/>
-    <w:lsdException w:name="Grid Table 3" w:uiPriority="48"/>
-    <w:lsdException w:name="Grid Table 4" w:uiPriority="49"/>
-    <w:lsdException w:name="Grid Table 5 Dark" w:uiPriority="50"/>
-    <w:lsdException w:name="Grid Table 6 Colorful" w:uiPriority="51"/>
-    <w:lsdException w:name="Grid Table 7 Colorful" w:uiPriority="52"/>
-    <w:lsdException w:name="Grid Table 1 Light Accent 1" w:uiPriority="46"/>
-    <w:lsdException w:name="Grid Table 2 Accent 1" w:uiPriority="47"/>
-    <w:lsdException w:name="Grid Table 3 Accent 1" w:uiPriority="48"/>
-    <w:lsdException w:name="Grid Table 4 Accent 1" w:uiPriority="49"/>
-    <w:lsdException w:name="Grid Table 5 Dark Accent 1" w:uiPriority="50"/>
-    <w:lsdException w:name="Grid Table 6 Colorful Accent 1" w:uiPriority="51"/>
-    <w:lsdException w:name="Grid Table 7 Colorful Accent 1" w:uiPriority="52"/>
-    <w:lsdException w:name="Grid Table 1 Light Accent 2" w:uiPriority="46"/>
-    <w:lsdException w:name="Grid Table 2 Accent 2" w:uiPriority="47"/>
-    <w:lsdException w:name="Grid Table 3 Accent 2" w:uiPriority="48"/>
-    <w:lsdException w:name="Grid Table 4 Accent 2" w:uiPriority="49"/>
-    <w:lsdException w:name="Grid Table 5 Dark Accent 2" w:uiPriority="50"/>
-    <w:lsdException w:name="Grid Table 6 Colorful Accent 2" w:uiPriority="51"/>
-    <w:lsdException w:name="Grid Table 7 Colorful Accent 2" w:uiPriority="52"/>
-    <w:lsdException w:name="Grid Table 1 Light Accent 3" w:uiPriority="46"/>
-    <w:lsdException w:name="Grid Table 2 Accent 3" w:uiPriority="47"/>
-    <w:lsdException w:name="Grid Table 3 Accent 3" w:uiPriority="48"/>
-    <w:lsdException w:name="Grid Table 4 Accent 3" w:uiPriority="49"/>
-    <w:lsdException w:name="Grid Table 5 Dark Accent 3" w:uiPriority="50"/>
-    <w:lsdException w:name="Grid Table 6 Colorful Accent 3" w:uiPriority="51"/>
-    <w:lsdException w:name="Grid Table 7 Colorful Accent 3" w:uiPriority="52"/>
-    <w:lsdException w:name="Grid Table 1 Light Accent 4" w:uiPriority="46"/>
-    <w:lsdException w:name="Grid Table 2 Accent 4" w:uiPriority="47"/>
-    <w:lsdException w:name="Grid Table 3 Accent 4" w:uiPriority="48"/>
-    <w:lsdException w:name="Grid Table 4 Accent 4" w:uiPriority="49"/>
-    <w:lsdException w:name="Grid Table 5 Dark Accent 4" w:uiPriority="50"/>
-    <w:lsdException w:name="Grid Table 6 Colorful Accent 4" w:uiPriority="51"/>
-    <w:lsdException w:name="Grid Table 7 Colorful Accent 4" w:uiPriority="52"/>
-    <w:lsdException w:name="Grid Table 1 Light Accent 5" w:uiPriority="46"/>
-    <w:lsdException w:name="Grid Table 2 Accent 5" w:uiPriority="47"/>
-    <w:lsdException w:name="Grid Table 3 Accent 5" w:uiPriority="48"/>
-    <w:lsdException w:name="Grid Table 4 Accent 5" w:uiPriority="49"/>
-    <w:lsdException w:name="Grid Table 5 Dark Accent 5" w:uiPriority="50"/>
-    <w:lsdException w:name="Grid Table 6 Colorful Accent 5" w:uiPriority="51"/>
-    <w:lsdException w:name="Grid Table 7 Colorful Accent 5" w:uiPriority="52"/>
-    <w:lsdException w:name="Grid Table 1 Light Accent 6" w:uiPriority="46"/>
-    <w:lsdException w:name="Grid Table 2 Accent 6" w:uiPriority="47"/>
-    <w:lsdException w:name="Grid Table 3 Accent 6" w:uiPriority="48"/>
-    <w:lsdException w:name="Grid Table 4 Accent 6" w:uiPriority="49"/>
-    <w:lsdException w:name="Grid Table 5 Dark Accent 6" w:uiPriority="50"/>
-    <w:lsdException w:name="Grid Table 6 Colorful Accent 6" w:uiPriority="51"/>
-    <w:lsdException w:name="Grid Table 7 Colorful Accent 6" w:uiPriority="52"/>
-    <w:lsdException w:name="List Table 1 Light" w:uiPriority="46"/>
-    <w:lsdException w:name="List Table 2" w:uiPriority="47"/>
-    <w:lsdException w:name="List Table 3" w:uiPriority="48"/>
-    <w:lsdException w:name="List Table 4" w:uiPriority="49"/>
-    <w:lsdException w:name="List Table 5 Dark" w:uiPriority="50"/>
-    <w:lsdException w:name="List Table 6 Colorful" w:uiPriority="51"/>
-    <w:lsdException w:name="List Table 7 Colorful" w:uiPriority="52"/>
-    <w:lsdException w:name="List Table 1 Light Accent 1" w:uiPriority="46"/>
-    <w:lsdException w:name="List Table 2 Accent 1" w:uiPriority="47"/>
-    <w:lsdException w:name="List Table 3 Accent 1" w:uiPriority="48"/>
-    <w:lsdException w:name="List Table 4 Accent 1" w:uiPriority="49"/>
-    <w:lsdException w:name="List Table 5 Dark Accent 1" w:uiPriority="50"/>
-    <w:lsdException w:name="List Table 6 Colorful Accent 1" w:uiPriority="51"/>
-    <w:lsdException w:name="List Table 7 Colorful Accent 1" w:uiPriority="52"/>
-    <w:lsdException w:name="List Table 1 Light Accent 2" w:uiPriority="46"/>
-    <w:lsdException w:name="List Table 2 Accent 2" w:uiPriority="47"/>
-    <w:lsdException w:name="List Table 3 Accent 2" w:uiPriority="48"/>
-    <w:lsdException w:name="List Table 4 Accent 2" w:uiPriority="49"/>
-    <w:lsdException w:name="List Table 5 Dark Accent 2" w:uiPriority="50"/>
-    <w:lsdException w:name="List Table 6 Colorful Accent 2" w:uiPriority="51"/>
-    <w:lsdException w:name="List Table 7 Colorful Accent 2" w:uiPriority="52"/>
-    <w:lsdException w:name="List Table 1 Light Accent 3" w:uiPriority="46"/>
-    <w:lsdException w:name="List Table 2 Accent 3" w:uiPriority="47"/>
-    <w:lsdException w:name="List Table 3 Accent 3" w:uiPriority="48"/>
-    <w:lsdException w:name="List Table 4 Accent 3" w:uiPriority="49"/>
-    <w:lsdException w:name="List Table 5 Dark Accent 3" w:uiPriority="50"/>
-    <w:lsdException w:name="List Table 6 Colorful Accent 3" w:uiPriority="51"/>
-    <w:lsdException w:name="List Table 7 Colorful Accent 3" w:uiPriority="52"/>
-    <w:lsdException w:name="List Table 1 Light Accent 4" w:uiPriority="46"/>
-    <w:lsdException w:name="List Table 2 Accent 4" w:uiPriority="47"/>
-    <w:lsdException w:name="List Table 3 Accent 4" w:uiPriority="48"/>
-    <w:lsdException w:name="List Table 4 Accent 4" w:uiPriority="49"/>
-    <w:lsdException w:name="List Table 5 Dark Accent 4" w:uiPriority="50"/>
-    <w:lsdException w:name="List Table 6 Colorful Accent 4" w:uiPriority="51"/>
-    <w:lsdException w:name="List Table 7 Colorful Accent 4" w:uiPriority="52"/>
-    <w:lsdException w:name="List Table 1 Light Accent 5" w:uiPriority="46"/>
-    <w:lsdException w:name="List Table 2 Accent 5" w:uiPriority="47"/>
-    <w:lsdException w:name="List Table 3 Accent 5" w:uiPriority="48"/>
-    <w:lsdException w:name="List Table 4 Accent 5" w:uiPriority="49"/>
-    <w:lsdException w:name="List Table 5 Dark Accent 5" w:uiPriority="50"/>
-    <w:lsdException w:name="List Table 6 Colorful Accent 5" w:uiPriority="51"/>
-    <w:lsdException w:name="List Table 7 Colorful Accent 5" w:uiPriority="52"/>
-    <w:lsdException w:name="List Table 1 Light Accent 6" w:uiPriority="46"/>
-    <w:lsdException w:name="List Table 2 Accent 6" w:uiPriority="47"/>
-    <w:lsdException w:name="List Table 3 Accent 6" w:uiPriority="48"/>
-    <w:lsdException w:name="List Table 4 Accent 6" w:uiPriority="49"/>
-    <w:lsdException w:name="List Table 5 Dark Accent 6" w:uiPriority="50"/>
-    <w:lsdException w:name="List Table 6 Colorful Accent 6" w:uiPriority="51"/>
-    <w:lsdException w:name="List Table 7 Colorful Accent 6" w:uiPriority="52"/>
-    <w:lsdException w:name="Mention" w:semiHidden="1" w:unhideWhenUsed="1"/>
-    <w:lsdException w:name="Smart Hyperlink" w:semiHidden="1" w:unhideWhenUsed="1"/>
-    <w:lsdException w:name="Hashtag" w:semiHidden="1" w:unhideWhenUsed="1"/>
+  <w:latentStyles w:defLockedState="0" w:defUIPriority="99" w:defSemiHidden="1" w:defUnhideWhenUsed="1" w:defQFormat="0" w:count="267">
+    <w:lsdException w:name="Normal" w:semiHidden="0" w:uiPriority="0" w:unhideWhenUsed="0" w:qFormat="1"/>
+    <w:lsdException w:name="heading 1" w:semiHidden="0" w:uiPriority="9" w:unhideWhenUsed="0" w:qFormat="1"/>
+    <w:lsdException w:name="heading 2" w:uiPriority="9" w:qFormat="1"/>
+    <w:lsdException w:name="heading 3" w:uiPriority="9" w:qFormat="1"/>
+    <w:lsdException w:name="heading 4" w:uiPriority="9" w:qFormat="1"/>
+    <w:lsdException w:name="heading 5" w:uiPriority="9" w:qFormat="1"/>
+    <w:lsdException w:name="heading 6" w:uiPriority="9" w:qFormat="1"/>
+    <w:lsdException w:name="heading 7" w:uiPriority="9" w:qFormat="1"/>
+    <w:lsdException w:name="heading 8" w:uiPriority="9" w:qFormat="1"/>
+    <w:lsdException w:name="heading 9" w:uiPriority="9" w:qFormat="1"/>
+    <w:lsdException w:name="toc 1" w:uiPriority="39"/>
+    <w:lsdException w:name="toc 2" w:uiPriority="39"/>
+    <w:lsdException w:name="toc 3" w:uiPriority="39"/>
+    <w:lsdException w:name="toc 4" w:uiPriority="39"/>
+    <w:lsdException w:name="toc 5" w:uiPriority="39"/>
+    <w:lsdException w:name="toc 6" w:uiPriority="39"/>
+    <w:lsdException w:name="toc 7" w:uiPriority="39"/>
+    <w:lsdException w:name="toc 8" w:uiPriority="39"/>
+    <w:lsdException w:name="toc 9" w:uiPriority="39"/>
+    <w:lsdException w:name="caption" w:uiPriority="35" w:qFormat="1"/>
+    <w:lsdException w:name="Title" w:semiHidden="0" w:uiPriority="10" w:unhideWhenUsed="0" w:qFormat="1"/>
+    <w:lsdException w:name="Default Paragraph Font" w:uiPriority="1"/>
+    <w:lsdException w:name="Subtitle" w:semiHidden="0" w:uiPriority="11" w:unhideWhenUsed="0" w:qFormat="1"/>
+    <w:lsdException w:name="Strong" w:semiHidden="0" w:uiPriority="22" w:unhideWhenUsed="0" w:qFormat="1"/>
+    <w:lsdException w:name="Emphasis" w:semiHidden="0" w:uiPriority="20" w:unhideWhenUsed="0" w:qFormat="1"/>
+    <w:lsdException w:name="Table Grid" w:semiHidden="0" w:uiPriority="39" w:unhideWhenUsed="0"/>
+    <w:lsdException w:name="Placeholder Text" w:unhideWhenUsed="0"/>
+    <w:lsdException w:name="No Spacing" w:semiHidden="0" w:uiPriority="1" w:unhideWhenUsed="0" w:qFormat="1"/>
+    <w:lsdException w:name="Light Shading" w:semiHidden="0" w:uiPriority="60" w:unhideWhenUsed="0"/>
+    <w:lsdException w:name="Light List" w:semiHidden="0" w:uiPriority="61" w:unhideWhenUsed="0"/>
+    <w:lsdException w:name="Light Grid" w:semiHidden="0" w:uiPriority="62" w:unhideWhenUsed="0"/>
+    <w:lsdException w:name="Medium Shading 1" w:semiHidden="0" w:uiPriority="63" w:unhideWhenUsed="0"/>
+    <w:lsdException w:name="Medium Shading 2" w:semiHidden="0" w:uiPriority="64" w:unhideWhenUsed="0"/>
+    <w:lsdException w:name="Medium List 1" w:semiHidden="0" w:uiPriority="65" w:unhideWhenUsed="0"/>
+    <w:lsdException w:name="Medium List 2" w:semiHidden="0" w:uiPriority="66" w:unhideWhenUsed="0"/>
+    <w:lsdException w:name="Medium Grid 1" w:semiHidden="0" w:uiPriority="67" w:unhideWhenUsed="0"/>
+    <w:lsdException w:name="Medium Grid 2" w:semiHidden="0" w:uiPriority="68" w:unhideWhenUsed="0"/>
+    <w:lsdException w:name="Medium Grid 3" w:semiHidden="0" w:uiPriority="69" w:unhideWhenUsed="0"/>
+    <w:lsdException w:name="Dark List" w:semiHidden="0" w:uiPriority="70" w:unhideWhenUsed="0"/>
+    <w:lsdException w:name="Colorful Shading" w:semiHidden="0" w:uiPriority="71" w:unhideWhenUsed="0"/>
+    <w:lsdException w:name="Colorful List" w:semiHidden="0" w:uiPriority="72" w:unhideWhenUsed="0"/>
+    <w:lsdException w:name="Colorful Grid" w:semiHidden="0" w:uiPriority="73" w:unhideWhenUsed="0"/>
+    <w:lsdException w:name="Light Shading Accent 1" w:semiHidden="0" w:uiPriority="60" w:unhideWhenUsed="0"/>
+    <w:lsdException w:name="Light List Accent 1" w:semiHidden="0" w:uiPriority="61" w:unhideWhenUsed="0"/>
+    <w:lsdException w:name="Light Grid Accent 1" w:semiHidden="0" w:uiPriority="62" w:unhideWhenUsed="0"/>
+    <w:lsdException w:name="Medium Shading 1 Accent 1" w:semiHidden="0" w:uiPriority="63" w:unhideWhenUsed="0"/>
+    <w:lsdException w:name="Medium Shading 2 Accent 1" w:semiHidden="0" w:uiPriority="64" w:unhideWhenUsed="0"/>
+    <w:lsdException w:name="Medium List 1 Accent 1" w:semiHidden="0" w:uiPriority="65" w:unhideWhenUsed="0"/>
+    <w:lsdException w:name="Revision" w:unhideWhenUsed="0"/>
+    <w:lsdException w:name="List Paragraph" w:semiHidden="0" w:uiPriority="34" w:unhideWhenUsed="0" w:qFormat="1"/>
+    <w:lsdException w:name="Quote" w:semiHidden="0" w:uiPriority="29" w:unhideWhenUsed="0" w:qFormat="1"/>
+    <w:lsdException w:name="Intense Quote" w:semiHidden="0" w:uiPriority="30" w:unhideWhenUsed="0" w:qFormat="1"/>
+    <w:lsdException w:name="Medium List 2 Accent 1" w:semiHidden="0" w:uiPriority="66" w:unhideWhenUsed="0"/>
+    <w:lsdException w:name="Medium Grid 1 Accent 1" w:semiHidden="0" w:uiPriority="67" w:unhideWhenUsed="0"/>
+    <w:lsdException w:name="Medium Grid 2 Accent 1" w:semiHidden="0" w:uiPriority="68" w:unhideWhenUsed="0"/>
+    <w:lsdException w:name="Medium Grid 3 Accent 1" w:semiHidden="0" w:uiPriority="69" w:unhideWhenUsed="0"/>
+    <w:lsdException w:name="Dark List Accent 1" w:semiHidden="0" w:uiPriority="70" w:unhideWhenUsed="0"/>
+    <w:lsdException w:name="Colorful Shading Accent 1" w:semiHidden="0" w:uiPriority="71" w:unhideWhenUsed="0"/>
+    <w:lsdException w:name="Colorful List Accent 1" w:semiHidden="0" w:uiPriority="72" w:unhideWhenUsed="0"/>
+    <w:lsdException w:name="Colorful Grid Accent 1" w:semiHidden="0" w:uiPriority="73" w:unhideWhenUsed="0"/>
+    <w:lsdException w:name="Light Shading Accent 2" w:semiHidden="0" w:uiPriority="60" w:unhideWhenUsed="0"/>
+    <w:lsdException w:name="Light List Accent 2" w:semiHidden="0" w:uiPriority="61" w:unhideWhenUsed="0"/>
+    <w:lsdException w:name="Light Grid Accent 2" w:semiHidden="0" w:uiPriority="62" w:unhideWhenUsed="0"/>
+    <w:lsdException w:name="Medium Shading 1 Accent 2" w:semiHidden="0" w:uiPriority="63" w:unhideWhenUsed="0"/>
+    <w:lsdException w:name="Medium Shading 2 Accent 2" w:semiHidden="0" w:uiPriority="64" w:unhideWhenUsed="0"/>
+    <w:lsdException w:name="Medium List 1 Accent 2" w:semiHidden="0" w:uiPriority="65" w:unhideWhenUsed="0"/>
+    <w:lsdException w:name="Medium List 2 Accent 2" w:semiHidden="0" w:uiPriority="66" w:unhideWhenUsed="0"/>
+    <w:lsdException w:name="Medium Grid 1 Accent 2" w:semiHidden="0" w:uiPriority="67" w:unhideWhenUsed="0"/>
+    <w:lsdException w:name="Medium Grid 2 Accent 2" w:semiHidden="0" w:uiPriority="68" w:unhideWhenUsed="0"/>
+    <w:lsdException w:name="Medium Grid 3 Accent 2" w:semiHidden="0" w:uiPriority="69" w:unhideWhenUsed="0"/>
+    <w:lsdException w:name="Dark List Accent 2" w:semiHidden="0" w:uiPriority="70" w:unhideWhenUsed="0"/>
+    <w:lsdException w:name="Colorful Shading Accent 2" w:semiHidden="0" w:uiPriority="71" w:unhideWhenUsed="0"/>
+    <w:lsdException w:name="Colorful List Accent 2" w:semiHidden="0" w:uiPriority="72" w:unhideWhenUsed="0"/>
+    <w:lsdException w:name="Colorful Grid Accent 2" w:semiHidden="0" w:uiPriority="73" w:unhideWhenUsed="0"/>
+    <w:lsdException w:name="Light Shading Accent 3" w:semiHidden="0" w:uiPriority="60" w:unhideWhenUsed="0"/>
+    <w:lsdException w:name="Light List Accent 3" w:semiHidden="0" w:uiPriority="61" w:unhideWhenUsed="0"/>
+    <w:lsdException w:name="Light Grid Accent 3" w:semiHidden="0" w:uiPriority="62" w:unhideWhenUsed="0"/>
+    <w:lsdException w:name="Medium Shading 1 Accent 3" w:semiHidden="0" w:uiPriority="63" w:unhideWhenUsed="0"/>
+    <w:lsdException w:name="Medium Shading 2 Accent 3" w:semiHidden="0" w:uiPriority="64" w:unhideWhenUsed="0"/>
+    <w:lsdException w:name="Medium List 1 Accent 3" w:semiHidden="0" w:uiPriority="65" w:unhideWhenUsed="0"/>
+    <w:lsdException w:name="Medium List 2 Accent 3" w:semiHidden="0" w:uiPriority="66" w:unhideWhenUsed="0"/>
+    <w:lsdException w:name="Medium Grid 1 Accent 3" w:semiHidden="0" w:uiPriority="67" w:unhideWhenUsed="0"/>
+    <w:lsdException w:name="Medium Grid 2 Accent 3" w:semiHidden="0" w:uiPriority="68" w:unhideWhenUsed="0"/>
+    <w:lsdException w:name="Medium Grid 3 Accent 3" w:semiHidden="0" w:uiPriority="69" w:unhideWhenUsed="0"/>
+    <w:lsdException w:name="Dark List Accent 3" w:semiHidden="0" w:uiPriority="70" w:unhideWhenUsed="0"/>
+    <w:lsdException w:name="Colorful Shading Accent 3" w:semiHidden="0" w:uiPriority="71" w:unhideWhenUsed="0"/>
+    <w:lsdException w:name="Colorful List Accent 3" w:semiHidden="0" w:uiPriority="72" w:unhideWhenUsed="0"/>
+    <w:lsdException w:name="Colorful Grid Accent 3" w:semiHidden="0" w:uiPriority="73" w:unhideWhenUsed="0"/>
+    <w:lsdException w:name="Light Shading Accent 4" w:semiHidden="0" w:uiPriority="60" w:unhideWhenUsed="0"/>
+    <w:lsdException w:name="Light List Accent 4" w:semiHidden="0" w:uiPriority="61" w:unhideWhenUsed="0"/>
+    <w:lsdException w:name="Light Grid Accent 4" w:semiHidden="0" w:uiPriority="62" w:unhideWhenUsed="0"/>
+    <w:lsdException w:name="Medium Shading 1 Accent 4" w:semiHidden="0" w:uiPriority="63" w:unhideWhenUsed="0"/>
+    <w:lsdException w:name="Medium Shading 2 Accent 4" w:semiHidden="0" w:uiPriority="64" w:unhideWhenUsed="0"/>
+    <w:lsdException w:name="Medium List 1 Accent 4" w:semiHidden="0" w:uiPriority="65" w:unhideWhenUsed="0"/>
+    <w:lsdException w:name="Medium List 2 Accent 4" w:semiHidden="0" w:uiPriority="66" w:unhideWhenUsed="0"/>
+    <w:lsdException w:name="Medium Grid 1 Accent 4" w:semiHidden="0" w:uiPriority="67" w:unhideWhenUsed="0"/>
+    <w:lsdException w:name="Medium Grid 2 Accent 4" w:semiHidden="0" w:uiPriority="68" w:unhideWhenUsed="0"/>
+    <w:lsdException w:name="Medium Grid 3 Accent 4" w:semiHidden="0" w:uiPriority="69" w:unhideWhenUsed="0"/>
+    <w:lsdException w:name="Dark List Accent 4" w:semiHidden="0" w:uiPriority="70" w:unhideWhenUsed="0"/>
+    <w:lsdException w:name="Colorful Shading Accent 4" w:semiHidden="0" w:uiPriority="71" w:unhideWhenUsed="0"/>
+    <w:lsdException w:name="Colorful List Accent 4" w:semiHidden="0" w:uiPriority="72" w:unhideWhenUsed="0"/>
+    <w:lsdException w:name="Colorful Grid Accent 4" w:semiHidden="0" w:uiPriority="73" w:unhideWhenUsed="0"/>
+    <w:lsdException w:name="Light Shading Accent 5" w:semiHidden="0" w:uiPriority="60" w:unhideWhenUsed="0"/>
+    <w:lsdException w:name="Light List Accent 5" w:semiHidden="0" w:uiPriority="61" w:unhideWhenUsed="0"/>
+    <w:lsdException w:name="Light Grid Accent 5" w:semiHidden="0" w:uiPriority="62" w:unhideWhenUsed="0"/>
+    <w:lsdException w:name="Medium Shading 1 Accent 5" w:semiHidden="0" w:uiPriority="63" w:unhideWhenUsed="0"/>
+    <w:lsdException w:name="Medium Shading 2 Accent 5" w:semiHidden="0" w:uiPriority="64" w:unhideWhenUsed="0"/>
+    <w:lsdException w:name="Medium List 1 Accent 5" w:semiHidden="0" w:uiPriority="65" w:unhideWhenUsed="0"/>
+    <w:lsdException w:name="Medium List 2 Accent 5" w:semiHidden="0" w:uiPriority="66" w:unhideWhenUsed="0"/>
+    <w:lsdException w:name="Medium Grid 1 Accent 5" w:semiHidden="0" w:uiPriority="67" w:unhideWhenUsed="0"/>
+    <w:lsdException w:name="Medium Grid 2 Accent 5" w:semiHidden="0" w:uiPriority="68" w:unhideWhenUsed="0"/>
+    <w:lsdException w:name="Medium Grid 3 Accent 5" w:semiHidden="0" w:uiPriority="69" w:unhideWhenUsed="0"/>
+    <w:lsdException w:name="Dark List Accent 5" w:semiHidden="0" w:uiPriority="70" w:unhideWhenUsed="0"/>
+    <w:lsdException w:name="Colorful Shading Accent 5" w:semiHidden="0" w:uiPriority="71" w:unhideWhenUsed="0"/>
+    <w:lsdException w:name="Colorful List Accent 5" w:semiHidden="0" w:uiPriority="72" w:unhideWhenUsed="0"/>
+    <w:lsdException w:name="Colorful Grid Accent 5" w:semiHidden="0" w:uiPriority="73" w:unhideWhenUsed="0"/>
+    <w:lsdException w:name="Light Shading Accent 6" w:semiHidden="0" w:uiPriority="60" w:unhideWhenUsed="0"/>
+    <w:lsdException w:name="Light List Accent 6" w:semiHidden="0" w:uiPriority="61" w:unhideWhenUsed="0"/>
+    <w:lsdException w:name="Light Grid Accent 6" w:semiHidden="0" w:uiPriority="62" w:unhideWhenUsed="0"/>
+    <w:lsdException w:name="Medium Shading 1 Accent 6" w:semiHidden="0" w:uiPriority="63" w:unhideWhenUsed="0"/>
+    <w:lsdException w:name="Medium Shading 2 Accent 6" w:semiHidden="0" w:uiPriority="64" w:unhideWhenUsed="0"/>
+    <w:lsdException w:name="Medium List 1 Accent 6" w:semiHidden="0" w:uiPriority="65" w:unhideWhenUsed="0"/>
+    <w:lsdException w:name="Medium List 2 Accent 6" w:semiHidden="0" w:uiPriority="66" w:unhideWhenUsed="0"/>
+    <w:lsdException w:name="Medium Grid 1 Accent 6" w:semiHidden="0" w:uiPriority="67" w:unhideWhenUsed="0"/>
+    <w:lsdException w:name="Medium Grid 2 Accent 6" w:semiHidden="0" w:uiPriority="68" w:unhideWhenUsed="0"/>
+    <w:lsdException w:name="Medium Grid 3 Accent 6" w:semiHidden="0" w:uiPriority="69" w:unhideWhenUsed="0"/>
+    <w:lsdException w:name="Dark List Accent 6" w:semiHidden="0" w:uiPriority="70" w:unhideWhenUsed="0"/>
+    <w:lsdException w:name="Colorful Shading Accent 6" w:semiHidden="0" w:uiPriority="71" w:unhideWhenUsed="0"/>
+    <w:lsdException w:name="Colorful List Accent 6" w:semiHidden="0" w:uiPriority="72" w:unhideWhenUsed="0"/>
+    <w:lsdException w:name="Colorful Grid Accent 6" w:semiHidden="0" w:uiPriority="73" w:unhideWhenUsed="0"/>
+    <w:lsdException w:name="Subtle Emphasis" w:semiHidden="0" w:uiPriority="19" w:unhideWhenUsed="0" w:qFormat="1"/>
+    <w:lsdException w:name="Intense Emphasis" w:semiHidden="0" w:uiPriority="21" w:unhideWhenUsed="0" w:qFormat="1"/>
+    <w:lsdException w:name="Subtle Reference" w:semiHidden="0" w:uiPriority="31" w:unhideWhenUsed="0" w:qFormat="1"/>
+    <w:lsdException w:name="Intense Reference" w:semiHidden="0" w:uiPriority="32" w:unhideWhenUsed="0" w:qFormat="1"/>
+    <w:lsdException w:name="Book Title" w:semiHidden="0" w:uiPriority="33" w:unhideWhenUsed="0" w:qFormat="1"/>
+    <w:lsdException w:name="Bibliography" w:uiPriority="37"/>
+    <w:lsdException w:name="TOC Heading" w:uiPriority="39" w:qFormat="1"/>
   </w:latentStyles>
   <w:style w:type="paragraph" w:default="1" w:styleId="Normal">
     <w:name w:val="Normal"/>
   </w:style>
-  <w:style w:type="paragraph" w:styleId="Overskrift1">
+  <w:style w:type="paragraph" w:styleId="Heading1">
     <w:name w:val="heading 1"/>
     <w:basedOn w:val="Normal"/>
     <w:next w:val="Normal"/>
@@ -8005,7 +7772,7 @@
       <w:szCs w:val="40"/>
     </w:rPr>
   </w:style>
-  <w:style w:type="paragraph" w:styleId="Overskrift2">
+  <w:style w:type="paragraph" w:styleId="Heading2">
     <w:name w:val="heading 2"/>
     <w:basedOn w:val="Normal"/>
     <w:next w:val="Normal"/>
@@ -8021,7 +7788,7 @@
       <w:szCs w:val="32"/>
     </w:rPr>
   </w:style>
-  <w:style w:type="paragraph" w:styleId="Overskrift3">
+  <w:style w:type="paragraph" w:styleId="Heading3">
     <w:name w:val="heading 3"/>
     <w:basedOn w:val="Normal"/>
     <w:next w:val="Normal"/>
@@ -8038,7 +7805,7 @@
       <w:szCs w:val="28"/>
     </w:rPr>
   </w:style>
-  <w:style w:type="paragraph" w:styleId="Overskrift4">
+  <w:style w:type="paragraph" w:styleId="Heading4">
     <w:name w:val="heading 4"/>
     <w:basedOn w:val="Normal"/>
     <w:next w:val="Normal"/>
@@ -8055,7 +7822,7 @@
       <w:szCs w:val="24"/>
     </w:rPr>
   </w:style>
-  <w:style w:type="paragraph" w:styleId="Overskrift5">
+  <w:style w:type="paragraph" w:styleId="Heading5">
     <w:name w:val="heading 5"/>
     <w:basedOn w:val="Normal"/>
     <w:next w:val="Normal"/>
@@ -8070,7 +7837,7 @@
       <w:color w:val="666666"/>
     </w:rPr>
   </w:style>
-  <w:style w:type="paragraph" w:styleId="Overskrift6">
+  <w:style w:type="paragraph" w:styleId="Heading6">
     <w:name w:val="heading 6"/>
     <w:basedOn w:val="Normal"/>
     <w:next w:val="Normal"/>
@@ -8086,13 +7853,13 @@
       <w:color w:val="666666"/>
     </w:rPr>
   </w:style>
-  <w:style w:type="character" w:default="1" w:styleId="Standardskrifttypeiafsnit">
+  <w:style w:type="character" w:default="1" w:styleId="DefaultParagraphFont">
     <w:name w:val="Default Paragraph Font"/>
     <w:uiPriority w:val="1"/>
     <w:semiHidden/>
     <w:unhideWhenUsed/>
   </w:style>
-  <w:style w:type="table" w:default="1" w:styleId="Tabel-Normal">
+  <w:style w:type="table" w:default="1" w:styleId="TableNormal">
     <w:name w:val="Normal Table"/>
     <w:uiPriority w:val="99"/>
     <w:semiHidden/>
@@ -8107,7 +7874,7 @@
       </w:tblCellMar>
     </w:tblPr>
   </w:style>
-  <w:style w:type="numbering" w:default="1" w:styleId="Ingenoversigt">
+  <w:style w:type="numbering" w:default="1" w:styleId="NoList">
     <w:name w:val="No List"/>
     <w:uiPriority w:val="99"/>
     <w:semiHidden/>
@@ -8124,7 +7891,7 @@
       </w:tblCellMar>
     </w:tblPr>
   </w:style>
-  <w:style w:type="paragraph" w:styleId="Titel">
+  <w:style w:type="paragraph" w:styleId="Title">
     <w:name w:val="Title"/>
     <w:basedOn w:val="Normal"/>
     <w:next w:val="Normal"/>
@@ -8139,7 +7906,7 @@
       <w:szCs w:val="52"/>
     </w:rPr>
   </w:style>
-  <w:style w:type="paragraph" w:styleId="Undertitel">
+  <w:style w:type="paragraph" w:styleId="Subtitle">
     <w:name w:val="Subtitle"/>
     <w:basedOn w:val="Normal"/>
     <w:next w:val="Normal"/>
@@ -8358,14 +8125,616 @@
       <w:tblStyleColBandSize w:val="1"/>
     </w:tblPr>
   </w:style>
-  <w:style w:type="character" w:styleId="Pladsholdertekst">
+  <w:style w:type="character" w:styleId="PlaceholderText">
     <w:name w:val="Placeholder Text"/>
-    <w:basedOn w:val="Standardskrifttypeiafsnit"/>
+    <w:basedOn w:val="DefaultParagraphFont"/>
     <w:uiPriority w:val="99"/>
     <w:semiHidden/>
     <w:rsid w:val="008039A5"/>
     <w:rPr>
       <w:color w:val="808080"/>
+    </w:rPr>
+  </w:style>
+  <w:style w:type="paragraph" w:styleId="BalloonText">
+    <w:name w:val="Balloon Text"/>
+    <w:basedOn w:val="Normal"/>
+    <w:link w:val="BalloonTextChar"/>
+    <w:uiPriority w:val="99"/>
+    <w:semiHidden/>
+    <w:unhideWhenUsed/>
+    <w:rsid w:val="00020A25"/>
+    <w:pPr>
+      <w:spacing w:line="240" w:lineRule="auto"/>
+    </w:pPr>
+    <w:rPr>
+      <w:rFonts w:ascii="Tahoma" w:hAnsi="Tahoma" w:cs="Tahoma"/>
+      <w:sz w:val="16"/>
+      <w:szCs w:val="16"/>
+    </w:rPr>
+  </w:style>
+  <w:style w:type="character" w:customStyle="1" w:styleId="BalloonTextChar">
+    <w:name w:val="Balloon Text Char"/>
+    <w:basedOn w:val="DefaultParagraphFont"/>
+    <w:link w:val="BalloonText"/>
+    <w:uiPriority w:val="99"/>
+    <w:semiHidden/>
+    <w:rsid w:val="00020A25"/>
+    <w:rPr>
+      <w:rFonts w:ascii="Tahoma" w:hAnsi="Tahoma" w:cs="Tahoma"/>
+      <w:sz w:val="16"/>
+      <w:szCs w:val="16"/>
+    </w:rPr>
+  </w:style>
+</w:styles>
+</file>
+
+<file path=word/stylesWithEffects.xml><?xml version="1.0" encoding="utf-8"?>
+<w:styles xmlns:wpc="http://schemas.microsoft.com/office/word/2010/wordprocessingCanvas" xmlns:mc="http://schemas.openxmlformats.org/markup-compatibility/2006" xmlns:o="urn:schemas-microsoft-com:office:office" xmlns:r="http://schemas.openxmlformats.org/officeDocument/2006/relationships" xmlns:m="http://schemas.openxmlformats.org/officeDocument/2006/math" xmlns:v="urn:schemas-microsoft-com:vml" xmlns:wp14="http://schemas.microsoft.com/office/word/2010/wordprocessingDrawing" xmlns:wp="http://schemas.openxmlformats.org/drawingml/2006/wordprocessingDrawing" xmlns:w10="urn:schemas-microsoft-com:office:word" xmlns:w="http://schemas.openxmlformats.org/wordprocessingml/2006/main" xmlns:w14="http://schemas.microsoft.com/office/word/2010/wordml" xmlns:wpg="http://schemas.microsoft.com/office/word/2010/wordprocessingGroup" xmlns:wpi="http://schemas.microsoft.com/office/word/2010/wordprocessingInk" xmlns:wne="http://schemas.microsoft.com/office/word/2006/wordml" xmlns:wps="http://schemas.microsoft.com/office/word/2010/wordprocessingShape" mc:Ignorable="w14 wp14">
+  <w:docDefaults>
+    <w:rPrDefault>
+      <w:rPr>
+        <w:rFonts w:ascii="Arial" w:eastAsia="Arial" w:hAnsi="Arial" w:cs="Arial"/>
+        <w:color w:val="000000"/>
+        <w:sz w:val="22"/>
+        <w:szCs w:val="22"/>
+        <w:lang w:val="da-DK" w:eastAsia="da-DK" w:bidi="ar-SA"/>
+      </w:rPr>
+    </w:rPrDefault>
+    <w:pPrDefault>
+      <w:pPr>
+        <w:spacing w:line="276" w:lineRule="auto"/>
+      </w:pPr>
+    </w:pPrDefault>
+  </w:docDefaults>
+  <w:latentStyles w:defLockedState="0" w:defUIPriority="99" w:defSemiHidden="1" w:defUnhideWhenUsed="1" w:defQFormat="0" w:count="267">
+    <w:lsdException w:name="Normal" w:semiHidden="0" w:uiPriority="0" w:unhideWhenUsed="0" w:qFormat="1"/>
+    <w:lsdException w:name="heading 1" w:semiHidden="0" w:uiPriority="9" w:unhideWhenUsed="0" w:qFormat="1"/>
+    <w:lsdException w:name="heading 2" w:uiPriority="9" w:qFormat="1"/>
+    <w:lsdException w:name="heading 3" w:uiPriority="9" w:qFormat="1"/>
+    <w:lsdException w:name="heading 4" w:uiPriority="9" w:qFormat="1"/>
+    <w:lsdException w:name="heading 5" w:uiPriority="9" w:qFormat="1"/>
+    <w:lsdException w:name="heading 6" w:uiPriority="9" w:qFormat="1"/>
+    <w:lsdException w:name="heading 7" w:uiPriority="9" w:qFormat="1"/>
+    <w:lsdException w:name="heading 8" w:uiPriority="9" w:qFormat="1"/>
+    <w:lsdException w:name="heading 9" w:uiPriority="9" w:qFormat="1"/>
+    <w:lsdException w:name="toc 1" w:uiPriority="39"/>
+    <w:lsdException w:name="toc 2" w:uiPriority="39"/>
+    <w:lsdException w:name="toc 3" w:uiPriority="39"/>
+    <w:lsdException w:name="toc 4" w:uiPriority="39"/>
+    <w:lsdException w:name="toc 5" w:uiPriority="39"/>
+    <w:lsdException w:name="toc 6" w:uiPriority="39"/>
+    <w:lsdException w:name="toc 7" w:uiPriority="39"/>
+    <w:lsdException w:name="toc 8" w:uiPriority="39"/>
+    <w:lsdException w:name="toc 9" w:uiPriority="39"/>
+    <w:lsdException w:name="caption" w:uiPriority="35" w:qFormat="1"/>
+    <w:lsdException w:name="Title" w:semiHidden="0" w:uiPriority="10" w:unhideWhenUsed="0" w:qFormat="1"/>
+    <w:lsdException w:name="Default Paragraph Font" w:uiPriority="1"/>
+    <w:lsdException w:name="Subtitle" w:semiHidden="0" w:uiPriority="11" w:unhideWhenUsed="0" w:qFormat="1"/>
+    <w:lsdException w:name="Strong" w:semiHidden="0" w:uiPriority="22" w:unhideWhenUsed="0" w:qFormat="1"/>
+    <w:lsdException w:name="Emphasis" w:semiHidden="0" w:uiPriority="20" w:unhideWhenUsed="0" w:qFormat="1"/>
+    <w:lsdException w:name="Table Grid" w:semiHidden="0" w:uiPriority="39" w:unhideWhenUsed="0"/>
+    <w:lsdException w:name="Placeholder Text" w:unhideWhenUsed="0"/>
+    <w:lsdException w:name="No Spacing" w:semiHidden="0" w:uiPriority="1" w:unhideWhenUsed="0" w:qFormat="1"/>
+    <w:lsdException w:name="Light Shading" w:semiHidden="0" w:uiPriority="60" w:unhideWhenUsed="0"/>
+    <w:lsdException w:name="Light List" w:semiHidden="0" w:uiPriority="61" w:unhideWhenUsed="0"/>
+    <w:lsdException w:name="Light Grid" w:semiHidden="0" w:uiPriority="62" w:unhideWhenUsed="0"/>
+    <w:lsdException w:name="Medium Shading 1" w:semiHidden="0" w:uiPriority="63" w:unhideWhenUsed="0"/>
+    <w:lsdException w:name="Medium Shading 2" w:semiHidden="0" w:uiPriority="64" w:unhideWhenUsed="0"/>
+    <w:lsdException w:name="Medium List 1" w:semiHidden="0" w:uiPriority="65" w:unhideWhenUsed="0"/>
+    <w:lsdException w:name="Medium List 2" w:semiHidden="0" w:uiPriority="66" w:unhideWhenUsed="0"/>
+    <w:lsdException w:name="Medium Grid 1" w:semiHidden="0" w:uiPriority="67" w:unhideWhenUsed="0"/>
+    <w:lsdException w:name="Medium Grid 2" w:semiHidden="0" w:uiPriority="68" w:unhideWhenUsed="0"/>
+    <w:lsdException w:name="Medium Grid 3" w:semiHidden="0" w:uiPriority="69" w:unhideWhenUsed="0"/>
+    <w:lsdException w:name="Dark List" w:semiHidden="0" w:uiPriority="70" w:unhideWhenUsed="0"/>
+    <w:lsdException w:name="Colorful Shading" w:semiHidden="0" w:uiPriority="71" w:unhideWhenUsed="0"/>
+    <w:lsdException w:name="Colorful List" w:semiHidden="0" w:uiPriority="72" w:unhideWhenUsed="0"/>
+    <w:lsdException w:name="Colorful Grid" w:semiHidden="0" w:uiPriority="73" w:unhideWhenUsed="0"/>
+    <w:lsdException w:name="Light Shading Accent 1" w:semiHidden="0" w:uiPriority="60" w:unhideWhenUsed="0"/>
+    <w:lsdException w:name="Light List Accent 1" w:semiHidden="0" w:uiPriority="61" w:unhideWhenUsed="0"/>
+    <w:lsdException w:name="Light Grid Accent 1" w:semiHidden="0" w:uiPriority="62" w:unhideWhenUsed="0"/>
+    <w:lsdException w:name="Medium Shading 1 Accent 1" w:semiHidden="0" w:uiPriority="63" w:unhideWhenUsed="0"/>
+    <w:lsdException w:name="Medium Shading 2 Accent 1" w:semiHidden="0" w:uiPriority="64" w:unhideWhenUsed="0"/>
+    <w:lsdException w:name="Medium List 1 Accent 1" w:semiHidden="0" w:uiPriority="65" w:unhideWhenUsed="0"/>
+    <w:lsdException w:name="Revision" w:unhideWhenUsed="0"/>
+    <w:lsdException w:name="List Paragraph" w:semiHidden="0" w:uiPriority="34" w:unhideWhenUsed="0" w:qFormat="1"/>
+    <w:lsdException w:name="Quote" w:semiHidden="0" w:uiPriority="29" w:unhideWhenUsed="0" w:qFormat="1"/>
+    <w:lsdException w:name="Intense Quote" w:semiHidden="0" w:uiPriority="30" w:unhideWhenUsed="0" w:qFormat="1"/>
+    <w:lsdException w:name="Medium List 2 Accent 1" w:semiHidden="0" w:uiPriority="66" w:unhideWhenUsed="0"/>
+    <w:lsdException w:name="Medium Grid 1 Accent 1" w:semiHidden="0" w:uiPriority="67" w:unhideWhenUsed="0"/>
+    <w:lsdException w:name="Medium Grid 2 Accent 1" w:semiHidden="0" w:uiPriority="68" w:unhideWhenUsed="0"/>
+    <w:lsdException w:name="Medium Grid 3 Accent 1" w:semiHidden="0" w:uiPriority="69" w:unhideWhenUsed="0"/>
+    <w:lsdException w:name="Dark List Accent 1" w:semiHidden="0" w:uiPriority="70" w:unhideWhenUsed="0"/>
+    <w:lsdException w:name="Colorful Shading Accent 1" w:semiHidden="0" w:uiPriority="71" w:unhideWhenUsed="0"/>
+    <w:lsdException w:name="Colorful List Accent 1" w:semiHidden="0" w:uiPriority="72" w:unhideWhenUsed="0"/>
+    <w:lsdException w:name="Colorful Grid Accent 1" w:semiHidden="0" w:uiPriority="73" w:unhideWhenUsed="0"/>
+    <w:lsdException w:name="Light Shading Accent 2" w:semiHidden="0" w:uiPriority="60" w:unhideWhenUsed="0"/>
+    <w:lsdException w:name="Light List Accent 2" w:semiHidden="0" w:uiPriority="61" w:unhideWhenUsed="0"/>
+    <w:lsdException w:name="Light Grid Accent 2" w:semiHidden="0" w:uiPriority="62" w:unhideWhenUsed="0"/>
+    <w:lsdException w:name="Medium Shading 1 Accent 2" w:semiHidden="0" w:uiPriority="63" w:unhideWhenUsed="0"/>
+    <w:lsdException w:name="Medium Shading 2 Accent 2" w:semiHidden="0" w:uiPriority="64" w:unhideWhenUsed="0"/>
+    <w:lsdException w:name="Medium List 1 Accent 2" w:semiHidden="0" w:uiPriority="65" w:unhideWhenUsed="0"/>
+    <w:lsdException w:name="Medium List 2 Accent 2" w:semiHidden="0" w:uiPriority="66" w:unhideWhenUsed="0"/>
+    <w:lsdException w:name="Medium Grid 1 Accent 2" w:semiHidden="0" w:uiPriority="67" w:unhideWhenUsed="0"/>
+    <w:lsdException w:name="Medium Grid 2 Accent 2" w:semiHidden="0" w:uiPriority="68" w:unhideWhenUsed="0"/>
+    <w:lsdException w:name="Medium Grid 3 Accent 2" w:semiHidden="0" w:uiPriority="69" w:unhideWhenUsed="0"/>
+    <w:lsdException w:name="Dark List Accent 2" w:semiHidden="0" w:uiPriority="70" w:unhideWhenUsed="0"/>
+    <w:lsdException w:name="Colorful Shading Accent 2" w:semiHidden="0" w:uiPriority="71" w:unhideWhenUsed="0"/>
+    <w:lsdException w:name="Colorful List Accent 2" w:semiHidden="0" w:uiPriority="72" w:unhideWhenUsed="0"/>
+    <w:lsdException w:name="Colorful Grid Accent 2" w:semiHidden="0" w:uiPriority="73" w:unhideWhenUsed="0"/>
+    <w:lsdException w:name="Light Shading Accent 3" w:semiHidden="0" w:uiPriority="60" w:unhideWhenUsed="0"/>
+    <w:lsdException w:name="Light List Accent 3" w:semiHidden="0" w:uiPriority="61" w:unhideWhenUsed="0"/>
+    <w:lsdException w:name="Light Grid Accent 3" w:semiHidden="0" w:uiPriority="62" w:unhideWhenUsed="0"/>
+    <w:lsdException w:name="Medium Shading 1 Accent 3" w:semiHidden="0" w:uiPriority="63" w:unhideWhenUsed="0"/>
+    <w:lsdException w:name="Medium Shading 2 Accent 3" w:semiHidden="0" w:uiPriority="64" w:unhideWhenUsed="0"/>
+    <w:lsdException w:name="Medium List 1 Accent 3" w:semiHidden="0" w:uiPriority="65" w:unhideWhenUsed="0"/>
+    <w:lsdException w:name="Medium List 2 Accent 3" w:semiHidden="0" w:uiPriority="66" w:unhideWhenUsed="0"/>
+    <w:lsdException w:name="Medium Grid 1 Accent 3" w:semiHidden="0" w:uiPriority="67" w:unhideWhenUsed="0"/>
+    <w:lsdException w:name="Medium Grid 2 Accent 3" w:semiHidden="0" w:uiPriority="68" w:unhideWhenUsed="0"/>
+    <w:lsdException w:name="Medium Grid 3 Accent 3" w:semiHidden="0" w:uiPriority="69" w:unhideWhenUsed="0"/>
+    <w:lsdException w:name="Dark List Accent 3" w:semiHidden="0" w:uiPriority="70" w:unhideWhenUsed="0"/>
+    <w:lsdException w:name="Colorful Shading Accent 3" w:semiHidden="0" w:uiPriority="71" w:unhideWhenUsed="0"/>
+    <w:lsdException w:name="Colorful List Accent 3" w:semiHidden="0" w:uiPriority="72" w:unhideWhenUsed="0"/>
+    <w:lsdException w:name="Colorful Grid Accent 3" w:semiHidden="0" w:uiPriority="73" w:unhideWhenUsed="0"/>
+    <w:lsdException w:name="Light Shading Accent 4" w:semiHidden="0" w:uiPriority="60" w:unhideWhenUsed="0"/>
+    <w:lsdException w:name="Light List Accent 4" w:semiHidden="0" w:uiPriority="61" w:unhideWhenUsed="0"/>
+    <w:lsdException w:name="Light Grid Accent 4" w:semiHidden="0" w:uiPriority="62" w:unhideWhenUsed="0"/>
+    <w:lsdException w:name="Medium Shading 1 Accent 4" w:semiHidden="0" w:uiPriority="63" w:unhideWhenUsed="0"/>
+    <w:lsdException w:name="Medium Shading 2 Accent 4" w:semiHidden="0" w:uiPriority="64" w:unhideWhenUsed="0"/>
+    <w:lsdException w:name="Medium List 1 Accent 4" w:semiHidden="0" w:uiPriority="65" w:unhideWhenUsed="0"/>
+    <w:lsdException w:name="Medium List 2 Accent 4" w:semiHidden="0" w:uiPriority="66" w:unhideWhenUsed="0"/>
+    <w:lsdException w:name="Medium Grid 1 Accent 4" w:semiHidden="0" w:uiPriority="67" w:unhideWhenUsed="0"/>
+    <w:lsdException w:name="Medium Grid 2 Accent 4" w:semiHidden="0" w:uiPriority="68" w:unhideWhenUsed="0"/>
+    <w:lsdException w:name="Medium Grid 3 Accent 4" w:semiHidden="0" w:uiPriority="69" w:unhideWhenUsed="0"/>
+    <w:lsdException w:name="Dark List Accent 4" w:semiHidden="0" w:uiPriority="70" w:unhideWhenUsed="0"/>
+    <w:lsdException w:name="Colorful Shading Accent 4" w:semiHidden="0" w:uiPriority="71" w:unhideWhenUsed="0"/>
+    <w:lsdException w:name="Colorful List Accent 4" w:semiHidden="0" w:uiPriority="72" w:unhideWhenUsed="0"/>
+    <w:lsdException w:name="Colorful Grid Accent 4" w:semiHidden="0" w:uiPriority="73" w:unhideWhenUsed="0"/>
+    <w:lsdException w:name="Light Shading Accent 5" w:semiHidden="0" w:uiPriority="60" w:unhideWhenUsed="0"/>
+    <w:lsdException w:name="Light List Accent 5" w:semiHidden="0" w:uiPriority="61" w:unhideWhenUsed="0"/>
+    <w:lsdException w:name="Light Grid Accent 5" w:semiHidden="0" w:uiPriority="62" w:unhideWhenUsed="0"/>
+    <w:lsdException w:name="Medium Shading 1 Accent 5" w:semiHidden="0" w:uiPriority="63" w:unhideWhenUsed="0"/>
+    <w:lsdException w:name="Medium Shading 2 Accent 5" w:semiHidden="0" w:uiPriority="64" w:unhideWhenUsed="0"/>
+    <w:lsdException w:name="Medium List 1 Accent 5" w:semiHidden="0" w:uiPriority="65" w:unhideWhenUsed="0"/>
+    <w:lsdException w:name="Medium List 2 Accent 5" w:semiHidden="0" w:uiPriority="66" w:unhideWhenUsed="0"/>
+    <w:lsdException w:name="Medium Grid 1 Accent 5" w:semiHidden="0" w:uiPriority="67" w:unhideWhenUsed="0"/>
+    <w:lsdException w:name="Medium Grid 2 Accent 5" w:semiHidden="0" w:uiPriority="68" w:unhideWhenUsed="0"/>
+    <w:lsdException w:name="Medium Grid 3 Accent 5" w:semiHidden="0" w:uiPriority="69" w:unhideWhenUsed="0"/>
+    <w:lsdException w:name="Dark List Accent 5" w:semiHidden="0" w:uiPriority="70" w:unhideWhenUsed="0"/>
+    <w:lsdException w:name="Colorful Shading Accent 5" w:semiHidden="0" w:uiPriority="71" w:unhideWhenUsed="0"/>
+    <w:lsdException w:name="Colorful List Accent 5" w:semiHidden="0" w:uiPriority="72" w:unhideWhenUsed="0"/>
+    <w:lsdException w:name="Colorful Grid Accent 5" w:semiHidden="0" w:uiPriority="73" w:unhideWhenUsed="0"/>
+    <w:lsdException w:name="Light Shading Accent 6" w:semiHidden="0" w:uiPriority="60" w:unhideWhenUsed="0"/>
+    <w:lsdException w:name="Light List Accent 6" w:semiHidden="0" w:uiPriority="61" w:unhideWhenUsed="0"/>
+    <w:lsdException w:name="Light Grid Accent 6" w:semiHidden="0" w:uiPriority="62" w:unhideWhenUsed="0"/>
+    <w:lsdException w:name="Medium Shading 1 Accent 6" w:semiHidden="0" w:uiPriority="63" w:unhideWhenUsed="0"/>
+    <w:lsdException w:name="Medium Shading 2 Accent 6" w:semiHidden="0" w:uiPriority="64" w:unhideWhenUsed="0"/>
+    <w:lsdException w:name="Medium List 1 Accent 6" w:semiHidden="0" w:uiPriority="65" w:unhideWhenUsed="0"/>
+    <w:lsdException w:name="Medium List 2 Accent 6" w:semiHidden="0" w:uiPriority="66" w:unhideWhenUsed="0"/>
+    <w:lsdException w:name="Medium Grid 1 Accent 6" w:semiHidden="0" w:uiPriority="67" w:unhideWhenUsed="0"/>
+    <w:lsdException w:name="Medium Grid 2 Accent 6" w:semiHidden="0" w:uiPriority="68" w:unhideWhenUsed="0"/>
+    <w:lsdException w:name="Medium Grid 3 Accent 6" w:semiHidden="0" w:uiPriority="69" w:unhideWhenUsed="0"/>
+    <w:lsdException w:name="Dark List Accent 6" w:semiHidden="0" w:uiPriority="70" w:unhideWhenUsed="0"/>
+    <w:lsdException w:name="Colorful Shading Accent 6" w:semiHidden="0" w:uiPriority="71" w:unhideWhenUsed="0"/>
+    <w:lsdException w:name="Colorful List Accent 6" w:semiHidden="0" w:uiPriority="72" w:unhideWhenUsed="0"/>
+    <w:lsdException w:name="Colorful Grid Accent 6" w:semiHidden="0" w:uiPriority="73" w:unhideWhenUsed="0"/>
+    <w:lsdException w:name="Subtle Emphasis" w:semiHidden="0" w:uiPriority="19" w:unhideWhenUsed="0" w:qFormat="1"/>
+    <w:lsdException w:name="Intense Emphasis" w:semiHidden="0" w:uiPriority="21" w:unhideWhenUsed="0" w:qFormat="1"/>
+    <w:lsdException w:name="Subtle Reference" w:semiHidden="0" w:uiPriority="31" w:unhideWhenUsed="0" w:qFormat="1"/>
+    <w:lsdException w:name="Intense Reference" w:semiHidden="0" w:uiPriority="32" w:unhideWhenUsed="0" w:qFormat="1"/>
+    <w:lsdException w:name="Book Title" w:semiHidden="0" w:uiPriority="33" w:unhideWhenUsed="0" w:qFormat="1"/>
+    <w:lsdException w:name="Bibliography" w:uiPriority="37"/>
+    <w:lsdException w:name="TOC Heading" w:uiPriority="39" w:qFormat="1"/>
+  </w:latentStyles>
+  <w:style w:type="paragraph" w:default="1" w:styleId="Normal">
+    <w:name w:val="Normal"/>
+  </w:style>
+  <w:style w:type="paragraph" w:styleId="Heading1">
+    <w:name w:val="heading 1"/>
+    <w:basedOn w:val="Normal"/>
+    <w:next w:val="Normal"/>
+    <w:pPr>
+      <w:keepNext/>
+      <w:keepLines/>
+      <w:spacing w:before="400" w:after="120"/>
+      <w:contextualSpacing/>
+      <w:outlineLvl w:val="0"/>
+    </w:pPr>
+    <w:rPr>
+      <w:sz w:val="40"/>
+      <w:szCs w:val="40"/>
+    </w:rPr>
+  </w:style>
+  <w:style w:type="paragraph" w:styleId="Heading2">
+    <w:name w:val="heading 2"/>
+    <w:basedOn w:val="Normal"/>
+    <w:next w:val="Normal"/>
+    <w:pPr>
+      <w:keepNext/>
+      <w:keepLines/>
+      <w:spacing w:before="360" w:after="120"/>
+      <w:contextualSpacing/>
+      <w:outlineLvl w:val="1"/>
+    </w:pPr>
+    <w:rPr>
+      <w:sz w:val="32"/>
+      <w:szCs w:val="32"/>
+    </w:rPr>
+  </w:style>
+  <w:style w:type="paragraph" w:styleId="Heading3">
+    <w:name w:val="heading 3"/>
+    <w:basedOn w:val="Normal"/>
+    <w:next w:val="Normal"/>
+    <w:pPr>
+      <w:keepNext/>
+      <w:keepLines/>
+      <w:spacing w:before="320" w:after="80"/>
+      <w:contextualSpacing/>
+      <w:outlineLvl w:val="2"/>
+    </w:pPr>
+    <w:rPr>
+      <w:color w:val="434343"/>
+      <w:sz w:val="28"/>
+      <w:szCs w:val="28"/>
+    </w:rPr>
+  </w:style>
+  <w:style w:type="paragraph" w:styleId="Heading4">
+    <w:name w:val="heading 4"/>
+    <w:basedOn w:val="Normal"/>
+    <w:next w:val="Normal"/>
+    <w:pPr>
+      <w:keepNext/>
+      <w:keepLines/>
+      <w:spacing w:before="280" w:after="80"/>
+      <w:contextualSpacing/>
+      <w:outlineLvl w:val="3"/>
+    </w:pPr>
+    <w:rPr>
+      <w:color w:val="666666"/>
+      <w:sz w:val="24"/>
+      <w:szCs w:val="24"/>
+    </w:rPr>
+  </w:style>
+  <w:style w:type="paragraph" w:styleId="Heading5">
+    <w:name w:val="heading 5"/>
+    <w:basedOn w:val="Normal"/>
+    <w:next w:val="Normal"/>
+    <w:pPr>
+      <w:keepNext/>
+      <w:keepLines/>
+      <w:spacing w:before="240" w:after="80"/>
+      <w:contextualSpacing/>
+      <w:outlineLvl w:val="4"/>
+    </w:pPr>
+    <w:rPr>
+      <w:color w:val="666666"/>
+    </w:rPr>
+  </w:style>
+  <w:style w:type="paragraph" w:styleId="Heading6">
+    <w:name w:val="heading 6"/>
+    <w:basedOn w:val="Normal"/>
+    <w:next w:val="Normal"/>
+    <w:pPr>
+      <w:keepNext/>
+      <w:keepLines/>
+      <w:spacing w:before="240" w:after="80"/>
+      <w:contextualSpacing/>
+      <w:outlineLvl w:val="5"/>
+    </w:pPr>
+    <w:rPr>
+      <w:i/>
+      <w:color w:val="666666"/>
+    </w:rPr>
+  </w:style>
+  <w:style w:type="character" w:default="1" w:styleId="DefaultParagraphFont">
+    <w:name w:val="Default Paragraph Font"/>
+    <w:uiPriority w:val="1"/>
+    <w:semiHidden/>
+    <w:unhideWhenUsed/>
+  </w:style>
+  <w:style w:type="table" w:default="1" w:styleId="TableNormal">
+    <w:name w:val="Normal Table"/>
+    <w:uiPriority w:val="99"/>
+    <w:semiHidden/>
+    <w:unhideWhenUsed/>
+    <w:tblPr>
+      <w:tblInd w:w="0" w:type="dxa"/>
+      <w:tblCellMar>
+        <w:top w:w="0" w:type="dxa"/>
+        <w:left w:w="108" w:type="dxa"/>
+        <w:bottom w:w="0" w:type="dxa"/>
+        <w:right w:w="108" w:type="dxa"/>
+      </w:tblCellMar>
+    </w:tblPr>
+  </w:style>
+  <w:style w:type="numbering" w:default="1" w:styleId="NoList">
+    <w:name w:val="No List"/>
+    <w:uiPriority w:val="99"/>
+    <w:semiHidden/>
+    <w:unhideWhenUsed/>
+  </w:style>
+  <w:style w:type="table" w:customStyle="1" w:styleId="TableNormal1">
+    <w:name w:val="Table Normal1"/>
+    <w:tblPr>
+      <w:tblCellMar>
+        <w:top w:w="0" w:type="dxa"/>
+        <w:left w:w="0" w:type="dxa"/>
+        <w:bottom w:w="0" w:type="dxa"/>
+        <w:right w:w="0" w:type="dxa"/>
+      </w:tblCellMar>
+    </w:tblPr>
+  </w:style>
+  <w:style w:type="paragraph" w:styleId="Title">
+    <w:name w:val="Title"/>
+    <w:basedOn w:val="Normal"/>
+    <w:next w:val="Normal"/>
+    <w:pPr>
+      <w:keepNext/>
+      <w:keepLines/>
+      <w:spacing w:after="60"/>
+      <w:contextualSpacing/>
+    </w:pPr>
+    <w:rPr>
+      <w:sz w:val="52"/>
+      <w:szCs w:val="52"/>
+    </w:rPr>
+  </w:style>
+  <w:style w:type="paragraph" w:styleId="Subtitle">
+    <w:name w:val="Subtitle"/>
+    <w:basedOn w:val="Normal"/>
+    <w:next w:val="Normal"/>
+    <w:pPr>
+      <w:keepNext/>
+      <w:keepLines/>
+      <w:spacing w:after="320"/>
+      <w:contextualSpacing/>
+    </w:pPr>
+    <w:rPr>
+      <w:color w:val="666666"/>
+      <w:sz w:val="30"/>
+      <w:szCs w:val="30"/>
+    </w:rPr>
+  </w:style>
+  <w:style w:type="table" w:customStyle="1" w:styleId="a">
+    <w:basedOn w:val="TableNormal1"/>
+    <w:tblPr>
+      <w:tblStyleRowBandSize w:val="1"/>
+      <w:tblStyleColBandSize w:val="1"/>
+    </w:tblPr>
+  </w:style>
+  <w:style w:type="table" w:customStyle="1" w:styleId="a0">
+    <w:basedOn w:val="TableNormal1"/>
+    <w:tblPr>
+      <w:tblStyleRowBandSize w:val="1"/>
+      <w:tblStyleColBandSize w:val="1"/>
+    </w:tblPr>
+  </w:style>
+  <w:style w:type="table" w:customStyle="1" w:styleId="a1">
+    <w:basedOn w:val="TableNormal1"/>
+    <w:tblPr>
+      <w:tblStyleRowBandSize w:val="1"/>
+      <w:tblStyleColBandSize w:val="1"/>
+    </w:tblPr>
+  </w:style>
+  <w:style w:type="table" w:customStyle="1" w:styleId="a2">
+    <w:basedOn w:val="TableNormal1"/>
+    <w:tblPr>
+      <w:tblStyleRowBandSize w:val="1"/>
+      <w:tblStyleColBandSize w:val="1"/>
+    </w:tblPr>
+  </w:style>
+  <w:style w:type="table" w:customStyle="1" w:styleId="a3">
+    <w:basedOn w:val="TableNormal1"/>
+    <w:tblPr>
+      <w:tblStyleRowBandSize w:val="1"/>
+      <w:tblStyleColBandSize w:val="1"/>
+    </w:tblPr>
+  </w:style>
+  <w:style w:type="table" w:customStyle="1" w:styleId="a4">
+    <w:basedOn w:val="TableNormal1"/>
+    <w:tblPr>
+      <w:tblStyleRowBandSize w:val="1"/>
+      <w:tblStyleColBandSize w:val="1"/>
+    </w:tblPr>
+  </w:style>
+  <w:style w:type="table" w:customStyle="1" w:styleId="a5">
+    <w:basedOn w:val="TableNormal1"/>
+    <w:tblPr>
+      <w:tblStyleRowBandSize w:val="1"/>
+      <w:tblStyleColBandSize w:val="1"/>
+    </w:tblPr>
+  </w:style>
+  <w:style w:type="table" w:customStyle="1" w:styleId="a6">
+    <w:basedOn w:val="TableNormal1"/>
+    <w:tblPr>
+      <w:tblStyleRowBandSize w:val="1"/>
+      <w:tblStyleColBandSize w:val="1"/>
+    </w:tblPr>
+  </w:style>
+  <w:style w:type="table" w:customStyle="1" w:styleId="a7">
+    <w:basedOn w:val="TableNormal1"/>
+    <w:tblPr>
+      <w:tblStyleRowBandSize w:val="1"/>
+      <w:tblStyleColBandSize w:val="1"/>
+    </w:tblPr>
+  </w:style>
+  <w:style w:type="table" w:customStyle="1" w:styleId="a8">
+    <w:basedOn w:val="TableNormal1"/>
+    <w:tblPr>
+      <w:tblStyleRowBandSize w:val="1"/>
+      <w:tblStyleColBandSize w:val="1"/>
+    </w:tblPr>
+  </w:style>
+  <w:style w:type="table" w:customStyle="1" w:styleId="a9">
+    <w:basedOn w:val="TableNormal1"/>
+    <w:tblPr>
+      <w:tblStyleRowBandSize w:val="1"/>
+      <w:tblStyleColBandSize w:val="1"/>
+    </w:tblPr>
+  </w:style>
+  <w:style w:type="table" w:customStyle="1" w:styleId="aa">
+    <w:basedOn w:val="TableNormal1"/>
+    <w:tblPr>
+      <w:tblStyleRowBandSize w:val="1"/>
+      <w:tblStyleColBandSize w:val="1"/>
+    </w:tblPr>
+  </w:style>
+  <w:style w:type="table" w:customStyle="1" w:styleId="ab">
+    <w:basedOn w:val="TableNormal1"/>
+    <w:tblPr>
+      <w:tblStyleRowBandSize w:val="1"/>
+      <w:tblStyleColBandSize w:val="1"/>
+    </w:tblPr>
+  </w:style>
+  <w:style w:type="table" w:customStyle="1" w:styleId="ac">
+    <w:basedOn w:val="TableNormal1"/>
+    <w:tblPr>
+      <w:tblStyleRowBandSize w:val="1"/>
+      <w:tblStyleColBandSize w:val="1"/>
+    </w:tblPr>
+  </w:style>
+  <w:style w:type="table" w:customStyle="1" w:styleId="ad">
+    <w:basedOn w:val="TableNormal1"/>
+    <w:tblPr>
+      <w:tblStyleRowBandSize w:val="1"/>
+      <w:tblStyleColBandSize w:val="1"/>
+    </w:tblPr>
+  </w:style>
+  <w:style w:type="table" w:customStyle="1" w:styleId="ae">
+    <w:basedOn w:val="TableNormal1"/>
+    <w:tblPr>
+      <w:tblStyleRowBandSize w:val="1"/>
+      <w:tblStyleColBandSize w:val="1"/>
+    </w:tblPr>
+  </w:style>
+  <w:style w:type="table" w:customStyle="1" w:styleId="af">
+    <w:basedOn w:val="TableNormal1"/>
+    <w:tblPr>
+      <w:tblStyleRowBandSize w:val="1"/>
+      <w:tblStyleColBandSize w:val="1"/>
+    </w:tblPr>
+  </w:style>
+  <w:style w:type="table" w:customStyle="1" w:styleId="af0">
+    <w:basedOn w:val="TableNormal1"/>
+    <w:tblPr>
+      <w:tblStyleRowBandSize w:val="1"/>
+      <w:tblStyleColBandSize w:val="1"/>
+    </w:tblPr>
+  </w:style>
+  <w:style w:type="table" w:customStyle="1" w:styleId="af1">
+    <w:basedOn w:val="TableNormal1"/>
+    <w:tblPr>
+      <w:tblStyleRowBandSize w:val="1"/>
+      <w:tblStyleColBandSize w:val="1"/>
+    </w:tblPr>
+  </w:style>
+  <w:style w:type="table" w:customStyle="1" w:styleId="af2">
+    <w:basedOn w:val="TableNormal1"/>
+    <w:tblPr>
+      <w:tblStyleRowBandSize w:val="1"/>
+      <w:tblStyleColBandSize w:val="1"/>
+    </w:tblPr>
+  </w:style>
+  <w:style w:type="table" w:customStyle="1" w:styleId="af3">
+    <w:basedOn w:val="TableNormal1"/>
+    <w:tblPr>
+      <w:tblStyleRowBandSize w:val="1"/>
+      <w:tblStyleColBandSize w:val="1"/>
+    </w:tblPr>
+  </w:style>
+  <w:style w:type="table" w:customStyle="1" w:styleId="af4">
+    <w:basedOn w:val="TableNormal1"/>
+    <w:tblPr>
+      <w:tblStyleRowBandSize w:val="1"/>
+      <w:tblStyleColBandSize w:val="1"/>
+    </w:tblPr>
+  </w:style>
+  <w:style w:type="table" w:customStyle="1" w:styleId="af5">
+    <w:basedOn w:val="TableNormal1"/>
+    <w:tblPr>
+      <w:tblStyleRowBandSize w:val="1"/>
+      <w:tblStyleColBandSize w:val="1"/>
+    </w:tblPr>
+  </w:style>
+  <w:style w:type="table" w:customStyle="1" w:styleId="af6">
+    <w:basedOn w:val="TableNormal1"/>
+    <w:tblPr>
+      <w:tblStyleRowBandSize w:val="1"/>
+      <w:tblStyleColBandSize w:val="1"/>
+    </w:tblPr>
+  </w:style>
+  <w:style w:type="table" w:customStyle="1" w:styleId="af7">
+    <w:basedOn w:val="TableNormal1"/>
+    <w:tblPr>
+      <w:tblStyleRowBandSize w:val="1"/>
+      <w:tblStyleColBandSize w:val="1"/>
+    </w:tblPr>
+  </w:style>
+  <w:style w:type="table" w:customStyle="1" w:styleId="af8">
+    <w:basedOn w:val="TableNormal1"/>
+    <w:tblPr>
+      <w:tblStyleRowBandSize w:val="1"/>
+      <w:tblStyleColBandSize w:val="1"/>
+    </w:tblPr>
+  </w:style>
+  <w:style w:type="table" w:customStyle="1" w:styleId="af9">
+    <w:basedOn w:val="TableNormal1"/>
+    <w:tblPr>
+      <w:tblStyleRowBandSize w:val="1"/>
+      <w:tblStyleColBandSize w:val="1"/>
+    </w:tblPr>
+  </w:style>
+  <w:style w:type="table" w:customStyle="1" w:styleId="afa">
+    <w:basedOn w:val="TableNormal1"/>
+    <w:tblPr>
+      <w:tblStyleRowBandSize w:val="1"/>
+      <w:tblStyleColBandSize w:val="1"/>
+    </w:tblPr>
+  </w:style>
+  <w:style w:type="table" w:customStyle="1" w:styleId="afb">
+    <w:basedOn w:val="TableNormal1"/>
+    <w:tblPr>
+      <w:tblStyleRowBandSize w:val="1"/>
+      <w:tblStyleColBandSize w:val="1"/>
+    </w:tblPr>
+  </w:style>
+  <w:style w:type="character" w:styleId="PlaceholderText">
+    <w:name w:val="Placeholder Text"/>
+    <w:basedOn w:val="DefaultParagraphFont"/>
+    <w:uiPriority w:val="99"/>
+    <w:semiHidden/>
+    <w:rsid w:val="008039A5"/>
+    <w:rPr>
+      <w:color w:val="808080"/>
+    </w:rPr>
+  </w:style>
+  <w:style w:type="paragraph" w:styleId="BalloonText">
+    <w:name w:val="Balloon Text"/>
+    <w:basedOn w:val="Normal"/>
+    <w:link w:val="BalloonTextChar"/>
+    <w:uiPriority w:val="99"/>
+    <w:semiHidden/>
+    <w:unhideWhenUsed/>
+    <w:rsid w:val="00020A25"/>
+    <w:pPr>
+      <w:spacing w:line="240" w:lineRule="auto"/>
+    </w:pPr>
+    <w:rPr>
+      <w:rFonts w:ascii="Tahoma" w:hAnsi="Tahoma" w:cs="Tahoma"/>
+      <w:sz w:val="16"/>
+      <w:szCs w:val="16"/>
+    </w:rPr>
+  </w:style>
+  <w:style w:type="character" w:customStyle="1" w:styleId="BalloonTextChar">
+    <w:name w:val="Balloon Text Char"/>
+    <w:basedOn w:val="DefaultParagraphFont"/>
+    <w:link w:val="BalloonText"/>
+    <w:uiPriority w:val="99"/>
+    <w:semiHidden/>
+    <w:rsid w:val="00020A25"/>
+    <w:rPr>
+      <w:rFonts w:ascii="Tahoma" w:hAnsi="Tahoma" w:cs="Tahoma"/>
+      <w:sz w:val="16"/>
+      <w:szCs w:val="16"/>
     </w:rPr>
   </w:style>
 </w:styles>
@@ -8660,7 +9029,7 @@
   <a:extraClrSchemeLst/>
   <a:extLst>
     <a:ext uri="{05A4C25C-085E-4340-85A3-A5531E510DB2}">
-      <thm15:themeFamily xmlns:thm15="http://schemas.microsoft.com/office/thememl/2012/main" name="Office Theme" id="{62F939B6-93AF-4DB8-9C6B-D6C7DFDC589F}" vid="{4A3C46E8-61CC-4603-A589-7422A47A8E4A}"/>
+      <thm15:themeFamily xmlns:thm15="http://schemas.microsoft.com/office/thememl/2012/main" xmlns="" name="Office Theme" id="{62F939B6-93AF-4DB8-9C6B-D6C7DFDC589F}" vid="{4A3C46E8-61CC-4603-A589-7422A47A8E4A}"/>
     </a:ext>
   </a:extLst>
 </a:theme>

</xml_diff>

<commit_message>
tilføjet e til dataordbogen
</commit_message>
<xml_diff>
--- a/Documentation/Dataordbog.docx
+++ b/Documentation/Dataordbog.docx
@@ -1078,23 +1078,31 @@
               <w:widowControl w:val="0"/>
               <w:spacing w:line="240" w:lineRule="auto"/>
             </w:pPr>
-          </w:p>
-        </w:tc>
-        <w:tc>
-          <w:tcPr>
-            <w:tcW w:w="3009" w:type="dxa"/>
-            <w:tcMar>
-              <w:top w:w="100" w:type="dxa"/>
-              <w:left w:w="100" w:type="dxa"/>
-              <w:bottom w:w="100" w:type="dxa"/>
-              <w:right w:w="100" w:type="dxa"/>
-            </w:tcMar>
-          </w:tcPr>
-          <w:p>
-            <w:pPr>
-              <w:widowControl w:val="0"/>
-              <w:spacing w:line="240" w:lineRule="auto"/>
-            </w:pPr>
+            <w:r>
+              <w:t>e</w:t>
+            </w:r>
+          </w:p>
+        </w:tc>
+        <w:tc>
+          <w:tcPr>
+            <w:tcW w:w="3009" w:type="dxa"/>
+            <w:tcMar>
+              <w:top w:w="100" w:type="dxa"/>
+              <w:left w:w="100" w:type="dxa"/>
+              <w:bottom w:w="100" w:type="dxa"/>
+              <w:right w:w="100" w:type="dxa"/>
+            </w:tcMar>
+          </w:tcPr>
+          <w:p>
+            <w:pPr>
+              <w:widowControl w:val="0"/>
+              <w:spacing w:line="240" w:lineRule="auto"/>
+            </w:pPr>
+            <w:r>
+              <w:t xml:space="preserve">Det er halvdelen af profilhøjden angivet i mm. Profilhøjden er materialets højde. </w:t>
+            </w:r>
+            <w:bookmarkStart w:id="0" w:name="_GoBack"/>
+            <w:bookmarkEnd w:id="0"/>
           </w:p>
         </w:tc>
         <w:tc>
@@ -2079,7 +2087,6 @@
               <w:rPr>
                 <w:b/>
               </w:rPr>
-              <w:lastRenderedPageBreak/>
               <w:t>Ord/Udtryk</w:t>
             </w:r>
           </w:p>
@@ -3072,7 +3079,11 @@
               <w:t>T</w:t>
             </w:r>
             <w:r>
-              <w:t>) til F</w:t>
+              <w:t xml:space="preserve">) til </w:t>
+            </w:r>
+            <w:r>
+              <w:lastRenderedPageBreak/>
+              <w:t>F</w:t>
             </w:r>
             <w:r>
               <w:rPr>
@@ -3107,7 +3118,12 @@
               <w:spacing w:line="240" w:lineRule="auto"/>
             </w:pPr>
             <w:r>
-              <w:t>Når bruges skal den omregnes til vandret</w:t>
+              <w:lastRenderedPageBreak/>
+              <w:t xml:space="preserve">Når bruges skal den </w:t>
+            </w:r>
+            <w:r>
+              <w:lastRenderedPageBreak/>
+              <w:t>omregnes til vandret</w:t>
             </w:r>
           </w:p>
         </w:tc>
@@ -5258,8 +5274,6 @@
             <w:r>
               <w:t>Se billede nr. 1 i billag/UC7 mappen i Git.</w:t>
             </w:r>
-            <w:bookmarkStart w:id="0" w:name="_GoBack"/>
-            <w:bookmarkEnd w:id="0"/>
           </w:p>
         </w:tc>
       </w:tr>
@@ -9029,7 +9043,7 @@
   <a:extraClrSchemeLst/>
   <a:extLst>
     <a:ext uri="{05A4C25C-085E-4340-85A3-A5531E510DB2}">
-      <thm15:themeFamily xmlns:thm15="http://schemas.microsoft.com/office/thememl/2012/main" xmlns="" name="Office Theme" id="{62F939B6-93AF-4DB8-9C6B-D6C7DFDC589F}" vid="{4A3C46E8-61CC-4603-A589-7422A47A8E4A}"/>
+      <thm15:themeFamily xmlns="" xmlns:thm15="http://schemas.microsoft.com/office/thememl/2012/main" name="Office Theme" id="{62F939B6-93AF-4DB8-9C6B-D6C7DFDC589F}" vid="{4A3C46E8-61CC-4603-A589-7422A47A8E4A}"/>
     </a:ext>
   </a:extLst>
 </a:theme>

</xml_diff>

<commit_message>
fjernet de dataordbøger der flød og lagt dem sammen
</commit_message>
<xml_diff>
--- a/Documentation/Dataordbog.docx
+++ b/Documentation/Dataordbog.docx
@@ -403,23 +403,29 @@
               <w:widowControl w:val="0"/>
               <w:spacing w:line="240" w:lineRule="auto"/>
             </w:pPr>
-          </w:p>
-        </w:tc>
-        <w:tc>
-          <w:tcPr>
-            <w:tcW w:w="3009" w:type="dxa"/>
-            <w:tcMar>
-              <w:top w:w="100" w:type="dxa"/>
-              <w:left w:w="100" w:type="dxa"/>
-              <w:bottom w:w="100" w:type="dxa"/>
-              <w:right w:w="100" w:type="dxa"/>
-            </w:tcMar>
-          </w:tcPr>
-          <w:p>
-            <w:pPr>
-              <w:widowControl w:val="0"/>
-              <w:spacing w:line="240" w:lineRule="auto"/>
-            </w:pPr>
+            <w:r>
+              <w:t>B</w:t>
+            </w:r>
+          </w:p>
+        </w:tc>
+        <w:tc>
+          <w:tcPr>
+            <w:tcW w:w="3009" w:type="dxa"/>
+            <w:tcMar>
+              <w:top w:w="100" w:type="dxa"/>
+              <w:left w:w="100" w:type="dxa"/>
+              <w:bottom w:w="100" w:type="dxa"/>
+              <w:right w:w="100" w:type="dxa"/>
+            </w:tcMar>
+          </w:tcPr>
+          <w:p>
+            <w:pPr>
+              <w:widowControl w:val="0"/>
+              <w:spacing w:line="240" w:lineRule="auto"/>
+            </w:pPr>
+            <w:r>
+              <w:t>Brede</w:t>
+            </w:r>
           </w:p>
         </w:tc>
         <w:tc>
@@ -911,6 +917,9 @@
               <w:widowControl w:val="0"/>
               <w:spacing w:line="240" w:lineRule="auto"/>
             </w:pPr>
+            <w:r>
+              <w:t>Dim</w:t>
+            </w:r>
           </w:p>
         </w:tc>
         <w:tc>
@@ -928,6 +937,9 @@
               <w:widowControl w:val="0"/>
               <w:spacing w:line="240" w:lineRule="auto"/>
             </w:pPr>
+            <w:r>
+              <w:t>Se Dimensionerende kraft</w:t>
+            </w:r>
           </w:p>
         </w:tc>
         <w:tc>
@@ -1101,25 +1113,50 @@
             <w:r>
               <w:t xml:space="preserve">Det er halvdelen af profilhøjden angivet i mm. Profilhøjden er materialets højde. </w:t>
             </w:r>
-            <w:bookmarkStart w:id="0" w:name="_GoBack"/>
-            <w:bookmarkEnd w:id="0"/>
-          </w:p>
-        </w:tc>
-        <w:tc>
-          <w:tcPr>
-            <w:tcW w:w="3009" w:type="dxa"/>
-            <w:tcMar>
-              <w:top w:w="100" w:type="dxa"/>
-              <w:left w:w="100" w:type="dxa"/>
-              <w:bottom w:w="100" w:type="dxa"/>
-              <w:right w:w="100" w:type="dxa"/>
-            </w:tcMar>
-          </w:tcPr>
-          <w:p>
-            <w:pPr>
-              <w:widowControl w:val="0"/>
-              <w:spacing w:line="240" w:lineRule="auto"/>
-            </w:pPr>
+          </w:p>
+        </w:tc>
+        <w:tc>
+          <w:tcPr>
+            <w:tcW w:w="3009" w:type="dxa"/>
+            <w:tcMar>
+              <w:top w:w="100" w:type="dxa"/>
+              <w:left w:w="100" w:type="dxa"/>
+              <w:bottom w:w="100" w:type="dxa"/>
+              <w:right w:w="100" w:type="dxa"/>
+            </w:tcMar>
+          </w:tcPr>
+          <w:p>
+            <w:pPr>
+              <w:widowControl w:val="0"/>
+              <w:spacing w:line="240" w:lineRule="auto"/>
+            </w:pPr>
+            <w:r>
+              <w:object w:dxaOrig="2295" w:dyaOrig="3060">
+                <v:shapetype id="_x0000_t75" coordsize="21600,21600" o:spt="75" o:preferrelative="t" path="m@4@5l@4@11@9@11@9@5xe" filled="f" stroked="f">
+                  <v:stroke joinstyle="miter"/>
+                  <v:formulas>
+                    <v:f eqn="if lineDrawn pixelLineWidth 0"/>
+                    <v:f eqn="sum @0 1 0"/>
+                    <v:f eqn="sum 0 0 @1"/>
+                    <v:f eqn="prod @2 1 2"/>
+                    <v:f eqn="prod @3 21600 pixelWidth"/>
+                    <v:f eqn="prod @3 21600 pixelHeight"/>
+                    <v:f eqn="sum @0 0 1"/>
+                    <v:f eqn="prod @6 1 2"/>
+                    <v:f eqn="prod @7 21600 pixelWidth"/>
+                    <v:f eqn="sum @8 21600 0"/>
+                    <v:f eqn="prod @7 21600 pixelHeight"/>
+                    <v:f eqn="sum @10 21600 0"/>
+                  </v:formulas>
+                  <v:path o:extrusionok="f" gradientshapeok="t" o:connecttype="rect"/>
+                  <o:lock v:ext="edit" aspectratio="t"/>
+                </v:shapetype>
+                <v:shape id="_x0000_i1025" type="#_x0000_t75" style="width:114.75pt;height:153pt" o:ole="">
+                  <v:imagedata r:id="rId5" o:title=""/>
+                </v:shape>
+                <o:OLEObject Type="Embed" ProgID="PBrush" ShapeID="_x0000_i1025" DrawAspect="Content" ObjectID="_1551514428" r:id="rId6"/>
+              </w:object>
+            </w:r>
           </w:p>
         </w:tc>
       </w:tr>
@@ -1139,23 +1176,29 @@
               <w:widowControl w:val="0"/>
               <w:spacing w:line="240" w:lineRule="auto"/>
             </w:pPr>
-          </w:p>
-        </w:tc>
-        <w:tc>
-          <w:tcPr>
-            <w:tcW w:w="3009" w:type="dxa"/>
-            <w:tcMar>
-              <w:top w:w="100" w:type="dxa"/>
-              <w:left w:w="100" w:type="dxa"/>
-              <w:bottom w:w="100" w:type="dxa"/>
-              <w:right w:w="100" w:type="dxa"/>
-            </w:tcMar>
-          </w:tcPr>
-          <w:p>
-            <w:pPr>
-              <w:widowControl w:val="0"/>
-              <w:spacing w:line="240" w:lineRule="auto"/>
-            </w:pPr>
+            <w:r>
+              <w:t>Emne-profil</w:t>
+            </w:r>
+          </w:p>
+        </w:tc>
+        <w:tc>
+          <w:tcPr>
+            <w:tcW w:w="3009" w:type="dxa"/>
+            <w:tcMar>
+              <w:top w:w="100" w:type="dxa"/>
+              <w:left w:w="100" w:type="dxa"/>
+              <w:bottom w:w="100" w:type="dxa"/>
+              <w:right w:w="100" w:type="dxa"/>
+            </w:tcMar>
+          </w:tcPr>
+          <w:p>
+            <w:pPr>
+              <w:widowControl w:val="0"/>
+              <w:spacing w:line="240" w:lineRule="auto"/>
+            </w:pPr>
+            <w:r>
+              <w:t>Center på et emne</w:t>
+            </w:r>
           </w:p>
         </w:tc>
         <w:tc>
@@ -1429,7 +1472,7 @@
                           </pic:cNvPicPr>
                         </pic:nvPicPr>
                         <pic:blipFill>
-                          <a:blip r:embed="rId5">
+                          <a:blip r:embed="rId7">
                             <a:extLst>
                               <a:ext uri="{28A0092B-C50C-407E-A947-70E740481C1C}">
                                 <a14:useLocalDpi xmlns:a14="http://schemas.microsoft.com/office/drawing/2010/main" val="0"/>
@@ -1581,7 +1624,7 @@
                           </pic:cNvPicPr>
                         </pic:nvPicPr>
                         <pic:blipFill>
-                          <a:blip r:embed="rId5">
+                          <a:blip r:embed="rId7">
                             <a:extLst>
                               <a:ext uri="{28A0092B-C50C-407E-A947-70E740481C1C}">
                                 <a14:useLocalDpi xmlns:a14="http://schemas.microsoft.com/office/drawing/2010/main" val="0"/>
@@ -1733,7 +1776,7 @@
                           </pic:cNvPicPr>
                         </pic:nvPicPr>
                         <pic:blipFill>
-                          <a:blip r:embed="rId5">
+                          <a:blip r:embed="rId7">
                             <a:extLst>
                               <a:ext uri="{28A0092B-C50C-407E-A947-70E740481C1C}">
                                 <a14:useLocalDpi xmlns:a14="http://schemas.microsoft.com/office/drawing/2010/main" val="0"/>
@@ -2309,7 +2352,7 @@
         </w:tc>
         <w:tc>
           <w:tcPr>
-            <w:tcW w:w="3009" w:type="dxa"/>
+            <w:tcW w:w="3010" w:type="dxa"/>
             <w:tcMar>
               <w:top w:w="100" w:type="dxa"/>
               <w:left w:w="100" w:type="dxa"/>
@@ -2335,7 +2378,7 @@
         </w:tc>
         <w:tc>
           <w:tcPr>
-            <w:tcW w:w="3009" w:type="dxa"/>
+            <w:tcW w:w="3010" w:type="dxa"/>
             <w:tcMar>
               <w:top w:w="100" w:type="dxa"/>
               <w:left w:w="100" w:type="dxa"/>
@@ -2383,7 +2426,7 @@
         </w:tc>
         <w:tc>
           <w:tcPr>
-            <w:tcW w:w="3009" w:type="dxa"/>
+            <w:tcW w:w="3010" w:type="dxa"/>
             <w:tcMar>
               <w:top w:w="100" w:type="dxa"/>
               <w:left w:w="100" w:type="dxa"/>
@@ -2412,7 +2455,7 @@
         </w:tc>
         <w:tc>
           <w:tcPr>
-            <w:tcW w:w="3009" w:type="dxa"/>
+            <w:tcW w:w="3010" w:type="dxa"/>
             <w:tcMar>
               <w:top w:w="100" w:type="dxa"/>
               <w:left w:w="100" w:type="dxa"/>
@@ -2444,40 +2487,594 @@
               <w:widowControl w:val="0"/>
               <w:spacing w:line="240" w:lineRule="auto"/>
             </w:pPr>
-          </w:p>
-        </w:tc>
-        <w:tc>
-          <w:tcPr>
-            <w:tcW w:w="3009" w:type="dxa"/>
-            <w:tcMar>
-              <w:top w:w="100" w:type="dxa"/>
-              <w:left w:w="100" w:type="dxa"/>
-              <w:bottom w:w="100" w:type="dxa"/>
-              <w:right w:w="100" w:type="dxa"/>
-            </w:tcMar>
-          </w:tcPr>
-          <w:p>
-            <w:pPr>
-              <w:widowControl w:val="0"/>
-              <w:spacing w:line="240" w:lineRule="auto"/>
-            </w:pPr>
-          </w:p>
-        </w:tc>
-        <w:tc>
-          <w:tcPr>
-            <w:tcW w:w="3009" w:type="dxa"/>
-            <w:tcMar>
-              <w:top w:w="100" w:type="dxa"/>
-              <w:left w:w="100" w:type="dxa"/>
-              <w:bottom w:w="100" w:type="dxa"/>
-              <w:right w:w="100" w:type="dxa"/>
-            </w:tcMar>
-          </w:tcPr>
-          <w:p>
-            <w:pPr>
-              <w:widowControl w:val="0"/>
-              <w:spacing w:line="240" w:lineRule="auto"/>
-            </w:pPr>
+            <w:r>
+              <w:t>I/Inertimoment</w:t>
+            </w:r>
+          </w:p>
+        </w:tc>
+        <w:tc>
+          <w:tcPr>
+            <w:tcW w:w="3010" w:type="dxa"/>
+            <w:tcMar>
+              <w:top w:w="100" w:type="dxa"/>
+              <w:left w:w="100" w:type="dxa"/>
+              <w:bottom w:w="100" w:type="dxa"/>
+              <w:right w:w="100" w:type="dxa"/>
+            </w:tcMar>
+          </w:tcPr>
+          <w:p>
+            <w:pPr>
+              <w:widowControl w:val="0"/>
+              <w:spacing w:line="240" w:lineRule="auto"/>
+            </w:pPr>
+            <w:r>
+              <w:t>Det fuldstændige midtpunkt af profilen</w:t>
+            </w:r>
+          </w:p>
+          <w:p>
+            <w:pPr>
+              <w:widowControl w:val="0"/>
+              <w:spacing w:line="240" w:lineRule="auto"/>
+            </w:pPr>
+            <w:r>
+              <w:t>Man finder det med forskellige formler alt efter hvilket emne det er</w:t>
+            </w:r>
+          </w:p>
+          <w:p>
+            <w:pPr>
+              <w:widowControl w:val="0"/>
+              <w:spacing w:line="240" w:lineRule="auto"/>
+            </w:pPr>
+            <w:r>
+              <w:t>Enheden er opgivet i mm4.</w:t>
+            </w:r>
+          </w:p>
+        </w:tc>
+        <w:tc>
+          <w:tcPr>
+            <w:tcW w:w="3010" w:type="dxa"/>
+            <w:tcMar>
+              <w:top w:w="100" w:type="dxa"/>
+              <w:left w:w="100" w:type="dxa"/>
+              <w:bottom w:w="100" w:type="dxa"/>
+              <w:right w:w="100" w:type="dxa"/>
+            </w:tcMar>
+          </w:tcPr>
+          <w:p>
+            <w:pPr>
+              <w:widowControl w:val="0"/>
+              <w:spacing w:line="240" w:lineRule="auto"/>
+            </w:pPr>
+            <w:r>
+              <w:t xml:space="preserve">Hul firkant </w:t>
+            </w:r>
+            <m:oMath>
+              <m:d>
+                <m:dPr>
+                  <m:ctrlPr>
+                    <w:rPr>
+                      <w:rFonts w:ascii="Cambria Math" w:hAnsi="Cambria Math"/>
+                      <w:i/>
+                    </w:rPr>
+                  </m:ctrlPr>
+                </m:dPr>
+                <m:e>
+                  <m:f>
+                    <m:fPr>
+                      <m:ctrlPr>
+                        <w:rPr>
+                          <w:rFonts w:ascii="Cambria Math" w:hAnsi="Cambria Math"/>
+                          <w:i/>
+                        </w:rPr>
+                      </m:ctrlPr>
+                    </m:fPr>
+                    <m:num>
+                      <m:r>
+                        <w:rPr>
+                          <w:rFonts w:ascii="Cambria Math" w:hAnsi="Cambria Math"/>
+                        </w:rPr>
+                        <m:t>1</m:t>
+                      </m:r>
+                    </m:num>
+                    <m:den>
+                      <m:r>
+                        <w:rPr>
+                          <w:rFonts w:ascii="Cambria Math" w:hAnsi="Cambria Math"/>
+                        </w:rPr>
+                        <m:t>12</m:t>
+                      </m:r>
+                    </m:den>
+                  </m:f>
+                  <m:r>
+                    <w:rPr>
+                      <w:rFonts w:ascii="Cambria Math" w:hAnsi="Cambria Math"/>
+                    </w:rPr>
+                    <m:t>*B*</m:t>
+                  </m:r>
+                  <m:sSup>
+                    <m:sSupPr>
+                      <m:ctrlPr>
+                        <w:rPr>
+                          <w:rFonts w:ascii="Cambria Math" w:hAnsi="Cambria Math"/>
+                          <w:i/>
+                        </w:rPr>
+                      </m:ctrlPr>
+                    </m:sSupPr>
+                    <m:e>
+                      <m:r>
+                        <w:rPr>
+                          <w:rFonts w:ascii="Cambria Math" w:hAnsi="Cambria Math"/>
+                        </w:rPr>
+                        <m:t>H</m:t>
+                      </m:r>
+                    </m:e>
+                    <m:sup>
+                      <m:r>
+                        <w:rPr>
+                          <w:rFonts w:ascii="Cambria Math" w:hAnsi="Cambria Math"/>
+                        </w:rPr>
+                        <m:t>3</m:t>
+                      </m:r>
+                    </m:sup>
+                  </m:sSup>
+                </m:e>
+              </m:d>
+              <m:r>
+                <w:rPr>
+                  <w:rFonts w:ascii="Cambria Math" w:hAnsi="Cambria Math"/>
+                </w:rPr>
+                <m:t>-</m:t>
+              </m:r>
+              <m:d>
+                <m:dPr>
+                  <m:ctrlPr>
+                    <w:rPr>
+                      <w:rFonts w:ascii="Cambria Math" w:hAnsi="Cambria Math"/>
+                      <w:i/>
+                    </w:rPr>
+                  </m:ctrlPr>
+                </m:dPr>
+                <m:e>
+                  <m:f>
+                    <m:fPr>
+                      <m:ctrlPr>
+                        <w:rPr>
+                          <w:rFonts w:ascii="Cambria Math" w:hAnsi="Cambria Math"/>
+                          <w:i/>
+                        </w:rPr>
+                      </m:ctrlPr>
+                    </m:fPr>
+                    <m:num>
+                      <m:r>
+                        <w:rPr>
+                          <w:rFonts w:ascii="Cambria Math" w:hAnsi="Cambria Math"/>
+                        </w:rPr>
+                        <m:t>1</m:t>
+                      </m:r>
+                    </m:num>
+                    <m:den>
+                      <m:r>
+                        <w:rPr>
+                          <w:rFonts w:ascii="Cambria Math" w:hAnsi="Cambria Math"/>
+                        </w:rPr>
+                        <m:t>12</m:t>
+                      </m:r>
+                    </m:den>
+                  </m:f>
+                  <m:r>
+                    <w:rPr>
+                      <w:rFonts w:ascii="Cambria Math" w:hAnsi="Cambria Math"/>
+                    </w:rPr>
+                    <m:t>*b*</m:t>
+                  </m:r>
+                  <m:sSup>
+                    <m:sSupPr>
+                      <m:ctrlPr>
+                        <w:rPr>
+                          <w:rFonts w:ascii="Cambria Math" w:hAnsi="Cambria Math"/>
+                          <w:i/>
+                        </w:rPr>
+                      </m:ctrlPr>
+                    </m:sSupPr>
+                    <m:e>
+                      <m:r>
+                        <w:rPr>
+                          <w:rFonts w:ascii="Cambria Math" w:hAnsi="Cambria Math"/>
+                        </w:rPr>
+                        <m:t>h</m:t>
+                      </m:r>
+                    </m:e>
+                    <m:sup>
+                      <m:r>
+                        <w:rPr>
+                          <w:rFonts w:ascii="Cambria Math" w:hAnsi="Cambria Math"/>
+                        </w:rPr>
+                        <m:t>3</m:t>
+                      </m:r>
+                    </m:sup>
+                  </m:sSup>
+                </m:e>
+              </m:d>
+              <m:r>
+                <w:rPr>
+                  <w:rFonts w:ascii="Cambria Math" w:hAnsi="Cambria Math"/>
+                </w:rPr>
+                <m:t>=</m:t>
+              </m:r>
+              <m:sSup>
+                <m:sSupPr>
+                  <m:ctrlPr>
+                    <w:rPr>
+                      <w:rFonts w:ascii="Cambria Math" w:hAnsi="Cambria Math"/>
+                      <w:i/>
+                    </w:rPr>
+                  </m:ctrlPr>
+                </m:sSupPr>
+                <m:e>
+                  <m:r>
+                    <w:rPr>
+                      <w:rFonts w:ascii="Cambria Math" w:hAnsi="Cambria Math"/>
+                    </w:rPr>
+                    <m:t>mm</m:t>
+                  </m:r>
+                </m:e>
+                <m:sup>
+                  <m:r>
+                    <w:rPr>
+                      <w:rFonts w:ascii="Cambria Math" w:hAnsi="Cambria Math"/>
+                    </w:rPr>
+                    <m:t>4</m:t>
+                  </m:r>
+                </m:sup>
+              </m:sSup>
+            </m:oMath>
+          </w:p>
+          <w:p>
+            <w:pPr>
+              <w:widowControl w:val="0"/>
+              <w:spacing w:line="240" w:lineRule="auto"/>
+            </w:pPr>
+            <w:r>
+              <w:t>Massiv firkant</w:t>
+            </w:r>
+            <m:oMath>
+              <m:f>
+                <m:fPr>
+                  <m:ctrlPr>
+                    <w:rPr>
+                      <w:rFonts w:ascii="Cambria Math" w:hAnsi="Cambria Math"/>
+                      <w:i/>
+                    </w:rPr>
+                  </m:ctrlPr>
+                </m:fPr>
+                <m:num>
+                  <m:r>
+                    <w:rPr>
+                      <w:rFonts w:ascii="Cambria Math" w:hAnsi="Cambria Math"/>
+                    </w:rPr>
+                    <m:t>1</m:t>
+                  </m:r>
+                </m:num>
+                <m:den>
+                  <m:r>
+                    <w:rPr>
+                      <w:rFonts w:ascii="Cambria Math" w:hAnsi="Cambria Math"/>
+                    </w:rPr>
+                    <m:t>12</m:t>
+                  </m:r>
+                </m:den>
+              </m:f>
+              <m:r>
+                <w:rPr>
+                  <w:rFonts w:ascii="Cambria Math" w:hAnsi="Cambria Math"/>
+                </w:rPr>
+                <m:t>*B*</m:t>
+              </m:r>
+              <m:sSup>
+                <m:sSupPr>
+                  <m:ctrlPr>
+                    <w:rPr>
+                      <w:rFonts w:ascii="Cambria Math" w:hAnsi="Cambria Math"/>
+                      <w:i/>
+                    </w:rPr>
+                  </m:ctrlPr>
+                </m:sSupPr>
+                <m:e>
+                  <m:r>
+                    <w:rPr>
+                      <w:rFonts w:ascii="Cambria Math" w:hAnsi="Cambria Math"/>
+                    </w:rPr>
+                    <m:t>H</m:t>
+                  </m:r>
+                </m:e>
+                <m:sup>
+                  <m:r>
+                    <w:rPr>
+                      <w:rFonts w:ascii="Cambria Math" w:hAnsi="Cambria Math"/>
+                    </w:rPr>
+                    <m:t>3</m:t>
+                  </m:r>
+                </m:sup>
+              </m:sSup>
+              <m:r>
+                <w:rPr>
+                  <w:rFonts w:ascii="Cambria Math" w:hAnsi="Cambria Math"/>
+                </w:rPr>
+                <m:t>=</m:t>
+              </m:r>
+              <m:sSup>
+                <m:sSupPr>
+                  <m:ctrlPr>
+                    <w:rPr>
+                      <w:rFonts w:ascii="Cambria Math" w:hAnsi="Cambria Math"/>
+                      <w:i/>
+                    </w:rPr>
+                  </m:ctrlPr>
+                </m:sSupPr>
+                <m:e>
+                  <m:r>
+                    <w:rPr>
+                      <w:rFonts w:ascii="Cambria Math" w:hAnsi="Cambria Math"/>
+                    </w:rPr>
+                    <m:t>mm</m:t>
+                  </m:r>
+                </m:e>
+                <m:sup>
+                  <m:r>
+                    <w:rPr>
+                      <w:rFonts w:ascii="Cambria Math" w:hAnsi="Cambria Math"/>
+                    </w:rPr>
+                    <m:t>4</m:t>
+                  </m:r>
+                </m:sup>
+              </m:sSup>
+            </m:oMath>
+          </w:p>
+          <w:p>
+            <w:pPr>
+              <w:widowControl w:val="0"/>
+              <w:spacing w:line="240" w:lineRule="auto"/>
+            </w:pPr>
+            <w:r>
+              <w:t>Hul rør</w:t>
+            </w:r>
+            <m:oMath>
+              <m:f>
+                <m:fPr>
+                  <m:ctrlPr>
+                    <w:rPr>
+                      <w:rFonts w:ascii="Cambria Math" w:hAnsi="Cambria Math"/>
+                      <w:i/>
+                    </w:rPr>
+                  </m:ctrlPr>
+                </m:fPr>
+                <m:num>
+                  <m:r>
+                    <w:rPr>
+                      <w:rFonts w:ascii="Cambria Math" w:hAnsi="Cambria Math"/>
+                    </w:rPr>
+                    <m:t>π</m:t>
+                  </m:r>
+                </m:num>
+                <m:den>
+                  <m:r>
+                    <w:rPr>
+                      <w:rFonts w:ascii="Cambria Math" w:hAnsi="Cambria Math"/>
+                    </w:rPr>
+                    <m:t>64</m:t>
+                  </m:r>
+                </m:den>
+              </m:f>
+              <m:r>
+                <w:rPr>
+                  <w:rFonts w:ascii="Cambria Math" w:hAnsi="Cambria Math"/>
+                </w:rPr>
+                <m:t>*</m:t>
+              </m:r>
+              <m:d>
+                <m:dPr>
+                  <m:ctrlPr>
+                    <w:rPr>
+                      <w:rFonts w:ascii="Cambria Math" w:hAnsi="Cambria Math"/>
+                      <w:i/>
+                    </w:rPr>
+                  </m:ctrlPr>
+                </m:dPr>
+                <m:e>
+                  <m:sSup>
+                    <m:sSupPr>
+                      <m:ctrlPr>
+                        <w:rPr>
+                          <w:rFonts w:ascii="Cambria Math" w:hAnsi="Cambria Math"/>
+                          <w:i/>
+                        </w:rPr>
+                      </m:ctrlPr>
+                    </m:sSupPr>
+                    <m:e>
+                      <m:r>
+                        <w:rPr>
+                          <w:rFonts w:ascii="Cambria Math" w:hAnsi="Cambria Math"/>
+                        </w:rPr>
+                        <m:t>D</m:t>
+                      </m:r>
+                    </m:e>
+                    <m:sup>
+                      <m:r>
+                        <w:rPr>
+                          <w:rFonts w:ascii="Cambria Math" w:hAnsi="Cambria Math"/>
+                        </w:rPr>
+                        <m:t>4</m:t>
+                      </m:r>
+                    </m:sup>
+                  </m:sSup>
+                  <m:r>
+                    <w:rPr>
+                      <w:rFonts w:ascii="Cambria Math" w:hAnsi="Cambria Math"/>
+                    </w:rPr>
+                    <m:t>-</m:t>
+                  </m:r>
+                  <m:sSup>
+                    <m:sSupPr>
+                      <m:ctrlPr>
+                        <w:rPr>
+                          <w:rFonts w:ascii="Cambria Math" w:hAnsi="Cambria Math"/>
+                          <w:i/>
+                        </w:rPr>
+                      </m:ctrlPr>
+                    </m:sSupPr>
+                    <m:e>
+                      <m:r>
+                        <w:rPr>
+                          <w:rFonts w:ascii="Cambria Math" w:hAnsi="Cambria Math"/>
+                        </w:rPr>
+                        <m:t>d</m:t>
+                      </m:r>
+                    </m:e>
+                    <m:sup>
+                      <m:r>
+                        <w:rPr>
+                          <w:rFonts w:ascii="Cambria Math" w:hAnsi="Cambria Math"/>
+                        </w:rPr>
+                        <m:t>4</m:t>
+                      </m:r>
+                    </m:sup>
+                  </m:sSup>
+                </m:e>
+              </m:d>
+              <m:r>
+                <w:rPr>
+                  <w:rFonts w:ascii="Cambria Math" w:hAnsi="Cambria Math"/>
+                </w:rPr>
+                <m:t>=</m:t>
+              </m:r>
+              <m:sSup>
+                <m:sSupPr>
+                  <m:ctrlPr>
+                    <w:rPr>
+                      <w:rFonts w:ascii="Cambria Math" w:hAnsi="Cambria Math"/>
+                      <w:i/>
+                    </w:rPr>
+                  </m:ctrlPr>
+                </m:sSupPr>
+                <m:e>
+                  <m:r>
+                    <w:rPr>
+                      <w:rFonts w:ascii="Cambria Math" w:hAnsi="Cambria Math"/>
+                    </w:rPr>
+                    <m:t>mm</m:t>
+                  </m:r>
+                </m:e>
+                <m:sup>
+                  <m:r>
+                    <w:rPr>
+                      <w:rFonts w:ascii="Cambria Math" w:hAnsi="Cambria Math"/>
+                    </w:rPr>
+                    <m:t>4</m:t>
+                  </m:r>
+                </m:sup>
+              </m:sSup>
+            </m:oMath>
+          </w:p>
+          <w:p>
+            <w:pPr>
+              <w:widowControl w:val="0"/>
+              <w:spacing w:line="240" w:lineRule="auto"/>
+            </w:pPr>
+            <w:r>
+              <w:t>Massiv rør</w:t>
+            </w:r>
+            <m:oMath>
+              <m:f>
+                <m:fPr>
+                  <m:ctrlPr>
+                    <w:rPr>
+                      <w:rFonts w:ascii="Cambria Math" w:hAnsi="Cambria Math"/>
+                      <w:i/>
+                    </w:rPr>
+                  </m:ctrlPr>
+                </m:fPr>
+                <m:num>
+                  <m:r>
+                    <w:rPr>
+                      <w:rFonts w:ascii="Cambria Math" w:hAnsi="Cambria Math"/>
+                    </w:rPr>
+                    <m:t>π</m:t>
+                  </m:r>
+                </m:num>
+                <m:den>
+                  <m:r>
+                    <w:rPr>
+                      <w:rFonts w:ascii="Cambria Math" w:hAnsi="Cambria Math"/>
+                    </w:rPr>
+                    <m:t>64</m:t>
+                  </m:r>
+                </m:den>
+              </m:f>
+              <m:r>
+                <w:rPr>
+                  <w:rFonts w:ascii="Cambria Math" w:hAnsi="Cambria Math"/>
+                </w:rPr>
+                <m:t>*</m:t>
+              </m:r>
+              <m:sSup>
+                <m:sSupPr>
+                  <m:ctrlPr>
+                    <w:rPr>
+                      <w:rFonts w:ascii="Cambria Math" w:hAnsi="Cambria Math"/>
+                      <w:i/>
+                    </w:rPr>
+                  </m:ctrlPr>
+                </m:sSupPr>
+                <m:e>
+                  <m:r>
+                    <w:rPr>
+                      <w:rFonts w:ascii="Cambria Math" w:hAnsi="Cambria Math"/>
+                    </w:rPr>
+                    <m:t>D</m:t>
+                  </m:r>
+                </m:e>
+                <m:sup>
+                  <m:r>
+                    <w:rPr>
+                      <w:rFonts w:ascii="Cambria Math" w:hAnsi="Cambria Math"/>
+                    </w:rPr>
+                    <m:t>4</m:t>
+                  </m:r>
+                </m:sup>
+              </m:sSup>
+              <m:r>
+                <w:rPr>
+                  <w:rFonts w:ascii="Cambria Math" w:hAnsi="Cambria Math"/>
+                </w:rPr>
+                <m:t>=</m:t>
+              </m:r>
+              <m:sSup>
+                <m:sSupPr>
+                  <m:ctrlPr>
+                    <w:rPr>
+                      <w:rFonts w:ascii="Cambria Math" w:hAnsi="Cambria Math"/>
+                      <w:i/>
+                    </w:rPr>
+                  </m:ctrlPr>
+                </m:sSupPr>
+                <m:e>
+                  <m:r>
+                    <w:rPr>
+                      <w:rFonts w:ascii="Cambria Math" w:hAnsi="Cambria Math"/>
+                    </w:rPr>
+                    <m:t>mm</m:t>
+                  </m:r>
+                </m:e>
+                <m:sup>
+                  <m:r>
+                    <w:rPr>
+                      <w:rFonts w:ascii="Cambria Math" w:hAnsi="Cambria Math"/>
+                    </w:rPr>
+                    <m:t>4</m:t>
+                  </m:r>
+                </m:sup>
+              </m:sSup>
+            </m:oMath>
           </w:p>
         </w:tc>
       </w:tr>
@@ -3079,11 +3676,7 @@
               <w:t>T</w:t>
             </w:r>
             <w:r>
-              <w:t xml:space="preserve">) til </w:t>
-            </w:r>
-            <w:r>
-              <w:lastRenderedPageBreak/>
-              <w:t>F</w:t>
+              <w:t>) til F</w:t>
             </w:r>
             <w:r>
               <w:rPr>
@@ -3118,12 +3711,7 @@
               <w:spacing w:line="240" w:lineRule="auto"/>
             </w:pPr>
             <w:r>
-              <w:lastRenderedPageBreak/>
-              <w:t xml:space="preserve">Når bruges skal den </w:t>
-            </w:r>
-            <w:r>
-              <w:lastRenderedPageBreak/>
-              <w:t>omregnes til vandret</w:t>
+              <w:t>Når bruges skal den omregnes til vandret</w:t>
             </w:r>
           </w:p>
         </w:tc>
@@ -3144,40 +3732,111 @@
               <w:widowControl w:val="0"/>
               <w:spacing w:line="240" w:lineRule="auto"/>
             </w:pPr>
-          </w:p>
-        </w:tc>
-        <w:tc>
-          <w:tcPr>
-            <w:tcW w:w="3009" w:type="dxa"/>
-            <w:tcMar>
-              <w:top w:w="100" w:type="dxa"/>
-              <w:left w:w="100" w:type="dxa"/>
-              <w:bottom w:w="100" w:type="dxa"/>
-              <w:right w:w="100" w:type="dxa"/>
-            </w:tcMar>
-          </w:tcPr>
-          <w:p>
-            <w:pPr>
-              <w:widowControl w:val="0"/>
-              <w:spacing w:line="240" w:lineRule="auto"/>
-            </w:pPr>
-          </w:p>
-        </w:tc>
-        <w:tc>
-          <w:tcPr>
-            <w:tcW w:w="3009" w:type="dxa"/>
-            <w:tcMar>
-              <w:top w:w="100" w:type="dxa"/>
-              <w:left w:w="100" w:type="dxa"/>
-              <w:bottom w:w="100" w:type="dxa"/>
-              <w:right w:w="100" w:type="dxa"/>
-            </w:tcMar>
-          </w:tcPr>
-          <w:p>
-            <w:pPr>
-              <w:widowControl w:val="0"/>
-              <w:spacing w:line="240" w:lineRule="auto"/>
-            </w:pPr>
+            <w:r>
+              <w:t>Ltv</w:t>
+            </w:r>
+          </w:p>
+        </w:tc>
+        <w:tc>
+          <w:tcPr>
+            <w:tcW w:w="3009" w:type="dxa"/>
+            <w:tcMar>
+              <w:top w:w="100" w:type="dxa"/>
+              <w:left w:w="100" w:type="dxa"/>
+              <w:bottom w:w="100" w:type="dxa"/>
+              <w:right w:w="100" w:type="dxa"/>
+            </w:tcMar>
+          </w:tcPr>
+          <w:p>
+            <w:pPr>
+              <w:widowControl w:val="0"/>
+              <w:spacing w:line="240" w:lineRule="auto"/>
+            </w:pPr>
+            <w:r>
+              <w:t>Længde til vandret</w:t>
+            </w:r>
+          </w:p>
+        </w:tc>
+        <w:tc>
+          <w:tcPr>
+            <w:tcW w:w="3009" w:type="dxa"/>
+            <w:tcMar>
+              <w:top w:w="100" w:type="dxa"/>
+              <w:left w:w="100" w:type="dxa"/>
+              <w:bottom w:w="100" w:type="dxa"/>
+              <w:right w:w="100" w:type="dxa"/>
+            </w:tcMar>
+          </w:tcPr>
+          <w:p>
+            <w:pPr>
+              <w:widowControl w:val="0"/>
+              <w:spacing w:line="240" w:lineRule="auto"/>
+            </w:pPr>
+            <w:r>
+              <w:t>Brugt i Test Suite Bøjningsmoment OC 13</w:t>
+            </w:r>
+          </w:p>
+        </w:tc>
+      </w:tr>
+      <w:tr>
+        <w:tc>
+          <w:tcPr>
+            <w:tcW w:w="3009" w:type="dxa"/>
+            <w:tcMar>
+              <w:top w:w="100" w:type="dxa"/>
+              <w:left w:w="100" w:type="dxa"/>
+              <w:bottom w:w="100" w:type="dxa"/>
+              <w:right w:w="100" w:type="dxa"/>
+            </w:tcMar>
+          </w:tcPr>
+          <w:p>
+            <w:pPr>
+              <w:widowControl w:val="0"/>
+              <w:spacing w:line="240" w:lineRule="auto"/>
+            </w:pPr>
+            <w:r>
+              <w:t>LFn</w:t>
+            </w:r>
+          </w:p>
+        </w:tc>
+        <w:tc>
+          <w:tcPr>
+            <w:tcW w:w="3009" w:type="dxa"/>
+            <w:tcMar>
+              <w:top w:w="100" w:type="dxa"/>
+              <w:left w:w="100" w:type="dxa"/>
+              <w:bottom w:w="100" w:type="dxa"/>
+              <w:right w:w="100" w:type="dxa"/>
+            </w:tcMar>
+          </w:tcPr>
+          <w:p>
+            <w:pPr>
+              <w:widowControl w:val="0"/>
+              <w:spacing w:line="240" w:lineRule="auto"/>
+            </w:pPr>
+            <w:r>
+              <w:t>Længde af Fn</w:t>
+            </w:r>
+          </w:p>
+        </w:tc>
+        <w:tc>
+          <w:tcPr>
+            <w:tcW w:w="3009" w:type="dxa"/>
+            <w:tcMar>
+              <w:top w:w="100" w:type="dxa"/>
+              <w:left w:w="100" w:type="dxa"/>
+              <w:bottom w:w="100" w:type="dxa"/>
+              <w:right w:w="100" w:type="dxa"/>
+            </w:tcMar>
+          </w:tcPr>
+          <w:p>
+            <w:pPr>
+              <w:widowControl w:val="0"/>
+              <w:spacing w:line="240" w:lineRule="auto"/>
+            </w:pPr>
+            <w:r>
+              <w:t>Bliver brugt i Test Suite Bøjningsmoment OC 13</w:t>
+            </w:r>
           </w:p>
         </w:tc>
       </w:tr>
@@ -3416,6 +4075,59 @@
               <w:t xml:space="preserve"> </w:t>
             </w:r>
           </w:p>
+          <w:p>
+            <w:pPr>
+              <w:widowControl w:val="0"/>
+              <w:spacing w:line="240" w:lineRule="auto"/>
+            </w:pPr>
+            <w:r>
+              <w:rPr>
+                <w:noProof/>
+                <w:lang w:bidi="th-TH"/>
+              </w:rPr>
+              <w:drawing>
+                <wp:inline distT="0" distB="0" distL="0" distR="0">
+                  <wp:extent cx="1733550" cy="2311605"/>
+                  <wp:effectExtent l="0" t="0" r="0" b="0"/>
+                  <wp:docPr id="7" name="Picture 7"/>
+                  <wp:cNvGraphicFramePr>
+                    <a:graphicFrameLocks xmlns:a="http://schemas.openxmlformats.org/drawingml/2006/main" noChangeAspect="1"/>
+                  </wp:cNvGraphicFramePr>
+                  <a:graphic xmlns:a="http://schemas.openxmlformats.org/drawingml/2006/main">
+                    <a:graphicData uri="http://schemas.openxmlformats.org/drawingml/2006/picture">
+                      <pic:pic xmlns:pic="http://schemas.openxmlformats.org/drawingml/2006/picture">
+                        <pic:nvPicPr>
+                          <pic:cNvPr id="0" name="17409816_1476411619037259_1878106485_n.jpg"/>
+                          <pic:cNvPicPr/>
+                        </pic:nvPicPr>
+                        <pic:blipFill>
+                          <a:blip r:embed="rId8">
+                            <a:extLst>
+                              <a:ext uri="{28A0092B-C50C-407E-A947-70E740481C1C}">
+                                <a14:useLocalDpi xmlns:a14="http://schemas.microsoft.com/office/drawing/2010/main" val="0"/>
+                              </a:ext>
+                            </a:extLst>
+                          </a:blip>
+                          <a:stretch>
+                            <a:fillRect/>
+                          </a:stretch>
+                        </pic:blipFill>
+                        <pic:spPr>
+                          <a:xfrm>
+                            <a:off x="0" y="0"/>
+                            <a:ext cx="1736640" cy="2315726"/>
+                          </a:xfrm>
+                          <a:prstGeom prst="rect">
+                            <a:avLst/>
+                          </a:prstGeom>
+                        </pic:spPr>
+                      </pic:pic>
+                    </a:graphicData>
+                  </a:graphic>
+                </wp:inline>
+              </w:drawing>
+            </w:r>
+          </w:p>
         </w:tc>
       </w:tr>
       <w:tr>
@@ -3640,7 +4352,11 @@
               <w:spacing w:line="240" w:lineRule="auto"/>
             </w:pPr>
             <w:r>
-              <w:t>f.eks 1 kilo påvirket af tyngdeaccelerationen</w:t>
+              <w:t xml:space="preserve">f.eks 1 kilo påvirket af </w:t>
+            </w:r>
+            <w:r>
+              <w:lastRenderedPageBreak/>
+              <w:t>tyngdeaccelerationen</w:t>
             </w:r>
           </w:p>
           <w:p>
@@ -3673,6 +4389,46 @@
               <w:widowControl w:val="0"/>
               <w:spacing w:line="240" w:lineRule="auto"/>
             </w:pPr>
+            <m:oMathPara>
+              <m:oMathParaPr>
+                <m:jc m:val="left"/>
+              </m:oMathParaPr>
+              <m:oMath>
+                <m:r>
+                  <w:rPr>
+                    <w:rFonts w:ascii="Cambria Math" w:hAnsi="Cambria Math"/>
+                  </w:rPr>
+                  <w:lastRenderedPageBreak/>
+                  <m:t>N/m</m:t>
+                </m:r>
+                <m:sSup>
+                  <m:sSupPr>
+                    <m:ctrlPr>
+                      <w:rPr>
+                        <w:rFonts w:ascii="Cambria Math" w:hAnsi="Cambria Math"/>
+                        <w:i/>
+                      </w:rPr>
+                    </m:ctrlPr>
+                  </m:sSupPr>
+                  <m:e>
+                    <m:r>
+                      <w:rPr>
+                        <w:rFonts w:ascii="Cambria Math" w:hAnsi="Cambria Math"/>
+                      </w:rPr>
+                      <m:t>m</m:t>
+                    </m:r>
+                  </m:e>
+                  <m:sup>
+                    <m:r>
+                      <w:rPr>
+                        <w:rFonts w:ascii="Cambria Math" w:hAnsi="Cambria Math"/>
+                      </w:rPr>
+                      <m:t>2</m:t>
+                    </m:r>
+                  </m:sup>
+                </m:sSup>
+              </m:oMath>
+            </m:oMathPara>
           </w:p>
         </w:tc>
         <w:tc>
@@ -3690,6 +4446,9 @@
               <w:widowControl w:val="0"/>
               <w:spacing w:line="240" w:lineRule="auto"/>
             </w:pPr>
+            <w:r>
+              <w:t>Newton pr. kvadratmilimeter</w:t>
+            </w:r>
           </w:p>
         </w:tc>
         <w:tc>
@@ -4120,7 +4879,7 @@
                           <pic:cNvPicPr/>
                         </pic:nvPicPr>
                         <pic:blipFill rotWithShape="1">
-                          <a:blip r:embed="rId6" cstate="print">
+                          <a:blip r:embed="rId9" cstate="print">
                             <a:extLst>
                               <a:ext uri="{28A0092B-C50C-407E-A947-70E740481C1C}">
                                 <a14:useLocalDpi xmlns:a14="http://schemas.microsoft.com/office/drawing/2010/main" val="0"/>
@@ -4691,6 +5450,7 @@
               <w:rPr>
                 <w:b/>
               </w:rPr>
+              <w:lastRenderedPageBreak/>
               <w:t>Ord/Udtryk</w:t>
             </w:r>
           </w:p>
@@ -5002,6 +5762,74 @@
               <w:right w:w="100" w:type="dxa"/>
             </w:tcMar>
           </w:tcPr>
+          <w:p>
+            <w:pPr>
+              <w:widowControl w:val="0"/>
+              <w:spacing w:line="240" w:lineRule="auto"/>
+            </w:pPr>
+            <m:oMathPara>
+              <m:oMath>
+                <m:f>
+                  <m:fPr>
+                    <m:ctrlPr>
+                      <w:rPr>
+                        <w:rFonts w:ascii="Cambria Math" w:hAnsi="Cambria Math"/>
+                        <w:i/>
+                      </w:rPr>
+                    </m:ctrlPr>
+                  </m:fPr>
+                  <m:num>
+                    <m:r>
+                      <w:rPr>
+                        <w:rFonts w:ascii="Cambria Math" w:hAnsi="Cambria Math"/>
+                      </w:rPr>
+                      <m:t>MB·e</m:t>
+                    </m:r>
+                  </m:num>
+                  <m:den>
+                    <m:r>
+                      <w:rPr>
+                        <w:rFonts w:ascii="Cambria Math" w:hAnsi="Cambria Math"/>
+                      </w:rPr>
+                      <m:t>I</m:t>
+                    </m:r>
+                  </m:den>
+                </m:f>
+                <m:r>
+                  <w:rPr>
+                    <w:rFonts w:ascii="Cambria Math" w:hAnsi="Cambria Math"/>
+                  </w:rPr>
+                  <m:t>=N/m</m:t>
+                </m:r>
+                <m:sSup>
+                  <m:sSupPr>
+                    <m:ctrlPr>
+                      <w:rPr>
+                        <w:rFonts w:ascii="Cambria Math" w:hAnsi="Cambria Math"/>
+                        <w:i/>
+                      </w:rPr>
+                    </m:ctrlPr>
+                  </m:sSupPr>
+                  <m:e>
+                    <m:r>
+                      <w:rPr>
+                        <w:rFonts w:ascii="Cambria Math" w:hAnsi="Cambria Math"/>
+                      </w:rPr>
+                      <m:t>m</m:t>
+                    </m:r>
+                  </m:e>
+                  <m:sup>
+                    <m:r>
+                      <w:rPr>
+                        <w:rFonts w:ascii="Cambria Math" w:hAnsi="Cambria Math"/>
+                      </w:rPr>
+                      <m:t>2</m:t>
+                    </m:r>
+                  </m:sup>
+                </m:sSup>
+              </m:oMath>
+            </m:oMathPara>
+          </w:p>
           <w:p>
             <w:pPr>
               <w:widowControl w:val="0"/>
@@ -5277,6 +6105,101 @@
           </w:p>
         </w:tc>
       </w:tr>
+      <w:tr>
+        <w:tc>
+          <w:tcPr>
+            <w:tcW w:w="3009" w:type="dxa"/>
+            <w:tcMar>
+              <w:top w:w="100" w:type="dxa"/>
+              <w:left w:w="100" w:type="dxa"/>
+              <w:bottom w:w="100" w:type="dxa"/>
+              <w:right w:w="100" w:type="dxa"/>
+            </w:tcMar>
+          </w:tcPr>
+          <w:p>
+            <w:pPr>
+              <w:widowControl w:val="0"/>
+              <w:spacing w:line="240" w:lineRule="auto"/>
+            </w:pPr>
+            <w:r>
+              <w:t>Sigma Till</w:t>
+            </w:r>
+          </w:p>
+        </w:tc>
+        <w:tc>
+          <w:tcPr>
+            <w:tcW w:w="3226" w:type="dxa"/>
+            <w:tcMar>
+              <w:top w:w="100" w:type="dxa"/>
+              <w:left w:w="100" w:type="dxa"/>
+              <w:bottom w:w="100" w:type="dxa"/>
+              <w:right w:w="100" w:type="dxa"/>
+            </w:tcMar>
+          </w:tcPr>
+          <w:p>
+            <w:pPr>
+              <w:widowControl w:val="0"/>
+              <w:spacing w:line="240" w:lineRule="auto"/>
+            </w:pPr>
+            <w:r>
+              <w:t xml:space="preserve">Sigma tilladelig </w:t>
+            </w:r>
+            <m:oMath>
+              <m:sSub>
+                <m:sSubPr>
+                  <m:ctrlPr>
+                    <w:rPr>
+                      <w:rFonts w:ascii="Cambria Math" w:hAnsi="Cambria Math"/>
+                      <w:i/>
+                    </w:rPr>
+                  </m:ctrlPr>
+                </m:sSubPr>
+                <m:e>
+                  <m:r>
+                    <w:rPr>
+                      <w:rFonts w:ascii="Cambria Math" w:hAnsi="Cambria Math"/>
+                    </w:rPr>
+                    <m:t>σ</m:t>
+                  </m:r>
+                </m:e>
+                <m:sub>
+                  <m:r>
+                    <w:rPr>
+                      <w:rFonts w:ascii="Cambria Math" w:hAnsi="Cambria Math"/>
+                    </w:rPr>
+                    <m:t>Till</m:t>
+                  </m:r>
+                </m:sub>
+              </m:sSub>
+            </m:oMath>
+          </w:p>
+          <w:p>
+            <w:pPr>
+              <w:widowControl w:val="0"/>
+              <w:spacing w:line="240" w:lineRule="auto"/>
+            </w:pPr>
+            <w:bookmarkStart w:id="0" w:name="_GoBack"/>
+            <w:bookmarkEnd w:id="0"/>
+          </w:p>
+        </w:tc>
+        <w:tc>
+          <w:tcPr>
+            <w:tcW w:w="2794" w:type="dxa"/>
+            <w:tcMar>
+              <w:top w:w="100" w:type="dxa"/>
+              <w:left w:w="100" w:type="dxa"/>
+              <w:bottom w:w="100" w:type="dxa"/>
+              <w:right w:w="100" w:type="dxa"/>
+            </w:tcMar>
+          </w:tcPr>
+          <w:p>
+            <w:pPr>
+              <w:widowControl w:val="0"/>
+              <w:spacing w:line="240" w:lineRule="auto"/>
+            </w:pPr>
+          </w:p>
+        </w:tc>
+      </w:tr>
     </w:tbl>
     <w:p/>
     <w:p/>
@@ -5408,7 +6331,6 @@
               <w:spacing w:line="240" w:lineRule="auto"/>
             </w:pPr>
             <w:r>
-              <w:lastRenderedPageBreak/>
               <w:t>Tau</w:t>
             </w:r>
             <w:r>
@@ -5558,7 +6480,7 @@
                           <pic:cNvPicPr/>
                         </pic:nvPicPr>
                         <pic:blipFill rotWithShape="1">
-                          <a:blip r:embed="rId7" cstate="print">
+                          <a:blip r:embed="rId10" cstate="print">
                             <a:extLst>
                               <a:ext uri="{28A0092B-C50C-407E-A947-70E740481C1C}">
                                 <a14:useLocalDpi xmlns:a14="http://schemas.microsoft.com/office/drawing/2010/main" val="0"/>
@@ -6565,7 +7487,6 @@
               <w:rPr>
                 <w:b/>
               </w:rPr>
-              <w:lastRenderedPageBreak/>
               <w:t>Ord/Udtryk</w:t>
             </w:r>
           </w:p>

</xml_diff>